<commit_message>
Updated init and start_link of nodes
</commit_message>
<xml_diff>
--- a/Project 3 ReadMe.docx
+++ b/Project 3 ReadMe.docx
@@ -502,8 +502,6 @@
         <w:tab/>
         <w:t xml:space="preserve">Init Supervisor </w:t>
       </w:r>
-      <w:bookmarkStart w:id="2" w:name="_GoBack"/>
-      <w:bookmarkEnd w:id="2"/>
     </w:p>
     <w:p>
       <w:pPr>
@@ -524,7 +522,6 @@
           <w:szCs w:val="22"/>
         </w:rPr>
       </w:pPr>
-      <w:commentRangeStart w:id="3"/>
       <w:proofErr w:type="spellStart"/>
       <w:r>
         <w:rPr>
@@ -559,21 +556,498 @@
       <w:r>
         <w:rPr>
           <w:rFonts w:cstheme="minorHAnsi"/>
+          <w:szCs w:val="22"/>
+        </w:rPr>
+        <w:t>State</w:t>
+      </w:r>
+    </w:p>
+    <w:p>
+      <w:pPr>
+        <w:rPr>
+          <w:rFonts w:cstheme="minorHAnsi"/>
+          <w:szCs w:val="22"/>
+        </w:rPr>
+      </w:pPr>
+      <w:r>
+        <w:rPr>
+          <w:rFonts w:cstheme="minorHAnsi"/>
+          <w:b/>
+          <w:bCs/>
+          <w:szCs w:val="22"/>
+        </w:rPr>
+        <w:tab/>
+      </w:r>
+      <w:r>
+        <w:rPr>
+          <w:rFonts w:cstheme="minorHAnsi"/>
+          <w:szCs w:val="22"/>
+        </w:rPr>
+        <w:t xml:space="preserve">Get created </w:t>
+      </w:r>
+    </w:p>
+    <w:p>
+      <w:pPr>
+        <w:ind w:firstLine="720"/>
+        <w:rPr>
+          <w:rFonts w:cstheme="minorHAnsi"/>
           <w:color w:val="FF0000"/>
           <w:szCs w:val="22"/>
         </w:rPr>
-        <w:t>State</w:t>
-      </w:r>
-    </w:p>
-    <w:p>
-      <w:pPr>
+      </w:pPr>
+      <w:commentRangeStart w:id="2"/>
+      <w:proofErr w:type="spellStart"/>
+      <w:r>
         <w:rPr>
           <w:rFonts w:cstheme="minorHAnsi"/>
           <w:color w:val="FF0000"/>
           <w:szCs w:val="22"/>
         </w:rPr>
-      </w:pPr>
-      <w:r>
+        <w:t>addToTapestry</w:t>
+      </w:r>
+      <w:proofErr w:type="spellEnd"/>
+      <w:r>
+        <w:rPr>
+          <w:rFonts w:cstheme="minorHAnsi"/>
+          <w:color w:val="FF0000"/>
+          <w:szCs w:val="22"/>
+        </w:rPr>
+        <w:t>()</w:t>
+      </w:r>
+    </w:p>
+    <w:p>
+      <w:pPr>
+        <w:ind w:left="720" w:firstLine="720"/>
+        <w:rPr>
+          <w:rFonts w:cstheme="minorHAnsi"/>
+          <w:color w:val="FF0000"/>
+          <w:szCs w:val="22"/>
+        </w:rPr>
+      </w:pPr>
+      <w:proofErr w:type="spellStart"/>
+      <w:r>
+        <w:rPr>
+          <w:rFonts w:cstheme="minorHAnsi"/>
+          <w:color w:val="FF0000"/>
+          <w:szCs w:val="22"/>
+        </w:rPr>
+        <w:t>contactGatewayNode</w:t>
+      </w:r>
+      <w:proofErr w:type="spellEnd"/>
+      <w:r>
+        <w:rPr>
+          <w:rFonts w:cstheme="minorHAnsi"/>
+          <w:color w:val="FF0000"/>
+          <w:szCs w:val="22"/>
+        </w:rPr>
+        <w:t>()</w:t>
+      </w:r>
+    </w:p>
+    <w:p>
+      <w:pPr>
+        <w:rPr>
+          <w:rFonts w:cstheme="minorHAnsi"/>
+          <w:color w:val="FF0000"/>
+          <w:szCs w:val="22"/>
+        </w:rPr>
+      </w:pPr>
+      <w:r>
+        <w:rPr>
+          <w:rFonts w:cstheme="minorHAnsi"/>
+          <w:color w:val="FF0000"/>
+          <w:szCs w:val="22"/>
+        </w:rPr>
+        <w:tab/>
+      </w:r>
+      <w:r>
+        <w:rPr>
+          <w:rFonts w:cstheme="minorHAnsi"/>
+          <w:color w:val="FF0000"/>
+          <w:szCs w:val="22"/>
+        </w:rPr>
+        <w:tab/>
+      </w:r>
+      <w:r>
+        <w:rPr>
+          <w:rFonts w:cstheme="minorHAnsi"/>
+          <w:color w:val="FF0000"/>
+          <w:szCs w:val="22"/>
+        </w:rPr>
+        <w:tab/>
+      </w:r>
+      <w:proofErr w:type="spellStart"/>
+      <w:r>
+        <w:rPr>
+          <w:rFonts w:eastAsiaTheme="minorHAnsi" w:cstheme="minorHAnsi"/>
+          <w:color w:val="FF0000"/>
+          <w:szCs w:val="22"/>
+          <w:bdr w:val="none" w:sz="0" w:space="0" w:color="auto"/>
+        </w:rPr>
+        <w:t>routeToObject</w:t>
+      </w:r>
+      <w:proofErr w:type="spellEnd"/>
+      <w:r>
+        <w:rPr>
+          <w:rFonts w:eastAsiaTheme="minorHAnsi" w:cstheme="minorHAnsi"/>
+          <w:color w:val="FF0000"/>
+          <w:szCs w:val="22"/>
+          <w:bdr w:val="none" w:sz="0" w:space="0" w:color="auto"/>
+        </w:rPr>
+        <w:t xml:space="preserve"> (</w:t>
+      </w:r>
+      <w:proofErr w:type="spellStart"/>
+      <w:r>
+        <w:rPr>
+          <w:rFonts w:eastAsiaTheme="minorHAnsi" w:cstheme="minorHAnsi"/>
+          <w:color w:val="FF0000"/>
+          <w:szCs w:val="22"/>
+          <w:bdr w:val="none" w:sz="0" w:space="0" w:color="auto"/>
+        </w:rPr>
+        <w:t>O</w:t>
+      </w:r>
+      <w:r>
+        <w:rPr>
+          <w:rFonts w:eastAsiaTheme="minorHAnsi" w:cstheme="minorHAnsi"/>
+          <w:color w:val="FF0000"/>
+          <w:szCs w:val="22"/>
+          <w:bdr w:val="none" w:sz="0" w:space="0" w:color="auto"/>
+          <w:vertAlign w:val="subscript"/>
+        </w:rPr>
+        <w:t>G</w:t>
+      </w:r>
+      <w:proofErr w:type="spellEnd"/>
+      <w:r>
+        <w:rPr>
+          <w:rFonts w:eastAsiaTheme="minorHAnsi" w:cstheme="minorHAnsi"/>
+          <w:color w:val="FF0000"/>
+          <w:szCs w:val="22"/>
+          <w:bdr w:val="none" w:sz="0" w:space="0" w:color="auto"/>
+        </w:rPr>
+        <w:t>)</w:t>
+      </w:r>
+    </w:p>
+    <w:p>
+      <w:pPr>
+        <w:rPr>
+          <w:rFonts w:cstheme="minorHAnsi"/>
+          <w:color w:val="FF0000"/>
+          <w:szCs w:val="22"/>
+        </w:rPr>
+      </w:pPr>
+      <w:r>
+        <w:rPr>
+          <w:rFonts w:cstheme="minorHAnsi"/>
+          <w:color w:val="FF0000"/>
+          <w:szCs w:val="22"/>
+        </w:rPr>
+        <w:tab/>
+      </w:r>
+      <w:r>
+        <w:rPr>
+          <w:rFonts w:cstheme="minorHAnsi"/>
+          <w:color w:val="FF0000"/>
+          <w:szCs w:val="22"/>
+        </w:rPr>
+        <w:tab/>
+      </w:r>
+      <w:proofErr w:type="spellStart"/>
+      <w:r>
+        <w:rPr>
+          <w:rFonts w:cstheme="minorHAnsi"/>
+          <w:color w:val="FF0000"/>
+          <w:szCs w:val="22"/>
+        </w:rPr>
+        <w:t>updateYourNeighborMap</w:t>
+      </w:r>
+      <w:proofErr w:type="spellEnd"/>
+      <w:r>
+        <w:rPr>
+          <w:rFonts w:cstheme="minorHAnsi"/>
+          <w:color w:val="FF0000"/>
+          <w:szCs w:val="22"/>
+        </w:rPr>
+        <w:t>()</w:t>
+      </w:r>
+    </w:p>
+    <w:p>
+      <w:pPr>
+        <w:rPr>
+          <w:rFonts w:cstheme="minorHAnsi"/>
+          <w:color w:val="FF0000"/>
+          <w:szCs w:val="22"/>
+        </w:rPr>
+      </w:pPr>
+      <w:r>
+        <w:rPr>
+          <w:rFonts w:cstheme="minorHAnsi"/>
+          <w:color w:val="FF0000"/>
+          <w:szCs w:val="22"/>
+        </w:rPr>
+        <w:tab/>
+      </w:r>
+      <w:r>
+        <w:rPr>
+          <w:rFonts w:cstheme="minorHAnsi"/>
+          <w:color w:val="FF0000"/>
+          <w:szCs w:val="22"/>
+        </w:rPr>
+        <w:tab/>
+      </w:r>
+      <w:r>
+        <w:rPr>
+          <w:rFonts w:cstheme="minorHAnsi"/>
+          <w:color w:val="FF0000"/>
+          <w:szCs w:val="22"/>
+        </w:rPr>
+        <w:tab/>
+      </w:r>
+      <w:proofErr w:type="spellStart"/>
+      <w:r>
+        <w:rPr>
+          <w:rFonts w:cstheme="minorHAnsi"/>
+          <w:color w:val="FF0000"/>
+          <w:szCs w:val="22"/>
+        </w:rPr>
+        <w:t>sendHello</w:t>
+      </w:r>
+      <w:proofErr w:type="spellEnd"/>
+      <w:r>
+        <w:rPr>
+          <w:rFonts w:cstheme="minorHAnsi"/>
+          <w:color w:val="FF0000"/>
+          <w:szCs w:val="22"/>
+        </w:rPr>
+        <w:t>(</w:t>
+      </w:r>
+      <w:proofErr w:type="spellStart"/>
+      <w:r>
+        <w:rPr>
+          <w:rFonts w:cstheme="minorHAnsi"/>
+          <w:color w:val="FF0000"/>
+          <w:szCs w:val="22"/>
+        </w:rPr>
+        <w:t>new_neighbor</w:t>
+      </w:r>
+      <w:proofErr w:type="spellEnd"/>
+      <w:r>
+        <w:rPr>
+          <w:rFonts w:cstheme="minorHAnsi"/>
+          <w:color w:val="FF0000"/>
+          <w:szCs w:val="22"/>
+        </w:rPr>
+        <w:t>, N)</w:t>
+      </w:r>
+    </w:p>
+    <w:p>
+      <w:pPr>
+        <w:ind w:left="1440" w:firstLine="720"/>
+        <w:rPr>
+          <w:rFonts w:cstheme="minorHAnsi"/>
+          <w:color w:val="FF0000"/>
+          <w:szCs w:val="22"/>
+        </w:rPr>
+      </w:pPr>
+      <w:proofErr w:type="spellStart"/>
+      <w:r>
+        <w:rPr>
+          <w:rFonts w:cstheme="minorHAnsi"/>
+          <w:color w:val="FF0000"/>
+          <w:szCs w:val="22"/>
+        </w:rPr>
+        <w:t>receiveHello</w:t>
+      </w:r>
+      <w:proofErr w:type="spellEnd"/>
+      <w:r>
+        <w:rPr>
+          <w:rFonts w:cstheme="minorHAnsi"/>
+          <w:color w:val="FF0000"/>
+          <w:szCs w:val="22"/>
+        </w:rPr>
+        <w:t>(</w:t>
+      </w:r>
+      <w:proofErr w:type="spellStart"/>
+      <w:r>
+        <w:rPr>
+          <w:rFonts w:cstheme="minorHAnsi"/>
+          <w:color w:val="FF0000"/>
+          <w:szCs w:val="22"/>
+        </w:rPr>
+        <w:t>new_neighbor</w:t>
+      </w:r>
+      <w:proofErr w:type="spellEnd"/>
+      <w:r>
+        <w:rPr>
+          <w:rFonts w:cstheme="minorHAnsi"/>
+          <w:color w:val="FF0000"/>
+          <w:szCs w:val="22"/>
+        </w:rPr>
+        <w:t>, N)</w:t>
+      </w:r>
+    </w:p>
+    <w:p>
+      <w:pPr>
+        <w:rPr>
+          <w:rFonts w:cstheme="minorHAnsi"/>
+          <w:color w:val="FF0000"/>
+          <w:szCs w:val="22"/>
+        </w:rPr>
+      </w:pPr>
+      <w:r>
+        <w:rPr>
+          <w:rFonts w:cstheme="minorHAnsi"/>
+          <w:color w:val="FF0000"/>
+          <w:szCs w:val="22"/>
+        </w:rPr>
+        <w:tab/>
+      </w:r>
+      <w:r>
+        <w:rPr>
+          <w:rFonts w:cstheme="minorHAnsi"/>
+          <w:color w:val="FF0000"/>
+          <w:szCs w:val="22"/>
+        </w:rPr>
+        <w:tab/>
+      </w:r>
+      <w:r>
+        <w:rPr>
+          <w:rFonts w:cstheme="minorHAnsi"/>
+          <w:color w:val="FF0000"/>
+          <w:szCs w:val="22"/>
+        </w:rPr>
+        <w:tab/>
+      </w:r>
+      <w:proofErr w:type="spellStart"/>
+      <w:r>
+        <w:rPr>
+          <w:rFonts w:cstheme="minorHAnsi"/>
+          <w:color w:val="FF0000"/>
+          <w:szCs w:val="22"/>
+        </w:rPr>
+        <w:t>sendNeighborMap</w:t>
+      </w:r>
+      <w:proofErr w:type="spellEnd"/>
+      <w:r>
+        <w:rPr>
+          <w:rFonts w:cstheme="minorHAnsi"/>
+          <w:color w:val="FF0000"/>
+          <w:szCs w:val="22"/>
+        </w:rPr>
+        <w:t>(</w:t>
+      </w:r>
+      <w:proofErr w:type="spellStart"/>
+      <w:r>
+        <w:rPr>
+          <w:rFonts w:cstheme="minorHAnsi"/>
+          <w:color w:val="FF0000"/>
+          <w:szCs w:val="22"/>
+        </w:rPr>
+        <w:t>new_neighbor</w:t>
+      </w:r>
+      <w:proofErr w:type="spellEnd"/>
+      <w:r>
+        <w:rPr>
+          <w:rFonts w:cstheme="minorHAnsi"/>
+          <w:color w:val="FF0000"/>
+          <w:szCs w:val="22"/>
+        </w:rPr>
+        <w:t>, N)</w:t>
+      </w:r>
+      <w:commentRangeEnd w:id="2"/>
+      <w:r>
+        <w:rPr>
+          <w:rStyle w:val="CommentReference"/>
+        </w:rPr>
+        <w:commentReference w:id="2"/>
+      </w:r>
+    </w:p>
+    <w:p>
+      <w:pPr>
+        <w:rPr>
+          <w:rFonts w:cstheme="minorHAnsi"/>
+          <w:color w:val="FF0000"/>
+          <w:szCs w:val="22"/>
+        </w:rPr>
+      </w:pPr>
+      <w:r>
+        <w:rPr>
+          <w:rFonts w:cstheme="minorHAnsi"/>
+          <w:color w:val="FF0000"/>
+          <w:szCs w:val="22"/>
+        </w:rPr>
+        <w:tab/>
+      </w:r>
+      <w:r>
+        <w:rPr>
+          <w:rFonts w:cstheme="minorHAnsi"/>
+          <w:color w:val="FF0000"/>
+          <w:szCs w:val="22"/>
+        </w:rPr>
+        <w:tab/>
+      </w:r>
+      <w:commentRangeStart w:id="3"/>
+      <w:proofErr w:type="spellStart"/>
+      <w:r>
+        <w:rPr>
+          <w:rFonts w:cstheme="minorHAnsi"/>
+          <w:color w:val="FF0000"/>
+          <w:szCs w:val="22"/>
+        </w:rPr>
+        <w:t>optimizeNeighborMap</w:t>
+      </w:r>
+      <w:proofErr w:type="spellEnd"/>
+      <w:r>
+        <w:rPr>
+          <w:rFonts w:cstheme="minorHAnsi"/>
+          <w:color w:val="FF0000"/>
+          <w:szCs w:val="22"/>
+        </w:rPr>
+        <w:t>()</w:t>
+      </w:r>
+    </w:p>
+    <w:p>
+      <w:pPr>
+        <w:rPr>
+          <w:rFonts w:cstheme="minorHAnsi"/>
+          <w:color w:val="FF0000"/>
+          <w:szCs w:val="22"/>
+        </w:rPr>
+      </w:pPr>
+      <w:r>
+        <w:rPr>
+          <w:rFonts w:cstheme="minorHAnsi"/>
+          <w:color w:val="FF0000"/>
+          <w:szCs w:val="22"/>
+        </w:rPr>
+        <w:tab/>
+      </w:r>
+      <w:r>
+        <w:rPr>
+          <w:rFonts w:cstheme="minorHAnsi"/>
+          <w:color w:val="FF0000"/>
+          <w:szCs w:val="22"/>
+        </w:rPr>
+        <w:tab/>
+      </w:r>
+      <w:proofErr w:type="spellStart"/>
+      <w:r>
+        <w:rPr>
+          <w:rFonts w:cstheme="minorHAnsi"/>
+          <w:color w:val="FF0000"/>
+          <w:szCs w:val="22"/>
+        </w:rPr>
+        <w:t>lookupNeighborMap</w:t>
+      </w:r>
+      <w:proofErr w:type="spellEnd"/>
+      <w:r>
+        <w:rPr>
+          <w:rFonts w:cstheme="minorHAnsi"/>
+          <w:color w:val="FF0000"/>
+          <w:szCs w:val="22"/>
+        </w:rPr>
+        <w:t xml:space="preserve">() </w:t>
+      </w:r>
+    </w:p>
+    <w:p>
+      <w:pPr>
         <w:rPr>
           <w:rFonts w:cstheme="minorHAnsi"/>
           <w:b/>
@@ -581,544 +1055,8 @@
           <w:color w:val="FF0000"/>
           <w:szCs w:val="22"/>
         </w:rPr>
-        <w:tab/>
-      </w:r>
-      <w:r>
-        <w:rPr>
-          <w:rFonts w:cstheme="minorHAnsi"/>
-          <w:color w:val="FF0000"/>
-          <w:szCs w:val="22"/>
-        </w:rPr>
-        <w:t xml:space="preserve">Get created </w:t>
-      </w:r>
-    </w:p>
-    <w:p>
-      <w:pPr>
-        <w:ind w:firstLine="720"/>
-        <w:rPr>
-          <w:rFonts w:cstheme="minorHAnsi"/>
-          <w:color w:val="FF0000"/>
-          <w:szCs w:val="22"/>
-        </w:rPr>
-      </w:pPr>
-      <w:proofErr w:type="spellStart"/>
-      <w:r>
-        <w:rPr>
-          <w:rFonts w:cstheme="minorHAnsi"/>
-          <w:color w:val="FF0000"/>
-          <w:szCs w:val="22"/>
-        </w:rPr>
-        <w:t>a</w:t>
-      </w:r>
-      <w:r>
-        <w:rPr>
-          <w:rFonts w:cstheme="minorHAnsi"/>
-          <w:color w:val="FF0000"/>
-          <w:szCs w:val="22"/>
-        </w:rPr>
-        <w:t>ddToTapestry</w:t>
-      </w:r>
-      <w:proofErr w:type="spellEnd"/>
-      <w:r>
-        <w:rPr>
-          <w:rFonts w:cstheme="minorHAnsi"/>
-          <w:color w:val="FF0000"/>
-          <w:szCs w:val="22"/>
-        </w:rPr>
-        <w:t>()</w:t>
-      </w:r>
-    </w:p>
-    <w:p>
-      <w:pPr>
-        <w:ind w:left="720" w:firstLine="720"/>
-        <w:rPr>
-          <w:rFonts w:cstheme="minorHAnsi"/>
-          <w:color w:val="FF0000"/>
-          <w:szCs w:val="22"/>
-        </w:rPr>
-      </w:pPr>
-      <w:proofErr w:type="spellStart"/>
-      <w:r>
-        <w:rPr>
-          <w:rFonts w:cstheme="minorHAnsi"/>
-          <w:color w:val="FF0000"/>
-          <w:szCs w:val="22"/>
-        </w:rPr>
-        <w:t>c</w:t>
-      </w:r>
-      <w:r>
-        <w:rPr>
-          <w:rFonts w:cstheme="minorHAnsi"/>
-          <w:color w:val="FF0000"/>
-          <w:szCs w:val="22"/>
-        </w:rPr>
-        <w:t>ontactGatewayNode</w:t>
-      </w:r>
-      <w:proofErr w:type="spellEnd"/>
-      <w:r>
-        <w:rPr>
-          <w:rFonts w:cstheme="minorHAnsi"/>
-          <w:color w:val="FF0000"/>
-          <w:szCs w:val="22"/>
-        </w:rPr>
-        <w:t>()</w:t>
-      </w:r>
-    </w:p>
-    <w:p>
-      <w:pPr>
-        <w:rPr>
-          <w:rFonts w:cstheme="minorHAnsi"/>
-          <w:color w:val="FF0000"/>
-          <w:szCs w:val="22"/>
-        </w:rPr>
-      </w:pPr>
-      <w:r>
-        <w:rPr>
-          <w:rFonts w:cstheme="minorHAnsi"/>
-          <w:color w:val="FF0000"/>
-          <w:szCs w:val="22"/>
-        </w:rPr>
-        <w:tab/>
-      </w:r>
-      <w:r>
-        <w:rPr>
-          <w:rFonts w:cstheme="minorHAnsi"/>
-          <w:color w:val="FF0000"/>
-          <w:szCs w:val="22"/>
-        </w:rPr>
-        <w:tab/>
-      </w:r>
-      <w:r>
-        <w:rPr>
-          <w:rFonts w:cstheme="minorHAnsi"/>
-          <w:color w:val="FF0000"/>
-          <w:szCs w:val="22"/>
-        </w:rPr>
-        <w:tab/>
-      </w:r>
-      <w:proofErr w:type="spellStart"/>
-      <w:r>
-        <w:rPr>
-          <w:rFonts w:eastAsiaTheme="minorHAnsi" w:cstheme="minorHAnsi"/>
-          <w:color w:val="FF0000"/>
-          <w:szCs w:val="22"/>
-          <w:bdr w:val="none" w:sz="0" w:space="0" w:color="auto"/>
-        </w:rPr>
-        <w:t>routeToObject</w:t>
-      </w:r>
-      <w:proofErr w:type="spellEnd"/>
-      <w:r>
-        <w:rPr>
-          <w:rFonts w:eastAsiaTheme="minorHAnsi" w:cstheme="minorHAnsi"/>
-          <w:color w:val="FF0000"/>
-          <w:szCs w:val="22"/>
-          <w:bdr w:val="none" w:sz="0" w:space="0" w:color="auto"/>
-        </w:rPr>
-        <w:t xml:space="preserve"> </w:t>
-      </w:r>
-      <w:r>
-        <w:rPr>
-          <w:rFonts w:eastAsiaTheme="minorHAnsi" w:cstheme="minorHAnsi"/>
-          <w:color w:val="FF0000"/>
-          <w:szCs w:val="22"/>
-          <w:bdr w:val="none" w:sz="0" w:space="0" w:color="auto"/>
-        </w:rPr>
-        <w:t>(</w:t>
-      </w:r>
-      <w:proofErr w:type="spellStart"/>
-      <w:r>
-        <w:rPr>
-          <w:rFonts w:eastAsiaTheme="minorHAnsi" w:cstheme="minorHAnsi"/>
-          <w:color w:val="FF0000"/>
-          <w:szCs w:val="22"/>
-          <w:bdr w:val="none" w:sz="0" w:space="0" w:color="auto"/>
-        </w:rPr>
-        <w:t>O</w:t>
-      </w:r>
-      <w:r>
-        <w:rPr>
-          <w:rFonts w:eastAsiaTheme="minorHAnsi" w:cstheme="minorHAnsi"/>
-          <w:color w:val="FF0000"/>
-          <w:szCs w:val="22"/>
-          <w:bdr w:val="none" w:sz="0" w:space="0" w:color="auto"/>
-          <w:vertAlign w:val="subscript"/>
-        </w:rPr>
-        <w:t>G</w:t>
-      </w:r>
-      <w:proofErr w:type="spellEnd"/>
-      <w:r>
-        <w:rPr>
-          <w:rFonts w:eastAsiaTheme="minorHAnsi" w:cstheme="minorHAnsi"/>
-          <w:color w:val="FF0000"/>
-          <w:szCs w:val="22"/>
-          <w:bdr w:val="none" w:sz="0" w:space="0" w:color="auto"/>
-        </w:rPr>
-        <w:t>)</w:t>
-      </w:r>
-    </w:p>
-    <w:p>
-      <w:pPr>
-        <w:rPr>
-          <w:rFonts w:cstheme="minorHAnsi"/>
-          <w:color w:val="FF0000"/>
-          <w:szCs w:val="22"/>
-        </w:rPr>
-      </w:pPr>
-      <w:r>
-        <w:rPr>
-          <w:rFonts w:cstheme="minorHAnsi"/>
-          <w:color w:val="FF0000"/>
-          <w:szCs w:val="22"/>
-        </w:rPr>
-        <w:tab/>
-      </w:r>
-      <w:r>
-        <w:rPr>
-          <w:rFonts w:cstheme="minorHAnsi"/>
-          <w:color w:val="FF0000"/>
-          <w:szCs w:val="22"/>
-        </w:rPr>
-        <w:tab/>
-      </w:r>
-      <w:proofErr w:type="spellStart"/>
-      <w:r>
-        <w:rPr>
-          <w:rFonts w:cstheme="minorHAnsi"/>
-          <w:color w:val="FF0000"/>
-          <w:szCs w:val="22"/>
-        </w:rPr>
-        <w:t>u</w:t>
-      </w:r>
-      <w:r>
-        <w:rPr>
-          <w:rFonts w:cstheme="minorHAnsi"/>
-          <w:color w:val="FF0000"/>
-          <w:szCs w:val="22"/>
-        </w:rPr>
-        <w:t>pdateYourNeighborMap</w:t>
-      </w:r>
-      <w:proofErr w:type="spellEnd"/>
-      <w:r>
-        <w:rPr>
-          <w:rFonts w:cstheme="minorHAnsi"/>
-          <w:color w:val="FF0000"/>
-          <w:szCs w:val="22"/>
-        </w:rPr>
-        <w:t>()</w:t>
-      </w:r>
-    </w:p>
-    <w:p>
-      <w:pPr>
-        <w:rPr>
-          <w:rFonts w:cstheme="minorHAnsi"/>
-          <w:color w:val="FF0000"/>
-          <w:szCs w:val="22"/>
-        </w:rPr>
-      </w:pPr>
-      <w:r>
-        <w:rPr>
-          <w:rFonts w:cstheme="minorHAnsi"/>
-          <w:color w:val="FF0000"/>
-          <w:szCs w:val="22"/>
-        </w:rPr>
-        <w:tab/>
-      </w:r>
-      <w:r>
-        <w:rPr>
-          <w:rFonts w:cstheme="minorHAnsi"/>
-          <w:color w:val="FF0000"/>
-          <w:szCs w:val="22"/>
-        </w:rPr>
-        <w:tab/>
-      </w:r>
-      <w:r>
-        <w:rPr>
-          <w:rFonts w:cstheme="minorHAnsi"/>
-          <w:color w:val="FF0000"/>
-          <w:szCs w:val="22"/>
-        </w:rPr>
-        <w:tab/>
-      </w:r>
-      <w:proofErr w:type="spellStart"/>
-      <w:r>
-        <w:rPr>
-          <w:rFonts w:cstheme="minorHAnsi"/>
-          <w:color w:val="FF0000"/>
-          <w:szCs w:val="22"/>
-        </w:rPr>
-        <w:t>sendH</w:t>
-      </w:r>
-      <w:r>
-        <w:rPr>
-          <w:rFonts w:cstheme="minorHAnsi"/>
-          <w:color w:val="FF0000"/>
-          <w:szCs w:val="22"/>
-        </w:rPr>
-        <w:t>ello</w:t>
-      </w:r>
-      <w:proofErr w:type="spellEnd"/>
-      <w:r>
-        <w:rPr>
-          <w:rFonts w:cstheme="minorHAnsi"/>
-          <w:color w:val="FF0000"/>
-          <w:szCs w:val="22"/>
-        </w:rPr>
-        <w:t>(</w:t>
-      </w:r>
-      <w:proofErr w:type="spellStart"/>
-      <w:r>
-        <w:rPr>
-          <w:rFonts w:cstheme="minorHAnsi"/>
-          <w:color w:val="FF0000"/>
-          <w:szCs w:val="22"/>
-        </w:rPr>
-        <w:t>new_neighbor</w:t>
-      </w:r>
-      <w:proofErr w:type="spellEnd"/>
-      <w:r>
-        <w:rPr>
-          <w:rFonts w:cstheme="minorHAnsi"/>
-          <w:color w:val="FF0000"/>
-          <w:szCs w:val="22"/>
-        </w:rPr>
-        <w:t>, N)</w:t>
-      </w:r>
-    </w:p>
-    <w:p>
-      <w:pPr>
-        <w:ind w:left="1440" w:firstLine="720"/>
-        <w:rPr>
-          <w:rFonts w:cstheme="minorHAnsi"/>
-          <w:color w:val="FF0000"/>
-          <w:szCs w:val="22"/>
-        </w:rPr>
-      </w:pPr>
-      <w:proofErr w:type="spellStart"/>
-      <w:r>
-        <w:rPr>
-          <w:rFonts w:cstheme="minorHAnsi"/>
-          <w:color w:val="FF0000"/>
-          <w:szCs w:val="22"/>
-        </w:rPr>
-        <w:t>receiveHello</w:t>
-      </w:r>
-      <w:proofErr w:type="spellEnd"/>
-      <w:r>
-        <w:rPr>
-          <w:rFonts w:cstheme="minorHAnsi"/>
-          <w:color w:val="FF0000"/>
-          <w:szCs w:val="22"/>
-        </w:rPr>
-        <w:t>(</w:t>
-      </w:r>
-      <w:proofErr w:type="spellStart"/>
-      <w:r>
-        <w:rPr>
-          <w:rFonts w:cstheme="minorHAnsi"/>
-          <w:color w:val="FF0000"/>
-          <w:szCs w:val="22"/>
-        </w:rPr>
-        <w:t>new_neighbor</w:t>
-      </w:r>
-      <w:proofErr w:type="spellEnd"/>
-      <w:r>
-        <w:rPr>
-          <w:rFonts w:cstheme="minorHAnsi"/>
-          <w:color w:val="FF0000"/>
-          <w:szCs w:val="22"/>
-        </w:rPr>
-        <w:t>, N)</w:t>
-      </w:r>
-    </w:p>
-    <w:p>
-      <w:pPr>
-        <w:rPr>
-          <w:rFonts w:cstheme="minorHAnsi"/>
-          <w:color w:val="FF0000"/>
-          <w:szCs w:val="22"/>
-        </w:rPr>
-      </w:pPr>
-      <w:r>
-        <w:rPr>
-          <w:rFonts w:cstheme="minorHAnsi"/>
-          <w:color w:val="FF0000"/>
-          <w:szCs w:val="22"/>
-        </w:rPr>
-        <w:tab/>
-      </w:r>
-      <w:r>
-        <w:rPr>
-          <w:rFonts w:cstheme="minorHAnsi"/>
-          <w:color w:val="FF0000"/>
-          <w:szCs w:val="22"/>
-        </w:rPr>
-        <w:tab/>
-      </w:r>
-      <w:r>
-        <w:rPr>
-          <w:rFonts w:cstheme="minorHAnsi"/>
-          <w:color w:val="FF0000"/>
-          <w:szCs w:val="22"/>
-        </w:rPr>
-        <w:tab/>
-      </w:r>
-      <w:proofErr w:type="spellStart"/>
-      <w:r>
-        <w:rPr>
-          <w:rFonts w:cstheme="minorHAnsi"/>
-          <w:color w:val="FF0000"/>
-          <w:szCs w:val="22"/>
-        </w:rPr>
-        <w:t>s</w:t>
-      </w:r>
-      <w:r>
-        <w:rPr>
-          <w:rFonts w:cstheme="minorHAnsi"/>
-          <w:color w:val="FF0000"/>
-          <w:szCs w:val="22"/>
-        </w:rPr>
-        <w:t>endNeighborMap</w:t>
-      </w:r>
-      <w:proofErr w:type="spellEnd"/>
-      <w:r>
-        <w:rPr>
-          <w:rFonts w:cstheme="minorHAnsi"/>
-          <w:color w:val="FF0000"/>
-          <w:szCs w:val="22"/>
-        </w:rPr>
-        <w:t>(</w:t>
-      </w:r>
-      <w:proofErr w:type="spellStart"/>
-      <w:r>
-        <w:rPr>
-          <w:rFonts w:cstheme="minorHAnsi"/>
-          <w:color w:val="FF0000"/>
-          <w:szCs w:val="22"/>
-        </w:rPr>
-        <w:t>new_neighbor</w:t>
-      </w:r>
-      <w:proofErr w:type="spellEnd"/>
-      <w:r>
-        <w:rPr>
-          <w:rFonts w:cstheme="minorHAnsi"/>
-          <w:color w:val="FF0000"/>
-          <w:szCs w:val="22"/>
-        </w:rPr>
-        <w:t>, N)</w:t>
-      </w:r>
-      <w:commentRangeEnd w:id="3"/>
-      <w:r>
-        <w:rPr>
-          <w:rStyle w:val="CommentReference"/>
-        </w:rPr>
-        <w:commentReference w:id="3"/>
-      </w:r>
-    </w:p>
-    <w:p>
-      <w:pPr>
-        <w:rPr>
-          <w:rFonts w:cstheme="minorHAnsi"/>
-          <w:color w:val="FF0000"/>
-          <w:szCs w:val="22"/>
-        </w:rPr>
-      </w:pPr>
-      <w:r>
-        <w:rPr>
-          <w:rFonts w:cstheme="minorHAnsi"/>
-          <w:color w:val="FF0000"/>
-          <w:szCs w:val="22"/>
-        </w:rPr>
-        <w:tab/>
-      </w:r>
-      <w:r>
-        <w:rPr>
-          <w:rFonts w:cstheme="minorHAnsi"/>
-          <w:color w:val="FF0000"/>
-          <w:szCs w:val="22"/>
-        </w:rPr>
-        <w:tab/>
-      </w:r>
-      <w:commentRangeStart w:id="4"/>
-      <w:proofErr w:type="spellStart"/>
-      <w:r>
-        <w:rPr>
-          <w:rFonts w:cstheme="minorHAnsi"/>
-          <w:color w:val="FF0000"/>
-          <w:szCs w:val="22"/>
-        </w:rPr>
-        <w:t>o</w:t>
-      </w:r>
-      <w:r>
-        <w:rPr>
-          <w:rFonts w:cstheme="minorHAnsi"/>
-          <w:color w:val="FF0000"/>
-          <w:szCs w:val="22"/>
-        </w:rPr>
-        <w:t>ptimizeNeighborMap</w:t>
-      </w:r>
-      <w:proofErr w:type="spellEnd"/>
-      <w:r>
-        <w:rPr>
-          <w:rFonts w:cstheme="minorHAnsi"/>
-          <w:color w:val="FF0000"/>
-          <w:szCs w:val="22"/>
-        </w:rPr>
-        <w:t>()</w:t>
-      </w:r>
-    </w:p>
-    <w:p>
-      <w:pPr>
-        <w:rPr>
-          <w:rFonts w:cstheme="minorHAnsi"/>
-          <w:color w:val="FF0000"/>
-          <w:szCs w:val="22"/>
-        </w:rPr>
-      </w:pPr>
-      <w:r>
-        <w:rPr>
-          <w:rFonts w:cstheme="minorHAnsi"/>
-          <w:color w:val="FF0000"/>
-          <w:szCs w:val="22"/>
-        </w:rPr>
-        <w:tab/>
-      </w:r>
-      <w:r>
-        <w:rPr>
-          <w:rFonts w:cstheme="minorHAnsi"/>
-          <w:color w:val="FF0000"/>
-          <w:szCs w:val="22"/>
-        </w:rPr>
-        <w:tab/>
-      </w:r>
-      <w:proofErr w:type="spellStart"/>
-      <w:r>
-        <w:rPr>
-          <w:rFonts w:cstheme="minorHAnsi"/>
-          <w:color w:val="FF0000"/>
-          <w:szCs w:val="22"/>
-        </w:rPr>
-        <w:t>l</w:t>
-      </w:r>
-      <w:r>
-        <w:rPr>
-          <w:rFonts w:cstheme="minorHAnsi"/>
-          <w:color w:val="FF0000"/>
-          <w:szCs w:val="22"/>
-        </w:rPr>
-        <w:t>ookupNeighborMap</w:t>
-      </w:r>
-      <w:proofErr w:type="spellEnd"/>
-      <w:r>
-        <w:rPr>
-          <w:rFonts w:cstheme="minorHAnsi"/>
-          <w:color w:val="FF0000"/>
-          <w:szCs w:val="22"/>
-        </w:rPr>
-        <w:t xml:space="preserve">() </w:t>
-      </w:r>
-    </w:p>
-    <w:p>
-      <w:pPr>
+      </w:pPr>
+      <w:r>
         <w:rPr>
           <w:rFonts w:cstheme="minorHAnsi"/>
           <w:b/>
@@ -1126,7 +1064,8 @@
           <w:color w:val="FF0000"/>
           <w:szCs w:val="22"/>
         </w:rPr>
-      </w:pPr>
+        <w:tab/>
+      </w:r>
       <w:r>
         <w:rPr>
           <w:rFonts w:cstheme="minorHAnsi"/>
@@ -1137,32 +1076,14 @@
         </w:rPr>
         <w:tab/>
       </w:r>
-      <w:r>
-        <w:rPr>
-          <w:rFonts w:cstheme="minorHAnsi"/>
-          <w:b/>
-          <w:bCs/>
+      <w:proofErr w:type="spellStart"/>
+      <w:r>
+        <w:rPr>
+          <w:rFonts w:cstheme="minorHAnsi"/>
           <w:color w:val="FF0000"/>
           <w:szCs w:val="22"/>
         </w:rPr>
-        <w:tab/>
-      </w:r>
-      <w:proofErr w:type="spellStart"/>
-      <w:r>
-        <w:rPr>
-          <w:rFonts w:cstheme="minorHAnsi"/>
-          <w:color w:val="FF0000"/>
-          <w:szCs w:val="22"/>
-        </w:rPr>
-        <w:t>n</w:t>
-      </w:r>
-      <w:r>
-        <w:rPr>
-          <w:rFonts w:cstheme="minorHAnsi"/>
-          <w:color w:val="FF0000"/>
-          <w:szCs w:val="22"/>
-        </w:rPr>
-        <w:t>otifyNeighbors</w:t>
+        <w:t>notifyNeighbors</w:t>
       </w:r>
       <w:proofErr w:type="spellEnd"/>
       <w:r>
@@ -1262,12 +1183,12 @@
         </w:rPr>
         <w:t>nextHop(n, G)</w:t>
       </w:r>
-      <w:commentRangeEnd w:id="4"/>
+      <w:commentRangeEnd w:id="3"/>
       <w:r>
         <w:rPr>
           <w:rStyle w:val="CommentReference"/>
         </w:rPr>
-        <w:commentReference w:id="4"/>
+        <w:commentReference w:id="3"/>
       </w:r>
     </w:p>
     <w:p>
@@ -1290,7 +1211,7 @@
           <w:szCs w:val="22"/>
         </w:rPr>
       </w:pPr>
-      <w:commentRangeStart w:id="5"/>
+      <w:commentRangeStart w:id="4"/>
       <w:proofErr w:type="spellStart"/>
       <w:r>
         <w:rPr>
@@ -1551,12 +1472,12 @@
         </w:rPr>
         <w:t>(N, Exact)</w:t>
       </w:r>
-      <w:commentRangeEnd w:id="5"/>
+      <w:commentRangeEnd w:id="4"/>
       <w:r>
         <w:rPr>
           <w:rStyle w:val="CommentReference"/>
         </w:rPr>
-        <w:commentReference w:id="5"/>
+        <w:commentReference w:id="4"/>
       </w:r>
     </w:p>
     <w:p>
@@ -2231,7 +2152,16 @@
           <w:rFonts w:cstheme="minorHAnsi"/>
           <w:szCs w:val="22"/>
         </w:rPr>
-        <w:t>AddToTapestry</w:t>
+        <w:t>a</w:t>
+      </w:r>
+      <w:bookmarkStart w:id="5" w:name="_GoBack"/>
+      <w:bookmarkEnd w:id="5"/>
+      <w:r>
+        <w:rPr>
+          <w:rFonts w:cstheme="minorHAnsi"/>
+          <w:szCs w:val="22"/>
+        </w:rPr>
+        <w:t>ddToTapestry</w:t>
       </w:r>
       <w:proofErr w:type="spellEnd"/>
       <w:r>
@@ -6022,34 +5952,7 @@
           <w:szCs w:val="22"/>
           <w:bdr w:val="none" w:sz="0" w:space="0" w:color="auto"/>
         </w:rPr>
-        <w:t>“</w:t>
-      </w:r>
-      <w:r>
-        <w:rPr>
-          <w:rFonts w:ascii="Calibri" w:eastAsiaTheme="minorHAnsi" w:hAnsi="Calibri" w:cs="Calibri"/>
-          <w:color w:val="767171" w:themeColor="background2" w:themeShade="80"/>
-          <w:szCs w:val="22"/>
-          <w:bdr w:val="none" w:sz="0" w:space="0" w:color="auto"/>
-        </w:rPr>
-        <w:t>When we proceed to fill in an empty entry</w:t>
-      </w:r>
-      <w:r>
-        <w:rPr>
-          <w:rFonts w:ascii="Calibri" w:eastAsiaTheme="minorHAnsi" w:hAnsi="Calibri" w:cs="Calibri"/>
-          <w:color w:val="767171" w:themeColor="background2" w:themeShade="80"/>
-          <w:szCs w:val="22"/>
-          <w:bdr w:val="none" w:sz="0" w:space="0" w:color="auto"/>
-        </w:rPr>
-        <w:t xml:space="preserve"> </w:t>
-      </w:r>
-      <w:r>
-        <w:rPr>
-          <w:rFonts w:ascii="Calibri" w:eastAsiaTheme="minorHAnsi" w:hAnsi="Calibri" w:cs="Calibri"/>
-          <w:color w:val="767171" w:themeColor="background2" w:themeShade="80"/>
-          <w:szCs w:val="22"/>
-          <w:bdr w:val="none" w:sz="0" w:space="0" w:color="auto"/>
-        </w:rPr>
-        <w:t xml:space="preserve">at </w:t>
+        <w:t xml:space="preserve">“When we proceed to fill in an empty entry at </w:t>
       </w:r>
       <w:r>
         <w:rPr>
@@ -6266,34 +6169,7 @@
           <w:szCs w:val="22"/>
           <w:bdr w:val="none" w:sz="0" w:space="0" w:color="auto"/>
         </w:rPr>
-        <w:t>establishing new surrogate routes</w:t>
-      </w:r>
-      <w:r>
-        <w:rPr>
-          <w:rFonts w:ascii="Calibri" w:eastAsiaTheme="minorHAnsi" w:hAnsi="Calibri" w:cs="Calibri"/>
-          <w:color w:val="767171" w:themeColor="background2" w:themeShade="80"/>
-          <w:szCs w:val="22"/>
-          <w:bdr w:val="none" w:sz="0" w:space="0" w:color="auto"/>
-        </w:rPr>
-        <w:t xml:space="preserve"> </w:t>
-      </w:r>
-      <w:r>
-        <w:rPr>
-          <w:rFonts w:ascii="Calibri" w:eastAsiaTheme="minorHAnsi" w:hAnsi="Calibri" w:cs="Calibri"/>
-          <w:color w:val="767171" w:themeColor="background2" w:themeShade="80"/>
-          <w:szCs w:val="22"/>
-          <w:bdr w:val="none" w:sz="0" w:space="0" w:color="auto"/>
-        </w:rPr>
-        <w:t>which account for the new inserted node.</w:t>
-      </w:r>
-      <w:r>
-        <w:rPr>
-          <w:rFonts w:ascii="Calibri" w:eastAsiaTheme="minorHAnsi" w:hAnsi="Calibri" w:cs="Calibri"/>
-          <w:color w:val="767171" w:themeColor="background2" w:themeShade="80"/>
-          <w:szCs w:val="22"/>
-          <w:bdr w:val="none" w:sz="0" w:space="0" w:color="auto"/>
-        </w:rPr>
-        <w:t xml:space="preserve">” </w:t>
+        <w:t xml:space="preserve">establishing new surrogate routes which account for the new inserted node.” </w:t>
       </w:r>
     </w:p>
     <w:p>
@@ -6988,15 +6864,7 @@
           <w:szCs w:val="22"/>
           <w:bdr w:val="none" w:sz="0" w:space="0" w:color="auto"/>
         </w:rPr>
-        <w:t xml:space="preserve">Call Hello() </w:t>
-      </w:r>
-      <w:r>
-        <w:rPr>
-          <w:rFonts w:ascii="Calibri" w:eastAsiaTheme="minorHAnsi" w:hAnsi="Calibri" w:cs="Calibri"/>
-          <w:szCs w:val="22"/>
-          <w:bdr w:val="none" w:sz="0" w:space="0" w:color="auto"/>
-        </w:rPr>
-        <w:t xml:space="preserve">; </w:t>
+        <w:t xml:space="preserve">Call Hello() ; </w:t>
       </w:r>
       <w:r>
         <w:rPr>
@@ -7154,21 +7022,7 @@
           <w:rFonts w:cstheme="minorHAnsi"/>
           <w:szCs w:val="22"/>
         </w:rPr>
-        <w:t xml:space="preserve"> back level by level to the</w:t>
-      </w:r>
-      <w:r>
-        <w:rPr>
-          <w:rFonts w:cstheme="minorHAnsi"/>
-          <w:szCs w:val="22"/>
-        </w:rPr>
-        <w:t xml:space="preserve"> </w:t>
-      </w:r>
-      <w:r>
-        <w:rPr>
-          <w:rFonts w:cstheme="minorHAnsi"/>
-          <w:szCs w:val="22"/>
-        </w:rPr>
-        <w:t>level where surrogate routing first became necessary.</w:t>
+        <w:t xml:space="preserve"> back level by level to the level where surrogate routing first became necessary.</w:t>
       </w:r>
     </w:p>
     <w:p>
@@ -8042,7 +7896,6 @@
         </w:rPr>
         <w:t>{</w:t>
       </w:r>
-      <w:proofErr w:type="spellStart"/>
     </w:p>
     <w:p>
       <w:pPr>
@@ -8070,16 +7923,7 @@
           <w:szCs w:val="22"/>
           <w:bdr w:val="none" w:sz="0" w:space="0" w:color="auto"/>
         </w:rPr>
-        <w:t>B</w:t>
-      </w:r>
-      <w:proofErr w:type="spellEnd"/>
-      <w:r>
-        <w:rPr>
-          <w:rFonts w:eastAsiaTheme="minorHAnsi" w:cstheme="minorHAnsi"/>
-          <w:szCs w:val="22"/>
-          <w:bdr w:val="none" w:sz="0" w:space="0" w:color="auto"/>
-        </w:rPr>
-        <w:t xml:space="preserve">est-effort attempt to remove location mappings for </w:t>
+        <w:t xml:space="preserve">Best-effort attempt to remove location mappings for </w:t>
       </w:r>
       <w:r>
         <w:rPr>
@@ -8997,16 +8841,7 @@
           <w:iCs/>
           <w:szCs w:val="22"/>
         </w:rPr>
-        <w:t>new</w:t>
-      </w:r>
-      <w:r>
-        <w:rPr>
-          <w:rFonts w:cstheme="minorHAnsi"/>
-          <w:i/>
-          <w:iCs/>
-          <w:szCs w:val="22"/>
-        </w:rPr>
-        <w:t>numRequestToSend</w:t>
+        <w:t>newnumRequestToSend</w:t>
       </w:r>
       <w:proofErr w:type="spellEnd"/>
       <w:r>
@@ -9091,6 +8926,22 @@
       </w:r>
     </w:p>
   </w:comment>
+  <w:comment w:id="2" w:author="Laurenceau,Isabel J" w:date="2019-10-20T20:21:00Z" w:initials="LJ">
+    <w:p>
+      <w:pPr>
+        <w:pStyle w:val="CommentText"/>
+      </w:pPr>
+      <w:r>
+        <w:rPr>
+          <w:rStyle w:val="CommentReference"/>
+        </w:rPr>
+        <w:annotationRef/>
+      </w:r>
+      <w:r>
+        <w:t>Monday</w:t>
+      </w:r>
+    </w:p>
+  </w:comment>
   <w:comment w:id="3" w:author="Laurenceau,Isabel J" w:date="2019-10-20T20:02:00Z" w:initials="LJ">
     <w:p>
       <w:pPr>
@@ -9103,27 +8954,11 @@
         <w:annotationRef/>
       </w:r>
       <w:r>
-        <w:t>Monday</w:t>
+        <w:t>Tuesday</w:t>
       </w:r>
     </w:p>
   </w:comment>
   <w:comment w:id="4" w:author="Laurenceau,Isabel J" w:date="2019-10-20T20:02:00Z" w:initials="LJ">
-    <w:p>
-      <w:pPr>
-        <w:pStyle w:val="CommentText"/>
-      </w:pPr>
-      <w:r>
-        <w:rPr>
-          <w:rStyle w:val="CommentReference"/>
-        </w:rPr>
-        <w:annotationRef/>
-      </w:r>
-      <w:r>
-        <w:t>Tuesday</w:t>
-      </w:r>
-    </w:p>
-  </w:comment>
-  <w:comment w:id="5" w:author="Laurenceau,Isabel J" w:date="2019-10-20T20:02:00Z" w:initials="LJ">
     <w:p>
       <w:pPr>
         <w:pStyle w:val="CommentText"/>
@@ -9420,23 +9255,7 @@
           <w:szCs w:val="22"/>
           <w:bdr w:val="none" w:sz="0" w:space="0" w:color="auto"/>
         </w:rPr>
-        <w:t>and each neighbor entry and its secondary neighbors. For any given entry,</w:t>
-      </w:r>
-      <w:r>
-        <w:rPr>
-          <w:rFonts w:ascii="Times New Roman" w:eastAsiaTheme="minorHAnsi" w:hAnsi="Times New Roman"/>
-          <w:szCs w:val="22"/>
-          <w:bdr w:val="none" w:sz="0" w:space="0" w:color="auto"/>
-        </w:rPr>
-        <w:t xml:space="preserve"> </w:t>
-      </w:r>
-      <w:r>
-        <w:rPr>
-          <w:rFonts w:ascii="Times New Roman" w:eastAsiaTheme="minorHAnsi" w:hAnsi="Times New Roman"/>
-          <w:szCs w:val="22"/>
-          <w:bdr w:val="none" w:sz="0" w:space="0" w:color="auto"/>
-        </w:rPr>
-        <w:t>if a secondary neighbor is closer than the primary neighbor, then it becomes the primary neighbor;</w:t>
+        <w:t>and each neighbor entry and its secondary neighbors. For any given entry, if a secondary neighbor is closer than the primary neighbor, then it becomes the primary neighbor;</w:t>
       </w:r>
     </w:p>
     <w:p>
@@ -9576,23 +9395,7 @@
           <w:szCs w:val="22"/>
           <w:bdr w:val="none" w:sz="0" w:space="0" w:color="auto"/>
         </w:rPr>
-        <w:t>The new node stops copying neighbor maps when a neighbor map lookup shows an empty entry in the next</w:t>
-      </w:r>
-      <w:r>
-        <w:rPr>
-          <w:rFonts w:ascii="Times New Roman" w:eastAsiaTheme="minorHAnsi" w:hAnsi="Times New Roman"/>
-          <w:szCs w:val="22"/>
-          <w:bdr w:val="none" w:sz="0" w:space="0" w:color="auto"/>
-        </w:rPr>
-        <w:t xml:space="preserve"> </w:t>
-      </w:r>
-      <w:r>
-        <w:rPr>
-          <w:rFonts w:ascii="Times New Roman" w:eastAsiaTheme="minorHAnsi" w:hAnsi="Times New Roman"/>
-          <w:szCs w:val="22"/>
-          <w:bdr w:val="none" w:sz="0" w:space="0" w:color="auto"/>
-        </w:rPr>
-        <w:t xml:space="preserve">hop. </w:t>
+        <w:t xml:space="preserve">The new node stops copying neighbor maps when a neighbor map lookup shows an empty entry in the next hop. </w:t>
       </w:r>
     </w:p>
   </w:comment>
@@ -9715,7 +9518,7 @@
 <w15:commentsEx xmlns:wpc="http://schemas.microsoft.com/office/word/2010/wordprocessingCanvas" xmlns:cx="http://schemas.microsoft.com/office/drawing/2014/chartex" xmlns:cx1="http://schemas.microsoft.com/office/drawing/2015/9/8/chartex" xmlns:cx2="http://schemas.microsoft.com/office/drawing/2015/10/21/chartex" xmlns:cx3="http://schemas.microsoft.com/office/drawing/2016/5/9/chartex" xmlns:cx4="http://schemas.microsoft.com/office/drawing/2016/5/10/chartex" xmlns:cx5="http://schemas.microsoft.com/office/drawing/2016/5/11/chartex" xmlns:cx6="http://schemas.microsoft.com/office/drawing/2016/5/12/chartex" xmlns:cx7="http://schemas.microsoft.com/office/drawing/2016/5/13/chartex" xmlns:cx8="http://schemas.microsoft.com/office/drawing/2016/5/14/chartex" xmlns:mc="http://schemas.openxmlformats.org/markup-compatibility/2006" xmlns:aink="http://schemas.microsoft.com/office/drawing/2016/ink" xmlns:am3d="http://schemas.microsoft.com/office/drawing/2017/model3d" xmlns:o="urn:schemas-microsoft-com:office:office" xmlns:r="http://schemas.openxmlformats.org/officeDocument/2006/relationships" xmlns:m="http://schemas.openxmlformats.org/officeDocument/2006/math" xmlns:v="urn:schemas-microsoft-com:vml" xmlns:wp14="http://schemas.microsoft.com/office/word/2010/wordprocessingDrawing" xmlns:wp="http://schemas.openxmlformats.org/drawingml/2006/wordprocessingDrawing" xmlns:w10="urn:schemas-microsoft-com:office:word" xmlns:w="http://schemas.openxmlformats.org/wordprocessingml/2006/main" xmlns:w14="http://schemas.microsoft.com/office/word/2010/wordml" xmlns:w15="http://schemas.microsoft.com/office/word/2012/wordml" xmlns:w16cid="http://schemas.microsoft.com/office/word/2016/wordml/cid" xmlns:w16se="http://schemas.microsoft.com/office/word/2015/wordml/symex" xmlns:wpg="http://schemas.microsoft.com/office/word/2010/wordprocessingGroup" xmlns:wpi="http://schemas.microsoft.com/office/word/2010/wordprocessingInk" xmlns:wne="http://schemas.microsoft.com/office/word/2006/wordml" xmlns:wps="http://schemas.microsoft.com/office/word/2010/wordprocessingShape" mc:Ignorable="w14 w15 w16se w16cid wp14">
   <w15:commentEx w15:paraId="5DB0C231" w15:done="0"/>
   <w15:commentEx w15:paraId="6C6DBFB7" w15:done="0"/>
-  <w15:commentEx w15:paraId="264B1478" w15:done="0"/>
+  <w15:commentEx w15:paraId="06DA0611" w15:done="0"/>
   <w15:commentEx w15:paraId="739C8ACA" w15:done="0"/>
   <w15:commentEx w15:paraId="4015A061" w15:done="0"/>
   <w15:commentEx w15:paraId="0657DABB" w15:done="0"/>
@@ -9730,7 +9533,7 @@
 <w16cid:commentsIds xmlns:wpc="http://schemas.microsoft.com/office/word/2010/wordprocessingCanvas" xmlns:cx="http://schemas.microsoft.com/office/drawing/2014/chartex" xmlns:cx1="http://schemas.microsoft.com/office/drawing/2015/9/8/chartex" xmlns:cx2="http://schemas.microsoft.com/office/drawing/2015/10/21/chartex" xmlns:cx3="http://schemas.microsoft.com/office/drawing/2016/5/9/chartex" xmlns:cx4="http://schemas.microsoft.com/office/drawing/2016/5/10/chartex" xmlns:cx5="http://schemas.microsoft.com/office/drawing/2016/5/11/chartex" xmlns:cx6="http://schemas.microsoft.com/office/drawing/2016/5/12/chartex" xmlns:cx7="http://schemas.microsoft.com/office/drawing/2016/5/13/chartex" xmlns:cx8="http://schemas.microsoft.com/office/drawing/2016/5/14/chartex" xmlns:mc="http://schemas.openxmlformats.org/markup-compatibility/2006" xmlns:aink="http://schemas.microsoft.com/office/drawing/2016/ink" xmlns:am3d="http://schemas.microsoft.com/office/drawing/2017/model3d" xmlns:o="urn:schemas-microsoft-com:office:office" xmlns:r="http://schemas.openxmlformats.org/officeDocument/2006/relationships" xmlns:m="http://schemas.openxmlformats.org/officeDocument/2006/math" xmlns:v="urn:schemas-microsoft-com:vml" xmlns:wp14="http://schemas.microsoft.com/office/word/2010/wordprocessingDrawing" xmlns:wp="http://schemas.openxmlformats.org/drawingml/2006/wordprocessingDrawing" xmlns:w10="urn:schemas-microsoft-com:office:word" xmlns:w="http://schemas.openxmlformats.org/wordprocessingml/2006/main" xmlns:w14="http://schemas.microsoft.com/office/word/2010/wordml" xmlns:w15="http://schemas.microsoft.com/office/word/2012/wordml" xmlns:w16cid="http://schemas.microsoft.com/office/word/2016/wordml/cid" xmlns:w16se="http://schemas.microsoft.com/office/word/2015/wordml/symex" xmlns:wpg="http://schemas.microsoft.com/office/word/2010/wordprocessingGroup" xmlns:wpi="http://schemas.microsoft.com/office/word/2010/wordprocessingInk" xmlns:wne="http://schemas.microsoft.com/office/word/2006/wordml" xmlns:wps="http://schemas.microsoft.com/office/word/2010/wordprocessingShape" mc:Ignorable="w14 w15 w16se w16cid wp14">
   <w16cid:commentId w16cid:paraId="5DB0C231" w16cid:durableId="21573BEA"/>
   <w16cid:commentId w16cid:paraId="6C6DBFB7" w16cid:durableId="21573BE5"/>
-  <w16cid:commentId w16cid:paraId="264B1478" w16cid:durableId="21573BC4"/>
+  <w16cid:commentId w16cid:paraId="06DA0611" w16cid:durableId="2157403E"/>
   <w16cid:commentId w16cid:paraId="739C8ACA" w16cid:durableId="21573BCD"/>
   <w16cid:commentId w16cid:paraId="4015A061" w16cid:durableId="21573BDA"/>
   <w16cid:commentId w16cid:paraId="0657DABB" w16cid:durableId="215732CB"/>
@@ -12085,7 +11888,7 @@
 </file>
 
 <file path=customXml/itemProps1.xml><?xml version="1.0" encoding="utf-8"?>
-<ds:datastoreItem xmlns:ds="http://schemas.openxmlformats.org/officeDocument/2006/customXml" ds:itemID="{DA27479E-D9E3-1849-BFC9-2049AE7963E4}">
+<ds:datastoreItem xmlns:ds="http://schemas.openxmlformats.org/officeDocument/2006/customXml" ds:itemID="{37DA7250-73A9-0E40-818F-0DE1E633F4BF}">
   <ds:schemaRefs>
     <ds:schemaRef ds:uri="http://schemas.openxmlformats.org/officeDocument/2006/bibliography"/>
   </ds:schemaRefs>

</xml_diff>

<commit_message>
Added Function Def and completed below functions
sendHello(new_neighbor, N)			sendNeighborMap(new_neighbor, N)
</commit_message>
<xml_diff>
--- a/Project 3 ReadMe.docx
+++ b/Project 3 ReadMe.docx
@@ -594,7 +594,6 @@
           <w:szCs w:val="22"/>
         </w:rPr>
       </w:pPr>
-      <w:commentRangeStart w:id="2"/>
       <w:proofErr w:type="spellStart"/>
       <w:r>
         <w:rPr>
@@ -613,6 +612,8 @@
         </w:rPr>
         <w:t>()</w:t>
       </w:r>
+      <w:bookmarkStart w:id="2" w:name="_GoBack"/>
+      <w:bookmarkEnd w:id="2"/>
     </w:p>
     <w:p>
       <w:pPr>
@@ -623,6 +624,7 @@
           <w:szCs w:val="22"/>
         </w:rPr>
       </w:pPr>
+      <w:commentRangeStart w:id="3"/>
       <w:proofErr w:type="spellStart"/>
       <w:r>
         <w:rPr>
@@ -772,16 +774,122 @@
       <w:pPr>
         <w:rPr>
           <w:rFonts w:cstheme="minorHAnsi"/>
+          <w:szCs w:val="22"/>
+        </w:rPr>
+      </w:pPr>
+      <w:r>
+        <w:rPr>
+          <w:rFonts w:cstheme="minorHAnsi"/>
+          <w:szCs w:val="22"/>
+        </w:rPr>
+        <w:tab/>
+      </w:r>
+      <w:r>
+        <w:rPr>
+          <w:rFonts w:cstheme="minorHAnsi"/>
+          <w:szCs w:val="22"/>
+        </w:rPr>
+        <w:tab/>
+      </w:r>
+      <w:r>
+        <w:rPr>
+          <w:rFonts w:cstheme="minorHAnsi"/>
+          <w:szCs w:val="22"/>
+        </w:rPr>
+        <w:tab/>
+      </w:r>
+      <w:proofErr w:type="spellStart"/>
+      <w:r>
+        <w:rPr>
+          <w:rFonts w:cstheme="minorHAnsi"/>
+          <w:szCs w:val="22"/>
+        </w:rPr>
+        <w:t>sendHello</w:t>
+      </w:r>
+      <w:proofErr w:type="spellEnd"/>
+      <w:r>
+        <w:rPr>
+          <w:rFonts w:cstheme="minorHAnsi"/>
+          <w:szCs w:val="22"/>
+        </w:rPr>
+        <w:t>(</w:t>
+      </w:r>
+      <w:proofErr w:type="spellStart"/>
+      <w:r>
+        <w:rPr>
+          <w:rFonts w:cstheme="minorHAnsi"/>
+          <w:szCs w:val="22"/>
+        </w:rPr>
+        <w:t>new_neighbor</w:t>
+      </w:r>
+      <w:proofErr w:type="spellEnd"/>
+      <w:r>
+        <w:rPr>
+          <w:rFonts w:cstheme="minorHAnsi"/>
+          <w:szCs w:val="22"/>
+        </w:rPr>
+        <w:t>, N)</w:t>
+      </w:r>
+    </w:p>
+    <w:p>
+      <w:pPr>
+        <w:ind w:left="1440" w:firstLine="720"/>
+        <w:rPr>
+          <w:rFonts w:cstheme="minorHAnsi"/>
           <w:color w:val="FF0000"/>
           <w:szCs w:val="22"/>
         </w:rPr>
       </w:pPr>
+      <w:proofErr w:type="spellStart"/>
       <w:r>
         <w:rPr>
           <w:rFonts w:cstheme="minorHAnsi"/>
           <w:color w:val="FF0000"/>
           <w:szCs w:val="22"/>
         </w:rPr>
+        <w:t>receiveHello</w:t>
+      </w:r>
+      <w:proofErr w:type="spellEnd"/>
+      <w:r>
+        <w:rPr>
+          <w:rFonts w:cstheme="minorHAnsi"/>
+          <w:color w:val="FF0000"/>
+          <w:szCs w:val="22"/>
+        </w:rPr>
+        <w:t>(</w:t>
+      </w:r>
+      <w:proofErr w:type="spellStart"/>
+      <w:r>
+        <w:rPr>
+          <w:rFonts w:cstheme="minorHAnsi"/>
+          <w:color w:val="FF0000"/>
+          <w:szCs w:val="22"/>
+        </w:rPr>
+        <w:t>new_neighbor</w:t>
+      </w:r>
+      <w:proofErr w:type="spellEnd"/>
+      <w:r>
+        <w:rPr>
+          <w:rFonts w:cstheme="minorHAnsi"/>
+          <w:color w:val="FF0000"/>
+          <w:szCs w:val="22"/>
+        </w:rPr>
+        <w:t>, N)</w:t>
+      </w:r>
+    </w:p>
+    <w:p>
+      <w:pPr>
+        <w:rPr>
+          <w:rFonts w:cstheme="minorHAnsi"/>
+          <w:szCs w:val="22"/>
+        </w:rPr>
+      </w:pPr>
+      <w:r>
+        <w:rPr>
+          <w:rFonts w:cstheme="minorHAnsi"/>
+          <w:color w:val="FF0000"/>
+          <w:szCs w:val="22"/>
+        </w:rPr>
         <w:tab/>
       </w:r>
       <w:r>
@@ -804,186 +912,75 @@
       <w:r>
         <w:rPr>
           <w:rFonts w:cstheme="minorHAnsi"/>
+          <w:szCs w:val="22"/>
+        </w:rPr>
+        <w:t>sendNeighborMap</w:t>
+      </w:r>
+      <w:proofErr w:type="spellEnd"/>
+      <w:r>
+        <w:rPr>
+          <w:rFonts w:cstheme="minorHAnsi"/>
+          <w:szCs w:val="22"/>
+        </w:rPr>
+        <w:t>(</w:t>
+      </w:r>
+      <w:proofErr w:type="spellStart"/>
+      <w:r>
+        <w:rPr>
+          <w:rFonts w:cstheme="minorHAnsi"/>
+          <w:szCs w:val="22"/>
+        </w:rPr>
+        <w:t>new_neighbor</w:t>
+      </w:r>
+      <w:proofErr w:type="spellEnd"/>
+      <w:r>
+        <w:rPr>
+          <w:rFonts w:cstheme="minorHAnsi"/>
+          <w:szCs w:val="22"/>
+        </w:rPr>
+        <w:t>, N)</w:t>
+      </w:r>
+      <w:commentRangeEnd w:id="3"/>
+      <w:r>
+        <w:rPr>
+          <w:rStyle w:val="CommentReference"/>
+        </w:rPr>
+        <w:commentReference w:id="3"/>
+      </w:r>
+    </w:p>
+    <w:p>
+      <w:pPr>
+        <w:rPr>
+          <w:rFonts w:cstheme="minorHAnsi"/>
+          <w:szCs w:val="22"/>
+        </w:rPr>
+      </w:pPr>
+    </w:p>
+    <w:p>
+      <w:pPr>
+        <w:rPr>
+          <w:rFonts w:cstheme="minorHAnsi"/>
           <w:color w:val="FF0000"/>
           <w:szCs w:val="22"/>
         </w:rPr>
-        <w:t>sendHello</w:t>
-      </w:r>
-      <w:proofErr w:type="spellEnd"/>
+      </w:pPr>
       <w:r>
         <w:rPr>
           <w:rFonts w:cstheme="minorHAnsi"/>
           <w:color w:val="FF0000"/>
           <w:szCs w:val="22"/>
         </w:rPr>
-        <w:t>(</w:t>
-      </w:r>
-      <w:proofErr w:type="spellStart"/>
+        <w:tab/>
+      </w:r>
       <w:r>
         <w:rPr>
           <w:rFonts w:cstheme="minorHAnsi"/>
           <w:color w:val="FF0000"/>
           <w:szCs w:val="22"/>
         </w:rPr>
-        <w:t>new_neighbor</w:t>
-      </w:r>
-      <w:proofErr w:type="spellEnd"/>
-      <w:r>
-        <w:rPr>
-          <w:rFonts w:cstheme="minorHAnsi"/>
-          <w:color w:val="FF0000"/>
-          <w:szCs w:val="22"/>
-        </w:rPr>
-        <w:t>, N)</w:t>
-      </w:r>
-    </w:p>
-    <w:p>
-      <w:pPr>
-        <w:ind w:left="1440" w:firstLine="720"/>
-        <w:rPr>
-          <w:rFonts w:cstheme="minorHAnsi"/>
-          <w:color w:val="FF0000"/>
-          <w:szCs w:val="22"/>
-        </w:rPr>
-      </w:pPr>
-      <w:proofErr w:type="spellStart"/>
-      <w:r>
-        <w:rPr>
-          <w:rFonts w:cstheme="minorHAnsi"/>
-          <w:color w:val="FF0000"/>
-          <w:szCs w:val="22"/>
-        </w:rPr>
-        <w:t>receiveHello</w:t>
-      </w:r>
-      <w:proofErr w:type="spellEnd"/>
-      <w:r>
-        <w:rPr>
-          <w:rFonts w:cstheme="minorHAnsi"/>
-          <w:color w:val="FF0000"/>
-          <w:szCs w:val="22"/>
-        </w:rPr>
-        <w:t>(</w:t>
-      </w:r>
-      <w:proofErr w:type="spellStart"/>
-      <w:r>
-        <w:rPr>
-          <w:rFonts w:cstheme="minorHAnsi"/>
-          <w:color w:val="FF0000"/>
-          <w:szCs w:val="22"/>
-        </w:rPr>
-        <w:t>new_neighbor</w:t>
-      </w:r>
-      <w:proofErr w:type="spellEnd"/>
-      <w:r>
-        <w:rPr>
-          <w:rFonts w:cstheme="minorHAnsi"/>
-          <w:color w:val="FF0000"/>
-          <w:szCs w:val="22"/>
-        </w:rPr>
-        <w:t>, N)</w:t>
-      </w:r>
-    </w:p>
-    <w:p>
-      <w:pPr>
-        <w:rPr>
-          <w:rFonts w:cstheme="minorHAnsi"/>
-          <w:color w:val="FF0000"/>
-          <w:szCs w:val="22"/>
-        </w:rPr>
-      </w:pPr>
-      <w:r>
-        <w:rPr>
-          <w:rFonts w:cstheme="minorHAnsi"/>
-          <w:color w:val="FF0000"/>
-          <w:szCs w:val="22"/>
-        </w:rPr>
         <w:tab/>
       </w:r>
-      <w:r>
-        <w:rPr>
-          <w:rFonts w:cstheme="minorHAnsi"/>
-          <w:color w:val="FF0000"/>
-          <w:szCs w:val="22"/>
-        </w:rPr>
-        <w:tab/>
-      </w:r>
-      <w:r>
-        <w:rPr>
-          <w:rFonts w:cstheme="minorHAnsi"/>
-          <w:color w:val="FF0000"/>
-          <w:szCs w:val="22"/>
-        </w:rPr>
-        <w:tab/>
-      </w:r>
-      <w:proofErr w:type="spellStart"/>
-      <w:r>
-        <w:rPr>
-          <w:rFonts w:cstheme="minorHAnsi"/>
-          <w:color w:val="FF0000"/>
-          <w:szCs w:val="22"/>
-        </w:rPr>
-        <w:t>sendNeighborMap</w:t>
-      </w:r>
-      <w:proofErr w:type="spellEnd"/>
-      <w:r>
-        <w:rPr>
-          <w:rFonts w:cstheme="minorHAnsi"/>
-          <w:color w:val="FF0000"/>
-          <w:szCs w:val="22"/>
-        </w:rPr>
-        <w:t>(</w:t>
-      </w:r>
-      <w:proofErr w:type="spellStart"/>
-      <w:r>
-        <w:rPr>
-          <w:rFonts w:cstheme="minorHAnsi"/>
-          <w:color w:val="FF0000"/>
-          <w:szCs w:val="22"/>
-        </w:rPr>
-        <w:t>new_neighbor</w:t>
-      </w:r>
-      <w:proofErr w:type="spellEnd"/>
-      <w:r>
-        <w:rPr>
-          <w:rFonts w:cstheme="minorHAnsi"/>
-          <w:color w:val="FF0000"/>
-          <w:szCs w:val="22"/>
-        </w:rPr>
-        <w:t>, N)</w:t>
-      </w:r>
-      <w:commentRangeEnd w:id="2"/>
-      <w:r>
-        <w:rPr>
-          <w:rStyle w:val="CommentReference"/>
-        </w:rPr>
-        <w:commentReference w:id="2"/>
-      </w:r>
-    </w:p>
-    <w:p>
-      <w:pPr>
-        <w:rPr>
-          <w:rFonts w:cstheme="minorHAnsi"/>
-          <w:color w:val="FF0000"/>
-          <w:szCs w:val="22"/>
-        </w:rPr>
-      </w:pPr>
-      <w:r>
-        <w:rPr>
-          <w:rFonts w:cstheme="minorHAnsi"/>
-          <w:color w:val="FF0000"/>
-          <w:szCs w:val="22"/>
-        </w:rPr>
-        <w:tab/>
-      </w:r>
-      <w:r>
-        <w:rPr>
-          <w:rFonts w:cstheme="minorHAnsi"/>
-          <w:color w:val="FF0000"/>
-          <w:szCs w:val="22"/>
-        </w:rPr>
-        <w:tab/>
-      </w:r>
-      <w:commentRangeStart w:id="3"/>
+      <w:commentRangeStart w:id="4"/>
       <w:proofErr w:type="spellStart"/>
       <w:r>
         <w:rPr>
@@ -1101,7 +1098,27 @@
           <w:szCs w:val="22"/>
           <w:bdr w:val="none" w:sz="0" w:space="0" w:color="auto"/>
         </w:rPr>
-        <w:t>surrogate(new_id)</w:t>
+        <w:t>surrogate(</w:t>
+      </w:r>
+      <w:proofErr w:type="spellStart"/>
+      <w:r>
+        <w:rPr>
+          <w:rFonts w:eastAsiaTheme="minorHAnsi" w:cstheme="minorHAnsi"/>
+          <w:color w:val="FF0000"/>
+          <w:szCs w:val="22"/>
+          <w:bdr w:val="none" w:sz="0" w:space="0" w:color="auto"/>
+        </w:rPr>
+        <w:t>new_id</w:t>
+      </w:r>
+      <w:proofErr w:type="spellEnd"/>
+      <w:r>
+        <w:rPr>
+          <w:rFonts w:eastAsiaTheme="minorHAnsi" w:cstheme="minorHAnsi"/>
+          <w:color w:val="FF0000"/>
+          <w:szCs w:val="22"/>
+          <w:bdr w:val="none" w:sz="0" w:space="0" w:color="auto"/>
+        </w:rPr>
+        <w:t>)</w:t>
       </w:r>
       <w:r>
         <w:rPr>
@@ -1183,12 +1200,12 @@
         </w:rPr>
         <w:t>nextHop(n, G)</w:t>
       </w:r>
-      <w:commentRangeEnd w:id="3"/>
+      <w:commentRangeEnd w:id="4"/>
       <w:r>
         <w:rPr>
           <w:rStyle w:val="CommentReference"/>
         </w:rPr>
-        <w:commentReference w:id="3"/>
+        <w:commentReference w:id="4"/>
       </w:r>
     </w:p>
     <w:p>
@@ -1211,7 +1228,7 @@
           <w:szCs w:val="22"/>
         </w:rPr>
       </w:pPr>
-      <w:commentRangeStart w:id="4"/>
+      <w:commentRangeStart w:id="5"/>
       <w:proofErr w:type="spellStart"/>
       <w:r>
         <w:rPr>
@@ -1472,12 +1489,12 @@
         </w:rPr>
         <w:t>(N, Exact)</w:t>
       </w:r>
-      <w:commentRangeEnd w:id="4"/>
+      <w:commentRangeEnd w:id="5"/>
       <w:r>
         <w:rPr>
           <w:rStyle w:val="CommentReference"/>
         </w:rPr>
-        <w:commentReference w:id="4"/>
+        <w:commentReference w:id="5"/>
       </w:r>
     </w:p>
     <w:p>
@@ -2154,8 +2171,6 @@
         </w:rPr>
         <w:t>a</w:t>
       </w:r>
-      <w:bookmarkStart w:id="5" w:name="_GoBack"/>
-      <w:bookmarkEnd w:id="5"/>
       <w:r>
         <w:rPr>
           <w:rFonts w:cstheme="minorHAnsi"/>
@@ -4335,6 +4350,7 @@
         </w:rPr>
         <w:t xml:space="preserve">H = </w:t>
       </w:r>
+      <w:proofErr w:type="spellStart"/>
       <w:r>
         <w:rPr>
           <w:rFonts w:eastAsiaTheme="minorHAnsi" w:cstheme="minorHAnsi"/>
@@ -4345,6 +4361,7 @@
         </w:rPr>
         <w:t>NextHop</w:t>
       </w:r>
+      <w:proofErr w:type="spellEnd"/>
       <w:r>
         <w:rPr>
           <w:rFonts w:eastAsiaTheme="minorHAnsi" w:cstheme="minorHAnsi"/>
@@ -4375,7 +4392,29 @@
           <w:szCs w:val="21"/>
           <w:bdr w:val="none" w:sz="0" w:space="0" w:color="auto"/>
         </w:rPr>
-        <w:t>, new_id);</w:t>
+        <w:t xml:space="preserve">, </w:t>
+      </w:r>
+      <w:proofErr w:type="spellStart"/>
+      <w:r>
+        <w:rPr>
+          <w:rFonts w:eastAsiaTheme="minorHAnsi" w:cstheme="minorHAnsi"/>
+          <w:color w:val="767171" w:themeColor="background2" w:themeShade="80"/>
+          <w:sz w:val="21"/>
+          <w:szCs w:val="21"/>
+          <w:bdr w:val="none" w:sz="0" w:space="0" w:color="auto"/>
+        </w:rPr>
+        <w:t>new_id</w:t>
+      </w:r>
+      <w:proofErr w:type="spellEnd"/>
+      <w:r>
+        <w:rPr>
+          <w:rFonts w:eastAsiaTheme="minorHAnsi" w:cstheme="minorHAnsi"/>
+          <w:color w:val="767171" w:themeColor="background2" w:themeShade="80"/>
+          <w:sz w:val="21"/>
+          <w:szCs w:val="21"/>
+          <w:bdr w:val="none" w:sz="0" w:space="0" w:color="auto"/>
+        </w:rPr>
+        <w:t>);</w:t>
       </w:r>
     </w:p>
     <w:p>
@@ -4563,7 +4602,25 @@
           <w:szCs w:val="22"/>
           <w:bdr w:val="none" w:sz="0" w:space="0" w:color="auto"/>
         </w:rPr>
-        <w:t>surrogate(new_id)</w:t>
+        <w:t>surrogate(</w:t>
+      </w:r>
+      <w:proofErr w:type="spellStart"/>
+      <w:r>
+        <w:rPr>
+          <w:rFonts w:eastAsiaTheme="minorHAnsi" w:cstheme="minorHAnsi"/>
+          <w:szCs w:val="22"/>
+          <w:bdr w:val="none" w:sz="0" w:space="0" w:color="auto"/>
+        </w:rPr>
+        <w:t>new_id</w:t>
+      </w:r>
+      <w:proofErr w:type="spellEnd"/>
+      <w:r>
+        <w:rPr>
+          <w:rFonts w:eastAsiaTheme="minorHAnsi" w:cstheme="minorHAnsi"/>
+          <w:szCs w:val="22"/>
+          <w:bdr w:val="none" w:sz="0" w:space="0" w:color="auto"/>
+        </w:rPr>
+        <w:t>)</w:t>
       </w:r>
       <w:r>
         <w:rPr>
@@ -6645,7 +6702,27 @@
           <w:highlight w:val="yellow"/>
           <w:bdr w:val="none" w:sz="0" w:space="0" w:color="auto"/>
         </w:rPr>
-        <w:t>surrogate(new_id)</w:t>
+        <w:t>surrogate(</w:t>
+      </w:r>
+      <w:proofErr w:type="spellStart"/>
+      <w:r>
+        <w:rPr>
+          <w:rFonts w:eastAsiaTheme="minorHAnsi" w:cstheme="minorHAnsi"/>
+          <w:szCs w:val="22"/>
+          <w:highlight w:val="yellow"/>
+          <w:bdr w:val="none" w:sz="0" w:space="0" w:color="auto"/>
+        </w:rPr>
+        <w:t>new_id</w:t>
+      </w:r>
+      <w:proofErr w:type="spellEnd"/>
+      <w:r>
+        <w:rPr>
+          <w:rFonts w:eastAsiaTheme="minorHAnsi" w:cstheme="minorHAnsi"/>
+          <w:szCs w:val="22"/>
+          <w:highlight w:val="yellow"/>
+          <w:bdr w:val="none" w:sz="0" w:space="0" w:color="auto"/>
+        </w:rPr>
+        <w:t>)</w:t>
       </w:r>
       <w:r>
         <w:rPr>
@@ -6966,7 +7043,27 @@
           <w:szCs w:val="22"/>
           <w:bdr w:val="none" w:sz="0" w:space="0" w:color="auto"/>
         </w:rPr>
-        <w:t xml:space="preserve">“Use surrogate(new_id) </w:t>
+        <w:t>“Use surrogate(</w:t>
+      </w:r>
+      <w:proofErr w:type="spellStart"/>
+      <w:r>
+        <w:rPr>
+          <w:rFonts w:ascii="Calibri" w:eastAsiaTheme="minorHAnsi" w:hAnsi="Calibri" w:cs="Calibri"/>
+          <w:color w:val="767171" w:themeColor="background2" w:themeShade="80"/>
+          <w:szCs w:val="22"/>
+          <w:bdr w:val="none" w:sz="0" w:space="0" w:color="auto"/>
+        </w:rPr>
+        <w:t>new_id</w:t>
+      </w:r>
+      <w:proofErr w:type="spellEnd"/>
+      <w:r>
+        <w:rPr>
+          <w:rFonts w:ascii="Calibri" w:eastAsiaTheme="minorHAnsi" w:hAnsi="Calibri" w:cs="Calibri"/>
+          <w:color w:val="767171" w:themeColor="background2" w:themeShade="80"/>
+          <w:szCs w:val="22"/>
+          <w:bdr w:val="none" w:sz="0" w:space="0" w:color="auto"/>
+        </w:rPr>
+        <w:t xml:space="preserve">) </w:t>
       </w:r>
       <w:proofErr w:type="spellStart"/>
       <w:r>
@@ -7463,7 +7560,25 @@
           <w:szCs w:val="22"/>
           <w:bdr w:val="none" w:sz="0" w:space="0" w:color="auto"/>
         </w:rPr>
-        <w:t xml:space="preserve"> is the unique [2] node reached through surrogate routing by successive calls to NEXTHOP(*, </w:t>
+        <w:t xml:space="preserve"> is the unique [2] node reached through surrogate routing by successive calls to </w:t>
+      </w:r>
+      <w:proofErr w:type="spellStart"/>
+      <w:r>
+        <w:rPr>
+          <w:rFonts w:eastAsiaTheme="minorHAnsi" w:cstheme="minorHAnsi"/>
+          <w:szCs w:val="22"/>
+          <w:bdr w:val="none" w:sz="0" w:space="0" w:color="auto"/>
+        </w:rPr>
+        <w:t>NEXTHOP</w:t>
+      </w:r>
+      <w:proofErr w:type="spellEnd"/>
+      <w:r>
+        <w:rPr>
+          <w:rFonts w:eastAsiaTheme="minorHAnsi" w:cstheme="minorHAnsi"/>
+          <w:szCs w:val="22"/>
+          <w:bdr w:val="none" w:sz="0" w:space="0" w:color="auto"/>
+        </w:rPr>
+        <w:t xml:space="preserve">(*, </w:t>
       </w:r>
       <w:proofErr w:type="spellStart"/>
       <w:r>
@@ -8187,6 +8302,98 @@
           <w:bdr w:val="none" w:sz="0" w:space="0" w:color="auto"/>
         </w:rPr>
       </w:pPr>
+    </w:p>
+    <w:p>
+      <w:pPr>
+        <w:pBdr>
+          <w:top w:val="none" w:sz="0" w:space="0" w:color="auto"/>
+          <w:left w:val="none" w:sz="0" w:space="0" w:color="auto"/>
+          <w:bottom w:val="none" w:sz="0" w:space="0" w:color="auto"/>
+          <w:right w:val="none" w:sz="0" w:space="0" w:color="auto"/>
+          <w:between w:val="none" w:sz="0" w:space="0" w:color="auto"/>
+          <w:bar w:val="none" w:sz="0" w:color="auto"/>
+        </w:pBdr>
+        <w:autoSpaceDE w:val="0"/>
+        <w:autoSpaceDN w:val="0"/>
+        <w:adjustRightInd w:val="0"/>
+        <w:ind w:left="720"/>
+        <w:rPr>
+          <w:rFonts w:eastAsiaTheme="minorHAnsi" w:cstheme="minorHAnsi"/>
+          <w:szCs w:val="22"/>
+          <w:bdr w:val="none" w:sz="0" w:space="0" w:color="auto"/>
+        </w:rPr>
+      </w:pPr>
+      <w:proofErr w:type="spellStart"/>
+      <w:r>
+        <w:rPr>
+          <w:rFonts w:eastAsiaTheme="minorHAnsi" w:cstheme="minorHAnsi"/>
+          <w:szCs w:val="22"/>
+          <w:highlight w:val="yellow"/>
+          <w:bdr w:val="none" w:sz="0" w:space="0" w:color="auto"/>
+        </w:rPr>
+        <w:lastRenderedPageBreak/>
+        <w:t>n</w:t>
+      </w:r>
+      <w:r>
+        <w:rPr>
+          <w:rFonts w:eastAsiaTheme="minorHAnsi" w:cstheme="minorHAnsi"/>
+          <w:szCs w:val="22"/>
+          <w:highlight w:val="yellow"/>
+          <w:bdr w:val="none" w:sz="0" w:space="0" w:color="auto"/>
+        </w:rPr>
+        <w:t>extHop</w:t>
+      </w:r>
+      <w:proofErr w:type="spellEnd"/>
+      <w:r>
+        <w:rPr>
+          <w:rFonts w:eastAsiaTheme="minorHAnsi" w:cstheme="minorHAnsi"/>
+          <w:szCs w:val="22"/>
+          <w:highlight w:val="yellow"/>
+          <w:bdr w:val="none" w:sz="0" w:space="0" w:color="auto"/>
+        </w:rPr>
+        <w:t>(</w:t>
+      </w:r>
+      <w:proofErr w:type="spellStart"/>
+      <w:r>
+        <w:rPr>
+          <w:rFonts w:eastAsiaTheme="minorHAnsi" w:cstheme="minorHAnsi"/>
+          <w:szCs w:val="22"/>
+          <w:highlight w:val="yellow"/>
+          <w:bdr w:val="none" w:sz="0" w:space="0" w:color="auto"/>
+        </w:rPr>
+        <w:t>n,G</w:t>
+      </w:r>
+      <w:proofErr w:type="spellEnd"/>
+      <w:r>
+        <w:rPr>
+          <w:rFonts w:eastAsiaTheme="minorHAnsi" w:cstheme="minorHAnsi"/>
+          <w:szCs w:val="22"/>
+          <w:highlight w:val="yellow"/>
+          <w:bdr w:val="none" w:sz="0" w:space="0" w:color="auto"/>
+        </w:rPr>
+        <w:t>){</w:t>
+      </w:r>
+    </w:p>
+    <w:p>
+      <w:pPr>
+        <w:pBdr>
+          <w:top w:val="none" w:sz="0" w:space="0" w:color="auto"/>
+          <w:left w:val="none" w:sz="0" w:space="0" w:color="auto"/>
+          <w:bottom w:val="none" w:sz="0" w:space="0" w:color="auto"/>
+          <w:right w:val="none" w:sz="0" w:space="0" w:color="auto"/>
+          <w:between w:val="none" w:sz="0" w:space="0" w:color="auto"/>
+          <w:bar w:val="none" w:sz="0" w:color="auto"/>
+        </w:pBdr>
+        <w:autoSpaceDE w:val="0"/>
+        <w:autoSpaceDN w:val="0"/>
+        <w:adjustRightInd w:val="0"/>
+        <w:ind w:left="720" w:firstLine="720"/>
+        <w:rPr>
+          <w:rFonts w:eastAsiaTheme="minorHAnsi" w:cstheme="minorHAnsi"/>
+          <w:szCs w:val="22"/>
+          <w:bdr w:val="none" w:sz="0" w:space="0" w:color="auto"/>
+        </w:rPr>
+      </w:pPr>
       <w:r>
         <w:rPr>
           <w:rFonts w:eastAsiaTheme="minorHAnsi" w:cstheme="minorHAnsi"/>
@@ -8195,15 +8402,14 @@
           <w:highlight w:val="yellow"/>
           <w:bdr w:val="none" w:sz="0" w:space="0" w:color="auto"/>
         </w:rPr>
-        <w:lastRenderedPageBreak/>
         <w:drawing>
-          <wp:anchor distT="0" distB="0" distL="114300" distR="114300" simplePos="0" relativeHeight="251658240" behindDoc="0" locked="0" layoutInCell="1" allowOverlap="1" wp14:anchorId="4B4C722C" wp14:editId="4EC4F034">
+          <wp:anchor distT="0" distB="0" distL="114300" distR="114300" simplePos="0" relativeHeight="251658240" behindDoc="0" locked="0" layoutInCell="1" allowOverlap="1" wp14:anchorId="4B4C722C" wp14:editId="54A04347">
             <wp:simplePos x="0" y="0"/>
             <wp:positionH relativeFrom="column">
-              <wp:posOffset>530199</wp:posOffset>
+              <wp:posOffset>4256991</wp:posOffset>
             </wp:positionH>
             <wp:positionV relativeFrom="paragraph">
-              <wp:posOffset>170815</wp:posOffset>
+              <wp:posOffset>124460</wp:posOffset>
             </wp:positionV>
             <wp:extent cx="1859280" cy="1744345"/>
             <wp:effectExtent l="0" t="0" r="0" b="0"/>
@@ -8257,39 +8463,27 @@
         <w:rPr>
           <w:rFonts w:eastAsiaTheme="minorHAnsi" w:cstheme="minorHAnsi"/>
           <w:szCs w:val="22"/>
-          <w:highlight w:val="yellow"/>
-          <w:bdr w:val="none" w:sz="0" w:space="0" w:color="auto"/>
-        </w:rPr>
-        <w:t>n</w:t>
-      </w:r>
-      <w:r>
-        <w:rPr>
-          <w:rFonts w:eastAsiaTheme="minorHAnsi" w:cstheme="minorHAnsi"/>
-          <w:szCs w:val="22"/>
-          <w:highlight w:val="yellow"/>
-          <w:bdr w:val="none" w:sz="0" w:space="0" w:color="auto"/>
-        </w:rPr>
-        <w:t>extHop(</w:t>
-      </w:r>
-      <w:proofErr w:type="spellStart"/>
-      <w:r>
-        <w:rPr>
-          <w:rFonts w:eastAsiaTheme="minorHAnsi" w:cstheme="minorHAnsi"/>
-          <w:szCs w:val="22"/>
-          <w:highlight w:val="yellow"/>
-          <w:bdr w:val="none" w:sz="0" w:space="0" w:color="auto"/>
-        </w:rPr>
-        <w:t>n,G</w:t>
-      </w:r>
-      <w:proofErr w:type="spellEnd"/>
-      <w:r>
-        <w:rPr>
-          <w:rFonts w:eastAsiaTheme="minorHAnsi" w:cstheme="minorHAnsi"/>
-          <w:szCs w:val="22"/>
-          <w:highlight w:val="yellow"/>
-          <w:bdr w:val="none" w:sz="0" w:space="0" w:color="auto"/>
-        </w:rPr>
-        <w:t>){</w:t>
+          <w:bdr w:val="none" w:sz="0" w:space="0" w:color="auto"/>
+        </w:rPr>
+        <w:t xml:space="preserve">if n = </w:t>
+      </w:r>
+      <w:proofErr w:type="spellStart"/>
+      <w:r>
+        <w:rPr>
+          <w:rFonts w:eastAsiaTheme="minorHAnsi" w:cstheme="minorHAnsi"/>
+          <w:szCs w:val="22"/>
+          <w:bdr w:val="none" w:sz="0" w:space="0" w:color="auto"/>
+        </w:rPr>
+        <w:t>MaxHop</w:t>
+      </w:r>
+      <w:proofErr w:type="spellEnd"/>
+      <w:r>
+        <w:rPr>
+          <w:rFonts w:eastAsiaTheme="minorHAnsi" w:cstheme="minorHAnsi"/>
+          <w:szCs w:val="22"/>
+          <w:bdr w:val="none" w:sz="0" w:space="0" w:color="auto"/>
+        </w:rPr>
+        <w:t>(R) then</w:t>
       </w:r>
     </w:p>
     <w:p>
@@ -8302,25 +8496,665 @@
           <w:between w:val="none" w:sz="0" w:space="0" w:color="auto"/>
           <w:bar w:val="none" w:sz="0" w:color="auto"/>
         </w:pBdr>
-        <w:kinsoku w:val="0"/>
-        <w:overflowPunct w:val="0"/>
         <w:autoSpaceDE w:val="0"/>
         <w:autoSpaceDN w:val="0"/>
         <w:adjustRightInd w:val="0"/>
-        <w:ind w:left="5239"/>
-        <w:rPr>
-          <w:rFonts w:eastAsiaTheme="minorHAnsi" w:cstheme="minorHAnsi"/>
-          <w:szCs w:val="22"/>
-          <w:bdr w:val="none" w:sz="0" w:space="0" w:color="auto"/>
-        </w:rPr>
-      </w:pPr>
-      <w:r>
-        <w:rPr>
-          <w:rFonts w:eastAsiaTheme="minorHAnsi" w:cstheme="minorHAnsi"/>
-          <w:szCs w:val="22"/>
-          <w:bdr w:val="none" w:sz="0" w:space="0" w:color="auto"/>
-        </w:rPr>
-        <w:br w:type="textWrapping" w:clear="all"/>
+        <w:ind w:left="1440"/>
+        <w:rPr>
+          <w:rFonts w:eastAsiaTheme="minorHAnsi" w:cstheme="minorHAnsi"/>
+          <w:szCs w:val="22"/>
+          <w:bdr w:val="none" w:sz="0" w:space="0" w:color="auto"/>
+        </w:rPr>
+      </w:pPr>
+      <w:r>
+        <w:rPr>
+          <w:rFonts w:eastAsiaTheme="minorHAnsi" w:cstheme="minorHAnsi"/>
+          <w:szCs w:val="22"/>
+          <w:bdr w:val="none" w:sz="0" w:space="0" w:color="auto"/>
+        </w:rPr>
+        <w:t xml:space="preserve">   </w:t>
+      </w:r>
+      <w:r>
+        <w:rPr>
+          <w:rFonts w:eastAsiaTheme="minorHAnsi" w:cstheme="minorHAnsi"/>
+          <w:szCs w:val="22"/>
+          <w:bdr w:val="none" w:sz="0" w:space="0" w:color="auto"/>
+        </w:rPr>
+        <w:tab/>
+      </w:r>
+      <w:r>
+        <w:rPr>
+          <w:rFonts w:eastAsiaTheme="minorHAnsi" w:cstheme="minorHAnsi"/>
+          <w:szCs w:val="22"/>
+          <w:bdr w:val="none" w:sz="0" w:space="0" w:color="auto"/>
+        </w:rPr>
+        <w:t xml:space="preserve"> return self</w:t>
+      </w:r>
+    </w:p>
+    <w:p>
+      <w:pPr>
+        <w:pBdr>
+          <w:top w:val="none" w:sz="0" w:space="0" w:color="auto"/>
+          <w:left w:val="none" w:sz="0" w:space="0" w:color="auto"/>
+          <w:bottom w:val="none" w:sz="0" w:space="0" w:color="auto"/>
+          <w:right w:val="none" w:sz="0" w:space="0" w:color="auto"/>
+          <w:between w:val="none" w:sz="0" w:space="0" w:color="auto"/>
+          <w:bar w:val="none" w:sz="0" w:color="auto"/>
+        </w:pBdr>
+        <w:autoSpaceDE w:val="0"/>
+        <w:autoSpaceDN w:val="0"/>
+        <w:adjustRightInd w:val="0"/>
+        <w:ind w:left="1440"/>
+        <w:rPr>
+          <w:rFonts w:eastAsiaTheme="minorHAnsi" w:cstheme="minorHAnsi"/>
+          <w:szCs w:val="22"/>
+          <w:bdr w:val="none" w:sz="0" w:space="0" w:color="auto"/>
+        </w:rPr>
+      </w:pPr>
+      <w:r>
+        <w:rPr>
+          <w:rFonts w:eastAsiaTheme="minorHAnsi" w:cstheme="minorHAnsi"/>
+          <w:szCs w:val="22"/>
+          <w:bdr w:val="none" w:sz="0" w:space="0" w:color="auto"/>
+        </w:rPr>
+        <w:t xml:space="preserve">  else</w:t>
+      </w:r>
+    </w:p>
+    <w:p>
+      <w:pPr>
+        <w:pBdr>
+          <w:top w:val="none" w:sz="0" w:space="0" w:color="auto"/>
+          <w:left w:val="none" w:sz="0" w:space="0" w:color="auto"/>
+          <w:bottom w:val="none" w:sz="0" w:space="0" w:color="auto"/>
+          <w:right w:val="none" w:sz="0" w:space="0" w:color="auto"/>
+          <w:between w:val="none" w:sz="0" w:space="0" w:color="auto"/>
+          <w:bar w:val="none" w:sz="0" w:color="auto"/>
+        </w:pBdr>
+        <w:autoSpaceDE w:val="0"/>
+        <w:autoSpaceDN w:val="0"/>
+        <w:adjustRightInd w:val="0"/>
+        <w:ind w:left="1440"/>
+        <w:rPr>
+          <w:rFonts w:eastAsiaTheme="minorHAnsi" w:cstheme="minorHAnsi"/>
+          <w:szCs w:val="22"/>
+          <w:bdr w:val="none" w:sz="0" w:space="0" w:color="auto"/>
+        </w:rPr>
+      </w:pPr>
+      <w:r>
+        <w:rPr>
+          <w:rFonts w:eastAsiaTheme="minorHAnsi" w:cstheme="minorHAnsi"/>
+          <w:szCs w:val="22"/>
+          <w:bdr w:val="none" w:sz="0" w:space="0" w:color="auto"/>
+        </w:rPr>
+        <w:t xml:space="preserve">    </w:t>
+      </w:r>
+      <w:r>
+        <w:rPr>
+          <w:rFonts w:eastAsiaTheme="minorHAnsi" w:cstheme="minorHAnsi"/>
+          <w:szCs w:val="22"/>
+          <w:bdr w:val="none" w:sz="0" w:space="0" w:color="auto"/>
+        </w:rPr>
+        <w:tab/>
+      </w:r>
+      <w:r>
+        <w:rPr>
+          <w:rFonts w:eastAsiaTheme="minorHAnsi" w:cstheme="minorHAnsi"/>
+          <w:szCs w:val="22"/>
+          <w:bdr w:val="none" w:sz="0" w:space="0" w:color="auto"/>
+        </w:rPr>
+        <w:t xml:space="preserve">d &lt;- </w:t>
+      </w:r>
+      <w:proofErr w:type="spellStart"/>
+      <w:r>
+        <w:rPr>
+          <w:rFonts w:eastAsiaTheme="minorHAnsi" w:cstheme="minorHAnsi"/>
+          <w:szCs w:val="22"/>
+          <w:bdr w:val="none" w:sz="0" w:space="0" w:color="auto"/>
+        </w:rPr>
+        <w:t>Gn</w:t>
+      </w:r>
+      <w:proofErr w:type="spellEnd"/>
+    </w:p>
+    <w:p>
+      <w:pPr>
+        <w:pBdr>
+          <w:top w:val="none" w:sz="0" w:space="0" w:color="auto"/>
+          <w:left w:val="none" w:sz="0" w:space="0" w:color="auto"/>
+          <w:bottom w:val="none" w:sz="0" w:space="0" w:color="auto"/>
+          <w:right w:val="none" w:sz="0" w:space="0" w:color="auto"/>
+          <w:between w:val="none" w:sz="0" w:space="0" w:color="auto"/>
+          <w:bar w:val="none" w:sz="0" w:color="auto"/>
+        </w:pBdr>
+        <w:autoSpaceDE w:val="0"/>
+        <w:autoSpaceDN w:val="0"/>
+        <w:adjustRightInd w:val="0"/>
+        <w:ind w:left="1440"/>
+        <w:rPr>
+          <w:rFonts w:eastAsiaTheme="minorHAnsi" w:cstheme="minorHAnsi"/>
+          <w:szCs w:val="22"/>
+          <w:bdr w:val="none" w:sz="0" w:space="0" w:color="auto"/>
+        </w:rPr>
+      </w:pPr>
+      <w:r>
+        <w:rPr>
+          <w:rFonts w:eastAsiaTheme="minorHAnsi" w:cstheme="minorHAnsi"/>
+          <w:szCs w:val="22"/>
+          <w:bdr w:val="none" w:sz="0" w:space="0" w:color="auto"/>
+        </w:rPr>
+        <w:t xml:space="preserve">    </w:t>
+      </w:r>
+      <w:r>
+        <w:rPr>
+          <w:rFonts w:eastAsiaTheme="minorHAnsi" w:cstheme="minorHAnsi"/>
+          <w:szCs w:val="22"/>
+          <w:bdr w:val="none" w:sz="0" w:space="0" w:color="auto"/>
+        </w:rPr>
+        <w:tab/>
+      </w:r>
+      <w:r>
+        <w:rPr>
+          <w:rFonts w:eastAsiaTheme="minorHAnsi" w:cstheme="minorHAnsi"/>
+          <w:szCs w:val="22"/>
+          <w:bdr w:val="none" w:sz="0" w:space="0" w:color="auto"/>
+        </w:rPr>
+        <w:t xml:space="preserve">e &lt;- </w:t>
+      </w:r>
+      <w:proofErr w:type="spellStart"/>
+      <w:r>
+        <w:rPr>
+          <w:rFonts w:eastAsiaTheme="minorHAnsi" w:cstheme="minorHAnsi"/>
+          <w:szCs w:val="22"/>
+          <w:bdr w:val="none" w:sz="0" w:space="0" w:color="auto"/>
+        </w:rPr>
+        <w:t>Rn,d</w:t>
+      </w:r>
+      <w:proofErr w:type="spellEnd"/>
+    </w:p>
+    <w:p>
+      <w:pPr>
+        <w:pBdr>
+          <w:top w:val="none" w:sz="0" w:space="0" w:color="auto"/>
+          <w:left w:val="none" w:sz="0" w:space="0" w:color="auto"/>
+          <w:bottom w:val="none" w:sz="0" w:space="0" w:color="auto"/>
+          <w:right w:val="none" w:sz="0" w:space="0" w:color="auto"/>
+          <w:between w:val="none" w:sz="0" w:space="0" w:color="auto"/>
+          <w:bar w:val="none" w:sz="0" w:color="auto"/>
+        </w:pBdr>
+        <w:autoSpaceDE w:val="0"/>
+        <w:autoSpaceDN w:val="0"/>
+        <w:adjustRightInd w:val="0"/>
+        <w:ind w:left="1440"/>
+        <w:rPr>
+          <w:rFonts w:eastAsiaTheme="minorHAnsi" w:cstheme="minorHAnsi"/>
+          <w:szCs w:val="22"/>
+          <w:bdr w:val="none" w:sz="0" w:space="0" w:color="auto"/>
+        </w:rPr>
+      </w:pPr>
+      <w:r>
+        <w:rPr>
+          <w:rFonts w:eastAsiaTheme="minorHAnsi" w:cstheme="minorHAnsi"/>
+          <w:szCs w:val="22"/>
+          <w:bdr w:val="none" w:sz="0" w:space="0" w:color="auto"/>
+        </w:rPr>
+        <w:t xml:space="preserve">    </w:t>
+      </w:r>
+      <w:r>
+        <w:rPr>
+          <w:rFonts w:eastAsiaTheme="minorHAnsi" w:cstheme="minorHAnsi"/>
+          <w:szCs w:val="22"/>
+          <w:bdr w:val="none" w:sz="0" w:space="0" w:color="auto"/>
+        </w:rPr>
+        <w:tab/>
+      </w:r>
+      <w:r>
+        <w:rPr>
+          <w:rFonts w:eastAsiaTheme="minorHAnsi" w:cstheme="minorHAnsi"/>
+          <w:szCs w:val="22"/>
+          <w:bdr w:val="none" w:sz="0" w:space="0" w:color="auto"/>
+        </w:rPr>
+        <w:t>while d &lt;- d_ 1 (</w:t>
+      </w:r>
+      <w:proofErr w:type="spellStart"/>
+      <w:r>
+        <w:rPr>
+          <w:rFonts w:eastAsiaTheme="minorHAnsi" w:cstheme="minorHAnsi"/>
+          <w:szCs w:val="22"/>
+          <w:bdr w:val="none" w:sz="0" w:space="0" w:color="auto"/>
+        </w:rPr>
+        <w:t>modB</w:t>
+      </w:r>
+      <w:proofErr w:type="spellEnd"/>
+      <w:r>
+        <w:rPr>
+          <w:rFonts w:eastAsiaTheme="minorHAnsi" w:cstheme="minorHAnsi"/>
+          <w:szCs w:val="22"/>
+          <w:bdr w:val="none" w:sz="0" w:space="0" w:color="auto"/>
+        </w:rPr>
+        <w:t xml:space="preserve">) </w:t>
+      </w:r>
+    </w:p>
+    <w:p>
+      <w:pPr>
+        <w:pBdr>
+          <w:top w:val="none" w:sz="0" w:space="0" w:color="auto"/>
+          <w:left w:val="none" w:sz="0" w:space="0" w:color="auto"/>
+          <w:bottom w:val="none" w:sz="0" w:space="0" w:color="auto"/>
+          <w:right w:val="none" w:sz="0" w:space="0" w:color="auto"/>
+          <w:between w:val="none" w:sz="0" w:space="0" w:color="auto"/>
+          <w:bar w:val="none" w:sz="0" w:color="auto"/>
+        </w:pBdr>
+        <w:autoSpaceDE w:val="0"/>
+        <w:autoSpaceDN w:val="0"/>
+        <w:adjustRightInd w:val="0"/>
+        <w:ind w:left="1440"/>
+        <w:rPr>
+          <w:rFonts w:eastAsiaTheme="minorHAnsi" w:cstheme="minorHAnsi"/>
+          <w:szCs w:val="22"/>
+          <w:bdr w:val="none" w:sz="0" w:space="0" w:color="auto"/>
+        </w:rPr>
+      </w:pPr>
+      <w:r>
+        <w:rPr>
+          <w:rFonts w:eastAsiaTheme="minorHAnsi" w:cstheme="minorHAnsi"/>
+          <w:szCs w:val="22"/>
+          <w:bdr w:val="none" w:sz="0" w:space="0" w:color="auto"/>
+        </w:rPr>
+        <w:t xml:space="preserve">    </w:t>
+      </w:r>
+      <w:r>
+        <w:rPr>
+          <w:rFonts w:eastAsiaTheme="minorHAnsi" w:cstheme="minorHAnsi"/>
+          <w:szCs w:val="22"/>
+          <w:bdr w:val="none" w:sz="0" w:space="0" w:color="auto"/>
+        </w:rPr>
+        <w:tab/>
+      </w:r>
+      <w:r>
+        <w:rPr>
+          <w:rFonts w:eastAsiaTheme="minorHAnsi" w:cstheme="minorHAnsi"/>
+          <w:szCs w:val="22"/>
+          <w:bdr w:val="none" w:sz="0" w:space="0" w:color="auto"/>
+        </w:rPr>
+        <w:tab/>
+      </w:r>
+      <w:r>
+        <w:rPr>
+          <w:rFonts w:eastAsiaTheme="minorHAnsi" w:cstheme="minorHAnsi"/>
+          <w:szCs w:val="22"/>
+          <w:bdr w:val="none" w:sz="0" w:space="0" w:color="auto"/>
+        </w:rPr>
+        <w:t>e &lt;-</w:t>
+      </w:r>
+      <w:proofErr w:type="spellStart"/>
+      <w:r>
+        <w:rPr>
+          <w:rFonts w:eastAsiaTheme="minorHAnsi" w:cstheme="minorHAnsi"/>
+          <w:szCs w:val="22"/>
+          <w:bdr w:val="none" w:sz="0" w:space="0" w:color="auto"/>
+        </w:rPr>
+        <w:t>Rn,d</w:t>
+      </w:r>
+      <w:proofErr w:type="spellEnd"/>
+    </w:p>
+    <w:p>
+      <w:pPr>
+        <w:pBdr>
+          <w:top w:val="none" w:sz="0" w:space="0" w:color="auto"/>
+          <w:left w:val="none" w:sz="0" w:space="0" w:color="auto"/>
+          <w:bottom w:val="none" w:sz="0" w:space="0" w:color="auto"/>
+          <w:right w:val="none" w:sz="0" w:space="0" w:color="auto"/>
+          <w:between w:val="none" w:sz="0" w:space="0" w:color="auto"/>
+          <w:bar w:val="none" w:sz="0" w:color="auto"/>
+        </w:pBdr>
+        <w:autoSpaceDE w:val="0"/>
+        <w:autoSpaceDN w:val="0"/>
+        <w:adjustRightInd w:val="0"/>
+        <w:ind w:left="1440"/>
+        <w:rPr>
+          <w:rFonts w:eastAsiaTheme="minorHAnsi" w:cstheme="minorHAnsi"/>
+          <w:szCs w:val="22"/>
+          <w:bdr w:val="none" w:sz="0" w:space="0" w:color="auto"/>
+        </w:rPr>
+      </w:pPr>
+      <w:r>
+        <w:rPr>
+          <w:rFonts w:eastAsiaTheme="minorHAnsi" w:cstheme="minorHAnsi"/>
+          <w:szCs w:val="22"/>
+          <w:bdr w:val="none" w:sz="0" w:space="0" w:color="auto"/>
+        </w:rPr>
+        <w:t xml:space="preserve"> </w:t>
+      </w:r>
+      <w:r>
+        <w:rPr>
+          <w:rFonts w:eastAsiaTheme="minorHAnsi" w:cstheme="minorHAnsi"/>
+          <w:szCs w:val="22"/>
+          <w:bdr w:val="none" w:sz="0" w:space="0" w:color="auto"/>
+        </w:rPr>
+        <w:tab/>
+      </w:r>
+      <w:r>
+        <w:rPr>
+          <w:rFonts w:eastAsiaTheme="minorHAnsi" w:cstheme="minorHAnsi"/>
+          <w:szCs w:val="22"/>
+          <w:bdr w:val="none" w:sz="0" w:space="0" w:color="auto"/>
+        </w:rPr>
+        <w:t xml:space="preserve"> </w:t>
+      </w:r>
+      <w:proofErr w:type="spellStart"/>
+      <w:r>
+        <w:rPr>
+          <w:rFonts w:eastAsiaTheme="minorHAnsi" w:cstheme="minorHAnsi"/>
+          <w:szCs w:val="22"/>
+          <w:bdr w:val="none" w:sz="0" w:space="0" w:color="auto"/>
+        </w:rPr>
+        <w:t>endwhile</w:t>
+      </w:r>
+      <w:proofErr w:type="spellEnd"/>
+    </w:p>
+    <w:p>
+      <w:pPr>
+        <w:pBdr>
+          <w:top w:val="none" w:sz="0" w:space="0" w:color="auto"/>
+          <w:left w:val="none" w:sz="0" w:space="0" w:color="auto"/>
+          <w:bottom w:val="none" w:sz="0" w:space="0" w:color="auto"/>
+          <w:right w:val="none" w:sz="0" w:space="0" w:color="auto"/>
+          <w:between w:val="none" w:sz="0" w:space="0" w:color="auto"/>
+          <w:bar w:val="none" w:sz="0" w:color="auto"/>
+        </w:pBdr>
+        <w:autoSpaceDE w:val="0"/>
+        <w:autoSpaceDN w:val="0"/>
+        <w:adjustRightInd w:val="0"/>
+        <w:ind w:left="1440"/>
+        <w:rPr>
+          <w:rFonts w:eastAsiaTheme="minorHAnsi" w:cstheme="minorHAnsi"/>
+          <w:szCs w:val="22"/>
+          <w:bdr w:val="none" w:sz="0" w:space="0" w:color="auto"/>
+        </w:rPr>
+      </w:pPr>
+      <w:r>
+        <w:rPr>
+          <w:rFonts w:eastAsiaTheme="minorHAnsi" w:cstheme="minorHAnsi"/>
+          <w:szCs w:val="22"/>
+          <w:bdr w:val="none" w:sz="0" w:space="0" w:color="auto"/>
+        </w:rPr>
+        <w:t xml:space="preserve"> </w:t>
+      </w:r>
+      <w:r>
+        <w:rPr>
+          <w:rFonts w:eastAsiaTheme="minorHAnsi" w:cstheme="minorHAnsi"/>
+          <w:szCs w:val="22"/>
+          <w:bdr w:val="none" w:sz="0" w:space="0" w:color="auto"/>
+        </w:rPr>
+        <w:tab/>
+      </w:r>
+      <w:r>
+        <w:rPr>
+          <w:rFonts w:eastAsiaTheme="minorHAnsi" w:cstheme="minorHAnsi"/>
+          <w:szCs w:val="22"/>
+          <w:bdr w:val="none" w:sz="0" w:space="0" w:color="auto"/>
+        </w:rPr>
+        <w:t xml:space="preserve"> if e - self then </w:t>
+      </w:r>
+    </w:p>
+    <w:p>
+      <w:pPr>
+        <w:pBdr>
+          <w:top w:val="none" w:sz="0" w:space="0" w:color="auto"/>
+          <w:left w:val="none" w:sz="0" w:space="0" w:color="auto"/>
+          <w:bottom w:val="none" w:sz="0" w:space="0" w:color="auto"/>
+          <w:right w:val="none" w:sz="0" w:space="0" w:color="auto"/>
+          <w:between w:val="none" w:sz="0" w:space="0" w:color="auto"/>
+          <w:bar w:val="none" w:sz="0" w:color="auto"/>
+        </w:pBdr>
+        <w:autoSpaceDE w:val="0"/>
+        <w:autoSpaceDN w:val="0"/>
+        <w:adjustRightInd w:val="0"/>
+        <w:ind w:left="1440"/>
+        <w:rPr>
+          <w:rFonts w:eastAsiaTheme="minorHAnsi" w:cstheme="minorHAnsi"/>
+          <w:szCs w:val="22"/>
+          <w:bdr w:val="none" w:sz="0" w:space="0" w:color="auto"/>
+        </w:rPr>
+      </w:pPr>
+      <w:r>
+        <w:rPr>
+          <w:rFonts w:eastAsiaTheme="minorHAnsi" w:cstheme="minorHAnsi"/>
+          <w:szCs w:val="22"/>
+          <w:bdr w:val="none" w:sz="0" w:space="0" w:color="auto"/>
+        </w:rPr>
+        <w:t xml:space="preserve">    </w:t>
+      </w:r>
+      <w:r>
+        <w:rPr>
+          <w:rFonts w:eastAsiaTheme="minorHAnsi" w:cstheme="minorHAnsi"/>
+          <w:szCs w:val="22"/>
+          <w:bdr w:val="none" w:sz="0" w:space="0" w:color="auto"/>
+        </w:rPr>
+        <w:tab/>
+      </w:r>
+      <w:r>
+        <w:rPr>
+          <w:rFonts w:eastAsiaTheme="minorHAnsi" w:cstheme="minorHAnsi"/>
+          <w:szCs w:val="22"/>
+          <w:bdr w:val="none" w:sz="0" w:space="0" w:color="auto"/>
+        </w:rPr>
+        <w:tab/>
+      </w:r>
+      <w:r>
+        <w:rPr>
+          <w:rFonts w:eastAsiaTheme="minorHAnsi" w:cstheme="minorHAnsi"/>
+          <w:szCs w:val="22"/>
+          <w:bdr w:val="none" w:sz="0" w:space="0" w:color="auto"/>
+        </w:rPr>
+        <w:t xml:space="preserve">return </w:t>
+      </w:r>
+      <w:proofErr w:type="spellStart"/>
+      <w:r>
+        <w:rPr>
+          <w:rFonts w:eastAsiaTheme="minorHAnsi" w:cstheme="minorHAnsi"/>
+          <w:szCs w:val="22"/>
+          <w:bdr w:val="none" w:sz="0" w:space="0" w:color="auto"/>
+        </w:rPr>
+        <w:t>NextHop</w:t>
+      </w:r>
+      <w:proofErr w:type="spellEnd"/>
+      <w:r>
+        <w:rPr>
+          <w:rFonts w:eastAsiaTheme="minorHAnsi" w:cstheme="minorHAnsi"/>
+          <w:szCs w:val="22"/>
+          <w:bdr w:val="none" w:sz="0" w:space="0" w:color="auto"/>
+        </w:rPr>
+        <w:t>(</w:t>
+      </w:r>
+      <w:proofErr w:type="spellStart"/>
+      <w:r>
+        <w:rPr>
+          <w:rFonts w:eastAsiaTheme="minorHAnsi" w:cstheme="minorHAnsi"/>
+          <w:szCs w:val="22"/>
+          <w:bdr w:val="none" w:sz="0" w:space="0" w:color="auto"/>
+        </w:rPr>
+        <w:t>n+1</w:t>
+      </w:r>
+      <w:proofErr w:type="spellEnd"/>
+      <w:r>
+        <w:rPr>
+          <w:rFonts w:eastAsiaTheme="minorHAnsi" w:cstheme="minorHAnsi"/>
+          <w:szCs w:val="22"/>
+          <w:bdr w:val="none" w:sz="0" w:space="0" w:color="auto"/>
+        </w:rPr>
+        <w:t>, G)</w:t>
+      </w:r>
+    </w:p>
+    <w:p>
+      <w:pPr>
+        <w:pBdr>
+          <w:top w:val="none" w:sz="0" w:space="0" w:color="auto"/>
+          <w:left w:val="none" w:sz="0" w:space="0" w:color="auto"/>
+          <w:bottom w:val="none" w:sz="0" w:space="0" w:color="auto"/>
+          <w:right w:val="none" w:sz="0" w:space="0" w:color="auto"/>
+          <w:between w:val="none" w:sz="0" w:space="0" w:color="auto"/>
+          <w:bar w:val="none" w:sz="0" w:color="auto"/>
+        </w:pBdr>
+        <w:autoSpaceDE w:val="0"/>
+        <w:autoSpaceDN w:val="0"/>
+        <w:adjustRightInd w:val="0"/>
+        <w:ind w:left="1440"/>
+        <w:rPr>
+          <w:rFonts w:eastAsiaTheme="minorHAnsi" w:cstheme="minorHAnsi"/>
+          <w:szCs w:val="22"/>
+          <w:bdr w:val="none" w:sz="0" w:space="0" w:color="auto"/>
+        </w:rPr>
+      </w:pPr>
+      <w:r>
+        <w:rPr>
+          <w:rFonts w:eastAsiaTheme="minorHAnsi" w:cstheme="minorHAnsi"/>
+          <w:szCs w:val="22"/>
+          <w:bdr w:val="none" w:sz="0" w:space="0" w:color="auto"/>
+        </w:rPr>
+        <w:t xml:space="preserve"> </w:t>
+      </w:r>
+      <w:r>
+        <w:rPr>
+          <w:rFonts w:eastAsiaTheme="minorHAnsi" w:cstheme="minorHAnsi"/>
+          <w:szCs w:val="22"/>
+          <w:bdr w:val="none" w:sz="0" w:space="0" w:color="auto"/>
+        </w:rPr>
+        <w:tab/>
+      </w:r>
+      <w:r>
+        <w:rPr>
+          <w:rFonts w:eastAsiaTheme="minorHAnsi" w:cstheme="minorHAnsi"/>
+          <w:szCs w:val="22"/>
+          <w:bdr w:val="none" w:sz="0" w:space="0" w:color="auto"/>
+        </w:rPr>
+        <w:t>else</w:t>
+      </w:r>
+    </w:p>
+    <w:p>
+      <w:pPr>
+        <w:pBdr>
+          <w:top w:val="none" w:sz="0" w:space="0" w:color="auto"/>
+          <w:left w:val="none" w:sz="0" w:space="0" w:color="auto"/>
+          <w:bottom w:val="none" w:sz="0" w:space="0" w:color="auto"/>
+          <w:right w:val="none" w:sz="0" w:space="0" w:color="auto"/>
+          <w:between w:val="none" w:sz="0" w:space="0" w:color="auto"/>
+          <w:bar w:val="none" w:sz="0" w:color="auto"/>
+        </w:pBdr>
+        <w:autoSpaceDE w:val="0"/>
+        <w:autoSpaceDN w:val="0"/>
+        <w:adjustRightInd w:val="0"/>
+        <w:ind w:left="1440"/>
+        <w:rPr>
+          <w:rFonts w:eastAsiaTheme="minorHAnsi" w:cstheme="minorHAnsi"/>
+          <w:szCs w:val="22"/>
+          <w:bdr w:val="none" w:sz="0" w:space="0" w:color="auto"/>
+        </w:rPr>
+      </w:pPr>
+      <w:r>
+        <w:rPr>
+          <w:rFonts w:eastAsiaTheme="minorHAnsi" w:cstheme="minorHAnsi"/>
+          <w:szCs w:val="22"/>
+          <w:bdr w:val="none" w:sz="0" w:space="0" w:color="auto"/>
+        </w:rPr>
+        <w:t xml:space="preserve">    </w:t>
+      </w:r>
+      <w:r>
+        <w:rPr>
+          <w:rFonts w:eastAsiaTheme="minorHAnsi" w:cstheme="minorHAnsi"/>
+          <w:szCs w:val="22"/>
+          <w:bdr w:val="none" w:sz="0" w:space="0" w:color="auto"/>
+        </w:rPr>
+        <w:tab/>
+      </w:r>
+      <w:r>
+        <w:rPr>
+          <w:rFonts w:eastAsiaTheme="minorHAnsi" w:cstheme="minorHAnsi"/>
+          <w:szCs w:val="22"/>
+          <w:bdr w:val="none" w:sz="0" w:space="0" w:color="auto"/>
+        </w:rPr>
+        <w:tab/>
+      </w:r>
+      <w:r>
+        <w:rPr>
+          <w:rFonts w:eastAsiaTheme="minorHAnsi" w:cstheme="minorHAnsi"/>
+          <w:szCs w:val="22"/>
+          <w:bdr w:val="none" w:sz="0" w:space="0" w:color="auto"/>
+        </w:rPr>
+        <w:t>return e</w:t>
+      </w:r>
+    </w:p>
+    <w:p>
+      <w:pPr>
+        <w:pBdr>
+          <w:top w:val="none" w:sz="0" w:space="0" w:color="auto"/>
+          <w:left w:val="none" w:sz="0" w:space="0" w:color="auto"/>
+          <w:bottom w:val="none" w:sz="0" w:space="0" w:color="auto"/>
+          <w:right w:val="none" w:sz="0" w:space="0" w:color="auto"/>
+          <w:between w:val="none" w:sz="0" w:space="0" w:color="auto"/>
+          <w:bar w:val="none" w:sz="0" w:color="auto"/>
+        </w:pBdr>
+        <w:autoSpaceDE w:val="0"/>
+        <w:autoSpaceDN w:val="0"/>
+        <w:adjustRightInd w:val="0"/>
+        <w:ind w:left="1440"/>
+        <w:rPr>
+          <w:rFonts w:eastAsiaTheme="minorHAnsi" w:cstheme="minorHAnsi"/>
+          <w:szCs w:val="22"/>
+          <w:bdr w:val="none" w:sz="0" w:space="0" w:color="auto"/>
+        </w:rPr>
+      </w:pPr>
+      <w:r>
+        <w:rPr>
+          <w:rFonts w:eastAsiaTheme="minorHAnsi" w:cstheme="minorHAnsi"/>
+          <w:szCs w:val="22"/>
+          <w:bdr w:val="none" w:sz="0" w:space="0" w:color="auto"/>
+        </w:rPr>
+        <w:t xml:space="preserve">  </w:t>
+      </w:r>
+      <w:r>
+        <w:rPr>
+          <w:rFonts w:eastAsiaTheme="minorHAnsi" w:cstheme="minorHAnsi"/>
+          <w:szCs w:val="22"/>
+          <w:bdr w:val="none" w:sz="0" w:space="0" w:color="auto"/>
+        </w:rPr>
+        <w:tab/>
+      </w:r>
+      <w:r>
+        <w:rPr>
+          <w:rFonts w:eastAsiaTheme="minorHAnsi" w:cstheme="minorHAnsi"/>
+          <w:szCs w:val="22"/>
+          <w:bdr w:val="none" w:sz="0" w:space="0" w:color="auto"/>
+        </w:rPr>
+        <w:t>endif</w:t>
+      </w:r>
+    </w:p>
+    <w:p>
+      <w:pPr>
+        <w:pBdr>
+          <w:top w:val="none" w:sz="0" w:space="0" w:color="auto"/>
+          <w:left w:val="none" w:sz="0" w:space="0" w:color="auto"/>
+          <w:bottom w:val="none" w:sz="0" w:space="0" w:color="auto"/>
+          <w:right w:val="none" w:sz="0" w:space="0" w:color="auto"/>
+          <w:between w:val="none" w:sz="0" w:space="0" w:color="auto"/>
+          <w:bar w:val="none" w:sz="0" w:color="auto"/>
+        </w:pBdr>
+        <w:autoSpaceDE w:val="0"/>
+        <w:autoSpaceDN w:val="0"/>
+        <w:adjustRightInd w:val="0"/>
+        <w:ind w:left="1440"/>
+        <w:rPr>
+          <w:rFonts w:eastAsiaTheme="minorHAnsi" w:cstheme="minorHAnsi"/>
+          <w:szCs w:val="22"/>
+          <w:bdr w:val="none" w:sz="0" w:space="0" w:color="auto"/>
+        </w:rPr>
+      </w:pPr>
+      <w:r>
+        <w:rPr>
+          <w:rFonts w:eastAsiaTheme="minorHAnsi" w:cstheme="minorHAnsi"/>
+          <w:szCs w:val="22"/>
+          <w:bdr w:val="none" w:sz="0" w:space="0" w:color="auto"/>
+        </w:rPr>
+        <w:t>endif</w:t>
       </w:r>
     </w:p>
     <w:p>
@@ -8926,7 +9760,7 @@
       </w:r>
     </w:p>
   </w:comment>
-  <w:comment w:id="2" w:author="Laurenceau,Isabel J" w:date="2019-10-20T20:21:00Z" w:initials="LJ">
+  <w:comment w:id="3" w:author="Laurenceau,Isabel J" w:date="2019-10-21T10:27:00Z" w:initials="LJ">
     <w:p>
       <w:pPr>
         <w:pStyle w:val="CommentText"/>
@@ -8939,26 +9773,26 @@
       </w:r>
       <w:r>
         <w:t>Monday</w:t>
-      </w:r>
-    </w:p>
-  </w:comment>
-  <w:comment w:id="3" w:author="Laurenceau,Isabel J" w:date="2019-10-20T20:02:00Z" w:initials="LJ">
-    <w:p>
-      <w:pPr>
-        <w:pStyle w:val="CommentText"/>
-      </w:pPr>
-      <w:r>
-        <w:rPr>
-          <w:rStyle w:val="CommentReference"/>
-        </w:rPr>
-        <w:annotationRef/>
-      </w:r>
-      <w:r>
-        <w:t>Tuesday</w:t>
       </w:r>
     </w:p>
   </w:comment>
   <w:comment w:id="4" w:author="Laurenceau,Isabel J" w:date="2019-10-20T20:02:00Z" w:initials="LJ">
+    <w:p>
+      <w:pPr>
+        <w:pStyle w:val="CommentText"/>
+      </w:pPr>
+      <w:r>
+        <w:rPr>
+          <w:rStyle w:val="CommentReference"/>
+        </w:rPr>
+        <w:annotationRef/>
+      </w:r>
+      <w:r>
+        <w:t>Tuesday</w:t>
+      </w:r>
+    </w:p>
+  </w:comment>
+  <w:comment w:id="5" w:author="Laurenceau,Isabel J" w:date="2019-10-20T20:02:00Z" w:initials="LJ">
     <w:p>
       <w:pPr>
         <w:pStyle w:val="CommentText"/>
@@ -9518,7 +10352,7 @@
 <w15:commentsEx xmlns:wpc="http://schemas.microsoft.com/office/word/2010/wordprocessingCanvas" xmlns:cx="http://schemas.microsoft.com/office/drawing/2014/chartex" xmlns:cx1="http://schemas.microsoft.com/office/drawing/2015/9/8/chartex" xmlns:cx2="http://schemas.microsoft.com/office/drawing/2015/10/21/chartex" xmlns:cx3="http://schemas.microsoft.com/office/drawing/2016/5/9/chartex" xmlns:cx4="http://schemas.microsoft.com/office/drawing/2016/5/10/chartex" xmlns:cx5="http://schemas.microsoft.com/office/drawing/2016/5/11/chartex" xmlns:cx6="http://schemas.microsoft.com/office/drawing/2016/5/12/chartex" xmlns:cx7="http://schemas.microsoft.com/office/drawing/2016/5/13/chartex" xmlns:cx8="http://schemas.microsoft.com/office/drawing/2016/5/14/chartex" xmlns:mc="http://schemas.openxmlformats.org/markup-compatibility/2006" xmlns:aink="http://schemas.microsoft.com/office/drawing/2016/ink" xmlns:am3d="http://schemas.microsoft.com/office/drawing/2017/model3d" xmlns:o="urn:schemas-microsoft-com:office:office" xmlns:r="http://schemas.openxmlformats.org/officeDocument/2006/relationships" xmlns:m="http://schemas.openxmlformats.org/officeDocument/2006/math" xmlns:v="urn:schemas-microsoft-com:vml" xmlns:wp14="http://schemas.microsoft.com/office/word/2010/wordprocessingDrawing" xmlns:wp="http://schemas.openxmlformats.org/drawingml/2006/wordprocessingDrawing" xmlns:w10="urn:schemas-microsoft-com:office:word" xmlns:w="http://schemas.openxmlformats.org/wordprocessingml/2006/main" xmlns:w14="http://schemas.microsoft.com/office/word/2010/wordml" xmlns:w15="http://schemas.microsoft.com/office/word/2012/wordml" xmlns:w16cid="http://schemas.microsoft.com/office/word/2016/wordml/cid" xmlns:w16se="http://schemas.microsoft.com/office/word/2015/wordml/symex" xmlns:wpg="http://schemas.microsoft.com/office/word/2010/wordprocessingGroup" xmlns:wpi="http://schemas.microsoft.com/office/word/2010/wordprocessingInk" xmlns:wne="http://schemas.microsoft.com/office/word/2006/wordml" xmlns:wps="http://schemas.microsoft.com/office/word/2010/wordprocessingShape" mc:Ignorable="w14 w15 w16se w16cid wp14">
   <w15:commentEx w15:paraId="5DB0C231" w15:done="0"/>
   <w15:commentEx w15:paraId="6C6DBFB7" w15:done="0"/>
-  <w15:commentEx w15:paraId="06DA0611" w15:done="0"/>
+  <w15:commentEx w15:paraId="2DC74217" w15:done="0"/>
   <w15:commentEx w15:paraId="739C8ACA" w15:done="0"/>
   <w15:commentEx w15:paraId="4015A061" w15:done="0"/>
   <w15:commentEx w15:paraId="0657DABB" w15:done="0"/>
@@ -9533,7 +10367,7 @@
 <w16cid:commentsIds xmlns:wpc="http://schemas.microsoft.com/office/word/2010/wordprocessingCanvas" xmlns:cx="http://schemas.microsoft.com/office/drawing/2014/chartex" xmlns:cx1="http://schemas.microsoft.com/office/drawing/2015/9/8/chartex" xmlns:cx2="http://schemas.microsoft.com/office/drawing/2015/10/21/chartex" xmlns:cx3="http://schemas.microsoft.com/office/drawing/2016/5/9/chartex" xmlns:cx4="http://schemas.microsoft.com/office/drawing/2016/5/10/chartex" xmlns:cx5="http://schemas.microsoft.com/office/drawing/2016/5/11/chartex" xmlns:cx6="http://schemas.microsoft.com/office/drawing/2016/5/12/chartex" xmlns:cx7="http://schemas.microsoft.com/office/drawing/2016/5/13/chartex" xmlns:cx8="http://schemas.microsoft.com/office/drawing/2016/5/14/chartex" xmlns:mc="http://schemas.openxmlformats.org/markup-compatibility/2006" xmlns:aink="http://schemas.microsoft.com/office/drawing/2016/ink" xmlns:am3d="http://schemas.microsoft.com/office/drawing/2017/model3d" xmlns:o="urn:schemas-microsoft-com:office:office" xmlns:r="http://schemas.openxmlformats.org/officeDocument/2006/relationships" xmlns:m="http://schemas.openxmlformats.org/officeDocument/2006/math" xmlns:v="urn:schemas-microsoft-com:vml" xmlns:wp14="http://schemas.microsoft.com/office/word/2010/wordprocessingDrawing" xmlns:wp="http://schemas.openxmlformats.org/drawingml/2006/wordprocessingDrawing" xmlns:w10="urn:schemas-microsoft-com:office:word" xmlns:w="http://schemas.openxmlformats.org/wordprocessingml/2006/main" xmlns:w14="http://schemas.microsoft.com/office/word/2010/wordml" xmlns:w15="http://schemas.microsoft.com/office/word/2012/wordml" xmlns:w16cid="http://schemas.microsoft.com/office/word/2016/wordml/cid" xmlns:w16se="http://schemas.microsoft.com/office/word/2015/wordml/symex" xmlns:wpg="http://schemas.microsoft.com/office/word/2010/wordprocessingGroup" xmlns:wpi="http://schemas.microsoft.com/office/word/2010/wordprocessingInk" xmlns:wne="http://schemas.microsoft.com/office/word/2006/wordml" xmlns:wps="http://schemas.microsoft.com/office/word/2010/wordprocessingShape" mc:Ignorable="w14 w15 w16se w16cid wp14">
   <w16cid:commentId w16cid:paraId="5DB0C231" w16cid:durableId="21573BEA"/>
   <w16cid:commentId w16cid:paraId="6C6DBFB7" w16cid:durableId="21573BE5"/>
-  <w16cid:commentId w16cid:paraId="06DA0611" w16cid:durableId="2157403E"/>
+  <w16cid:commentId w16cid:paraId="2DC74217" w16cid:durableId="2158067A"/>
   <w16cid:commentId w16cid:paraId="739C8ACA" w16cid:durableId="21573BCD"/>
   <w16cid:commentId w16cid:paraId="4015A061" w16cid:durableId="21573BDA"/>
   <w16cid:commentId w16cid:paraId="0657DABB" w16cid:durableId="215732CB"/>
@@ -11888,7 +12722,7 @@
 </file>
 
 <file path=customXml/itemProps1.xml><?xml version="1.0" encoding="utf-8"?>
-<ds:datastoreItem xmlns:ds="http://schemas.openxmlformats.org/officeDocument/2006/customXml" ds:itemID="{37DA7250-73A9-0E40-818F-0DE1E633F4BF}">
+<ds:datastoreItem xmlns:ds="http://schemas.openxmlformats.org/officeDocument/2006/customXml" ds:itemID="{1515D659-834E-C545-8531-D232BFB7C65E}">
   <ds:schemaRefs>
     <ds:schemaRef ds:uri="http://schemas.openxmlformats.org/officeDocument/2006/bibliography"/>
   </ds:schemaRefs>

</xml_diff>

<commit_message>
addToTapestry up to place in neighborMap
</commit_message>
<xml_diff>
--- a/Project 3 ReadMe.docx
+++ b/Project 3 ReadMe.docx
@@ -1193,8 +1193,6 @@
         </w:rPr>
         <w:t>)</w:t>
       </w:r>
-      <w:bookmarkStart w:id="2" w:name="_GoBack"/>
-      <w:bookmarkEnd w:id="2"/>
     </w:p>
     <w:p>
       <w:pPr>
@@ -3444,7 +3442,7 @@
         </w:rPr>
         <w:t>++) {</w:t>
       </w:r>
-      <w:commentRangeStart w:id="3"/>
+      <w:commentRangeStart w:id="2"/>
       <w:r>
         <w:rPr>
           <w:rFonts w:eastAsiaTheme="minorHAnsi" w:cstheme="minorHAnsi"/>
@@ -3455,12 +3453,12 @@
         </w:rPr>
         <w:t>//terminate when null entry found</w:t>
       </w:r>
-      <w:commentRangeEnd w:id="3"/>
+      <w:commentRangeEnd w:id="2"/>
       <w:r>
         <w:rPr>
           <w:rStyle w:val="CommentReference"/>
         </w:rPr>
-        <w:commentReference w:id="3"/>
+        <w:commentReference w:id="2"/>
       </w:r>
     </w:p>
     <w:p>
@@ -3481,7 +3479,6 @@
         <w:autoSpaceDE w:val="0"/>
         <w:autoSpaceDN w:val="0"/>
         <w:adjustRightInd w:val="0"/>
-        <w:ind w:left="1440"/>
         <w:rPr>
           <w:rFonts w:eastAsiaTheme="minorHAnsi" w:cstheme="minorHAnsi"/>
           <w:color w:val="767171" w:themeColor="background2" w:themeShade="80"/>
@@ -3490,7 +3487,6 @@
           <w:bdr w:val="none" w:sz="0" w:space="0" w:color="auto"/>
         </w:rPr>
       </w:pPr>
-      <w:commentRangeStart w:id="4"/>
       <w:r>
         <w:rPr>
           <w:rFonts w:eastAsiaTheme="minorHAnsi" w:cstheme="minorHAnsi"/>
@@ -3499,69 +3495,7 @@
           <w:szCs w:val="21"/>
           <w:bdr w:val="none" w:sz="0" w:space="0" w:color="auto"/>
         </w:rPr>
-        <w:t xml:space="preserve">Grab </w:t>
-      </w:r>
-      <w:proofErr w:type="spellStart"/>
-      <w:r>
-        <w:rPr>
-          <w:rFonts w:eastAsiaTheme="minorHAnsi" w:cstheme="minorHAnsi"/>
-          <w:color w:val="767171" w:themeColor="background2" w:themeShade="80"/>
-          <w:sz w:val="21"/>
-          <w:szCs w:val="21"/>
-          <w:bdr w:val="none" w:sz="0" w:space="0" w:color="auto"/>
-        </w:rPr>
-        <w:t>i</w:t>
-      </w:r>
-      <w:r>
-        <w:rPr>
-          <w:rFonts w:eastAsiaTheme="minorHAnsi" w:cstheme="minorHAnsi"/>
-          <w:color w:val="767171" w:themeColor="background2" w:themeShade="80"/>
-          <w:sz w:val="21"/>
-          <w:szCs w:val="21"/>
-          <w:bdr w:val="none" w:sz="0" w:space="0" w:color="auto"/>
-          <w:vertAlign w:val="superscript"/>
-        </w:rPr>
-        <w:t>th</w:t>
-      </w:r>
-      <w:proofErr w:type="spellEnd"/>
-      <w:r>
-        <w:rPr>
-          <w:rFonts w:eastAsiaTheme="minorHAnsi" w:cstheme="minorHAnsi"/>
-          <w:color w:val="767171" w:themeColor="background2" w:themeShade="80"/>
-          <w:sz w:val="21"/>
-          <w:szCs w:val="21"/>
-          <w:bdr w:val="none" w:sz="0" w:space="0" w:color="auto"/>
-        </w:rPr>
-        <w:t xml:space="preserve"> level </w:t>
-      </w:r>
-      <w:proofErr w:type="spellStart"/>
-      <w:r>
-        <w:rPr>
-          <w:rFonts w:eastAsiaTheme="minorHAnsi" w:cstheme="minorHAnsi"/>
-          <w:color w:val="767171" w:themeColor="background2" w:themeShade="80"/>
-          <w:sz w:val="21"/>
-          <w:szCs w:val="21"/>
-          <w:bdr w:val="none" w:sz="0" w:space="0" w:color="auto"/>
-        </w:rPr>
-        <w:t>NeighborMap_i</w:t>
-      </w:r>
-      <w:proofErr w:type="spellEnd"/>
-      <w:r>
-        <w:rPr>
-          <w:rFonts w:eastAsiaTheme="minorHAnsi" w:cstheme="minorHAnsi"/>
-          <w:color w:val="767171" w:themeColor="background2" w:themeShade="80"/>
-          <w:sz w:val="21"/>
-          <w:szCs w:val="21"/>
-          <w:bdr w:val="none" w:sz="0" w:space="0" w:color="auto"/>
-        </w:rPr>
-        <w:t xml:space="preserve"> from H;</w:t>
-      </w:r>
-      <w:commentRangeEnd w:id="4"/>
-      <w:r>
-        <w:rPr>
-          <w:rStyle w:val="CommentReference"/>
-        </w:rPr>
-        <w:commentReference w:id="4"/>
+        <w:t>Send Hello to neighbor no matter what so they can check if they need to add me to their map</w:t>
       </w:r>
     </w:p>
     <w:p>
@@ -3582,7 +3516,6 @@
         <w:autoSpaceDE w:val="0"/>
         <w:autoSpaceDN w:val="0"/>
         <w:adjustRightInd w:val="0"/>
-        <w:ind w:left="1440"/>
         <w:rPr>
           <w:rFonts w:eastAsiaTheme="minorHAnsi" w:cstheme="minorHAnsi"/>
           <w:color w:val="767171" w:themeColor="background2" w:themeShade="80"/>
@@ -3591,6 +3524,7 @@
           <w:bdr w:val="none" w:sz="0" w:space="0" w:color="auto"/>
         </w:rPr>
       </w:pPr>
+      <w:commentRangeStart w:id="3"/>
       <w:r>
         <w:rPr>
           <w:rFonts w:eastAsiaTheme="minorHAnsi" w:cstheme="minorHAnsi"/>
@@ -3599,7 +3533,69 @@
           <w:szCs w:val="21"/>
           <w:bdr w:val="none" w:sz="0" w:space="0" w:color="auto"/>
         </w:rPr>
-        <w:t>check if that level is empty --&gt; terminate when null entry found</w:t>
+        <w:t xml:space="preserve">Grab </w:t>
+      </w:r>
+      <w:proofErr w:type="spellStart"/>
+      <w:r>
+        <w:rPr>
+          <w:rFonts w:eastAsiaTheme="minorHAnsi" w:cstheme="minorHAnsi"/>
+          <w:color w:val="767171" w:themeColor="background2" w:themeShade="80"/>
+          <w:sz w:val="21"/>
+          <w:szCs w:val="21"/>
+          <w:bdr w:val="none" w:sz="0" w:space="0" w:color="auto"/>
+        </w:rPr>
+        <w:t>i</w:t>
+      </w:r>
+      <w:r>
+        <w:rPr>
+          <w:rFonts w:eastAsiaTheme="minorHAnsi" w:cstheme="minorHAnsi"/>
+          <w:color w:val="767171" w:themeColor="background2" w:themeShade="80"/>
+          <w:sz w:val="21"/>
+          <w:szCs w:val="21"/>
+          <w:bdr w:val="none" w:sz="0" w:space="0" w:color="auto"/>
+          <w:vertAlign w:val="superscript"/>
+        </w:rPr>
+        <w:t>th</w:t>
+      </w:r>
+      <w:proofErr w:type="spellEnd"/>
+      <w:r>
+        <w:rPr>
+          <w:rFonts w:eastAsiaTheme="minorHAnsi" w:cstheme="minorHAnsi"/>
+          <w:color w:val="767171" w:themeColor="background2" w:themeShade="80"/>
+          <w:sz w:val="21"/>
+          <w:szCs w:val="21"/>
+          <w:bdr w:val="none" w:sz="0" w:space="0" w:color="auto"/>
+        </w:rPr>
+        <w:t xml:space="preserve"> level </w:t>
+      </w:r>
+      <w:proofErr w:type="spellStart"/>
+      <w:r>
+        <w:rPr>
+          <w:rFonts w:eastAsiaTheme="minorHAnsi" w:cstheme="minorHAnsi"/>
+          <w:color w:val="767171" w:themeColor="background2" w:themeShade="80"/>
+          <w:sz w:val="21"/>
+          <w:szCs w:val="21"/>
+          <w:bdr w:val="none" w:sz="0" w:space="0" w:color="auto"/>
+        </w:rPr>
+        <w:t>NeighborMap_i</w:t>
+      </w:r>
+      <w:proofErr w:type="spellEnd"/>
+      <w:r>
+        <w:rPr>
+          <w:rFonts w:eastAsiaTheme="minorHAnsi" w:cstheme="minorHAnsi"/>
+          <w:color w:val="767171" w:themeColor="background2" w:themeShade="80"/>
+          <w:sz w:val="21"/>
+          <w:szCs w:val="21"/>
+          <w:bdr w:val="none" w:sz="0" w:space="0" w:color="auto"/>
+        </w:rPr>
+        <w:t xml:space="preserve"> from H;</w:t>
+      </w:r>
+      <w:commentRangeEnd w:id="3"/>
+      <w:r>
+        <w:rPr>
+          <w:rStyle w:val="CommentReference"/>
+        </w:rPr>
+        <w:commentReference w:id="3"/>
       </w:r>
     </w:p>
     <w:p>
@@ -3620,7 +3616,43 @@
         <w:autoSpaceDE w:val="0"/>
         <w:autoSpaceDN w:val="0"/>
         <w:adjustRightInd w:val="0"/>
-        <w:ind w:left="1440"/>
+        <w:rPr>
+          <w:rFonts w:eastAsiaTheme="minorHAnsi" w:cstheme="minorHAnsi"/>
+          <w:color w:val="767171" w:themeColor="background2" w:themeShade="80"/>
+          <w:sz w:val="21"/>
+          <w:szCs w:val="21"/>
+          <w:bdr w:val="none" w:sz="0" w:space="0" w:color="auto"/>
+        </w:rPr>
+      </w:pPr>
+      <w:r>
+        <w:rPr>
+          <w:rFonts w:eastAsiaTheme="minorHAnsi" w:cstheme="minorHAnsi"/>
+          <w:color w:val="767171" w:themeColor="background2" w:themeShade="80"/>
+          <w:sz w:val="21"/>
+          <w:szCs w:val="21"/>
+          <w:bdr w:val="none" w:sz="0" w:space="0" w:color="auto"/>
+        </w:rPr>
+        <w:t>check if that level is empty --&gt; terminate when null entry found</w:t>
+      </w:r>
+    </w:p>
+    <w:p>
+      <w:pPr>
+        <w:pStyle w:val="ListParagraph"/>
+        <w:numPr>
+          <w:ilvl w:val="1"/>
+          <w:numId w:val="3"/>
+        </w:numPr>
+        <w:pBdr>
+          <w:top w:val="none" w:sz="0" w:space="0" w:color="auto"/>
+          <w:left w:val="none" w:sz="0" w:space="0" w:color="auto"/>
+          <w:bottom w:val="none" w:sz="0" w:space="0" w:color="auto"/>
+          <w:right w:val="none" w:sz="0" w:space="0" w:color="auto"/>
+          <w:between w:val="none" w:sz="0" w:space="0" w:color="auto"/>
+          <w:bar w:val="none" w:sz="0" w:color="auto"/>
+        </w:pBdr>
+        <w:autoSpaceDE w:val="0"/>
+        <w:autoSpaceDN w:val="0"/>
+        <w:adjustRightInd w:val="0"/>
         <w:rPr>
           <w:rFonts w:eastAsiaTheme="minorHAnsi" w:cstheme="minorHAnsi"/>
           <w:color w:val="767171" w:themeColor="background2" w:themeShade="80"/>
@@ -3702,7 +3734,6 @@
         <w:autoSpaceDE w:val="0"/>
         <w:autoSpaceDN w:val="0"/>
         <w:adjustRightInd w:val="0"/>
-        <w:ind w:left="2160"/>
         <w:rPr>
           <w:rFonts w:eastAsiaTheme="minorHAnsi" w:cstheme="minorHAnsi"/>
           <w:color w:val="767171" w:themeColor="background2" w:themeShade="80"/>
@@ -3769,7 +3800,20 @@
           <w:highlight w:val="magenta"/>
           <w:bdr w:val="none" w:sz="0" w:space="0" w:color="auto"/>
         </w:rPr>
-        <w:t>level of neighbor map</w:t>
+        <w:t>leve</w:t>
+      </w:r>
+      <w:bookmarkStart w:id="4" w:name="_GoBack"/>
+      <w:bookmarkEnd w:id="4"/>
+      <w:r>
+        <w:rPr>
+          <w:rFonts w:eastAsiaTheme="minorHAnsi" w:cstheme="minorHAnsi"/>
+          <w:color w:val="767171" w:themeColor="background2" w:themeShade="80"/>
+          <w:sz w:val="21"/>
+          <w:szCs w:val="21"/>
+          <w:highlight w:val="magenta"/>
+          <w:bdr w:val="none" w:sz="0" w:space="0" w:color="auto"/>
+        </w:rPr>
+        <w:t>l of neighbor map</w:t>
       </w:r>
     </w:p>
     <w:p>
@@ -3790,7 +3834,6 @@
         <w:autoSpaceDE w:val="0"/>
         <w:autoSpaceDN w:val="0"/>
         <w:adjustRightInd w:val="0"/>
-        <w:ind w:left="2160"/>
         <w:rPr>
           <w:rFonts w:eastAsiaTheme="minorHAnsi" w:cstheme="minorHAnsi"/>
           <w:color w:val="767171" w:themeColor="background2" w:themeShade="80"/>
@@ -3853,7 +3896,7 @@
         <w:autoSpaceDE w:val="0"/>
         <w:autoSpaceDN w:val="0"/>
         <w:adjustRightInd w:val="0"/>
-        <w:ind w:left="2160" w:right="-270"/>
+        <w:ind w:right="-270"/>
         <w:rPr>
           <w:rFonts w:eastAsiaTheme="minorHAnsi" w:cstheme="minorHAnsi"/>
           <w:color w:val="767171" w:themeColor="background2" w:themeShade="80"/>
@@ -4059,7 +4102,6 @@
         <w:autoSpaceDE w:val="0"/>
         <w:autoSpaceDN w:val="0"/>
         <w:adjustRightInd w:val="0"/>
-        <w:ind w:left="2880"/>
         <w:rPr>
           <w:rFonts w:eastAsiaTheme="minorHAnsi" w:cstheme="minorHAnsi"/>
           <w:color w:val="767171" w:themeColor="background2" w:themeShade="80"/>
@@ -4123,7 +4165,6 @@
         <w:autoSpaceDE w:val="0"/>
         <w:autoSpaceDN w:val="0"/>
         <w:adjustRightInd w:val="0"/>
-        <w:ind w:left="2880"/>
         <w:rPr>
           <w:rFonts w:eastAsiaTheme="minorHAnsi" w:cstheme="minorHAnsi"/>
           <w:color w:val="767171" w:themeColor="background2" w:themeShade="80"/>
@@ -4224,7 +4265,6 @@
         <w:autoSpaceDE w:val="0"/>
         <w:autoSpaceDN w:val="0"/>
         <w:adjustRightInd w:val="0"/>
-        <w:ind w:left="2160"/>
         <w:rPr>
           <w:rFonts w:eastAsiaTheme="minorHAnsi" w:cstheme="minorHAnsi"/>
           <w:color w:val="767171" w:themeColor="background2" w:themeShade="80"/>
@@ -4280,7 +4320,6 @@
         <w:autoSpaceDE w:val="0"/>
         <w:autoSpaceDN w:val="0"/>
         <w:adjustRightInd w:val="0"/>
-        <w:ind w:left="1440"/>
         <w:rPr>
           <w:rFonts w:eastAsiaTheme="minorHAnsi" w:cstheme="minorHAnsi"/>
           <w:color w:val="767171" w:themeColor="background2" w:themeShade="80"/>
@@ -4318,7 +4357,6 @@
         <w:autoSpaceDE w:val="0"/>
         <w:autoSpaceDN w:val="0"/>
         <w:adjustRightInd w:val="0"/>
-        <w:ind w:left="1440"/>
         <w:rPr>
           <w:rFonts w:eastAsiaTheme="minorHAnsi" w:cstheme="minorHAnsi"/>
           <w:color w:val="767171" w:themeColor="background2" w:themeShade="80"/>
@@ -4961,7 +4999,7 @@
           <w:szCs w:val="22"/>
           <w:bdr w:val="none" w:sz="0" w:space="0" w:color="auto"/>
         </w:rPr>
-        <w:t xml:space="preserve">“A route to a non-existent identifier will encounter empty neighbor entries at various positions along the way. In these cases, the goal is to select an existing link which acts as an alternative to the desired link (i.e. the one associated with a digit of I). This selection is done with a deterministic selection among existing neighbor </w:t>
+        <w:t xml:space="preserve">“A route to a non-existent identifier will encounter empty neighbor entries at various positions along the way. In these cases, the goal is to select an existing link </w:t>
       </w:r>
       <w:r>
         <w:rPr>
@@ -4970,7 +5008,7 @@
           <w:bdr w:val="none" w:sz="0" w:space="0" w:color="auto"/>
         </w:rPr>
         <w:lastRenderedPageBreak/>
-        <w:t>pointers. Routing terminates when a neighbor map is reached where the only non-empty entry belongs to the current node. That node is then designated as the surrogate root for the object.”</w:t>
+        <w:t>which acts as an alternative to the desired link (i.e. the one associated with a digit of I). This selection is done with a deterministic selection among existing neighbor pointers. Routing terminates when a neighbor map is reached where the only non-empty entry belongs to the current node. That node is then designated as the surrogate root for the object.”</w:t>
       </w:r>
     </w:p>
     <w:p>
@@ -6543,6 +6581,7 @@
           <w:rFonts w:cstheme="minorHAnsi"/>
           <w:szCs w:val="22"/>
         </w:rPr>
+        <w:lastRenderedPageBreak/>
         <w:tab/>
       </w:r>
       <w:proofErr w:type="spellStart"/>
@@ -6615,7 +6654,6 @@
           <w:szCs w:val="22"/>
           <w:bdr w:val="none" w:sz="0" w:space="0" w:color="auto"/>
         </w:rPr>
-        <w:lastRenderedPageBreak/>
         <w:t>“Looks up nodes in its neighbors’ neighbor maps, and compares its distance to each of them to determine if they are better potential neighbors. This optimization repeats until no significant improvement can be made by looking for further neighbors.”</w:t>
       </w:r>
     </w:p>
@@ -8323,7 +8361,6 @@
           <w:highlight w:val="yellow"/>
           <w:bdr w:val="none" w:sz="0" w:space="0" w:color="auto"/>
         </w:rPr>
-        <w:lastRenderedPageBreak/>
         <w:t>n</w:t>
       </w:r>
       <w:r>
@@ -9752,7 +9789,7 @@
       </w:r>
     </w:p>
   </w:comment>
-  <w:comment w:id="3" w:author="Laurenceau,Isabel J" w:date="2019-10-20T19:25:00Z" w:initials="LJ">
+  <w:comment w:id="2" w:author="Laurenceau,Isabel J" w:date="2019-10-20T19:25:00Z" w:initials="LJ">
     <w:p>
       <w:pPr>
         <w:pBdr>
@@ -9790,7 +9827,7 @@
       </w:r>
     </w:p>
   </w:comment>
-  <w:comment w:id="4" w:author="Laurenceau,Isabel J" w:date="2019-10-20T19:23:00Z" w:initials="LJ">
+  <w:comment w:id="3" w:author="Laurenceau,Isabel J" w:date="2019-10-20T19:23:00Z" w:initials="LJ">
     <w:p>
       <w:pPr>
         <w:pStyle w:val="CommentText"/>
@@ -11241,7 +11278,7 @@
         <w:rFonts w:ascii="Symbol" w:hAnsi="Symbol" w:hint="default"/>
       </w:rPr>
     </w:lvl>
-    <w:lvl w:ilvl="4" w:tplc="04090003" w:tentative="1">
+    <w:lvl w:ilvl="4" w:tplc="04090003">
       <w:start w:val="1"/>
       <w:numFmt w:val="bullet"/>
       <w:lvlText w:val="o"/>
@@ -12660,7 +12697,7 @@
 </file>
 
 <file path=customXml/itemProps1.xml><?xml version="1.0" encoding="utf-8"?>
-<ds:datastoreItem xmlns:ds="http://schemas.openxmlformats.org/officeDocument/2006/customXml" ds:itemID="{5FE16107-BA5C-EC4C-ABC4-B1667A7824AD}">
+<ds:datastoreItem xmlns:ds="http://schemas.openxmlformats.org/officeDocument/2006/customXml" ds:itemID="{709EFB19-3512-714F-88B6-FE943D3E01B7}">
   <ds:schemaRefs>
     <ds:schemaRef ds:uri="http://schemas.openxmlformats.org/officeDocument/2006/bibliography"/>
   </ds:schemaRefs>

</xml_diff>

<commit_message>
Added new lists to state
- [x] Add object list
- [x] Add object links list
</commit_message>
<xml_diff>
--- a/Project 3 ReadMe.docx
+++ b/Project 3 ReadMe.docx
@@ -250,6 +250,344 @@
           <w:szCs w:val="22"/>
         </w:rPr>
       </w:pPr>
+    </w:p>
+    <w:p>
+      <w:pPr>
+        <w:pStyle w:val="Heading2"/>
+        <w:rPr>
+          <w:color w:val="FF0000"/>
+        </w:rPr>
+      </w:pPr>
+      <w:proofErr w:type="spellStart"/>
+      <w:r>
+        <w:t>Pro</w:t>
+      </w:r>
+      <w:r>
+        <w:t>ject3.exs</w:t>
+      </w:r>
+      <w:proofErr w:type="spellEnd"/>
+      <w:r>
+        <w:t>:</w:t>
+      </w:r>
+      <w:r>
+        <w:rPr>
+          <w:color w:val="FF0000"/>
+        </w:rPr>
+        <w:t xml:space="preserve"> </w:t>
+      </w:r>
+    </w:p>
+    <w:p>
+      <w:r>
+        <w:t>To Run Project three use ‘</w:t>
+      </w:r>
+      <w:r>
+        <w:rPr>
+          <w:rFonts w:eastAsiaTheme="minorHAnsi"/>
+          <w:bdr w:val="none" w:sz="0" w:space="0" w:color="auto"/>
+        </w:rPr>
+        <w:t xml:space="preserve">mix run </w:t>
+      </w:r>
+      <w:proofErr w:type="spellStart"/>
+      <w:r>
+        <w:rPr>
+          <w:rFonts w:eastAsiaTheme="minorHAnsi"/>
+          <w:bdr w:val="none" w:sz="0" w:space="0" w:color="auto"/>
+        </w:rPr>
+        <w:t>project3.exs</w:t>
+      </w:r>
+      <w:proofErr w:type="spellEnd"/>
+      <w:r>
+        <w:rPr>
+          <w:rFonts w:eastAsiaTheme="minorHAnsi"/>
+          <w:bdr w:val="none" w:sz="0" w:space="0" w:color="auto"/>
+        </w:rPr>
+        <w:t xml:space="preserve"> </w:t>
+      </w:r>
+      <w:r>
+        <w:rPr>
+          <w:rFonts w:eastAsiaTheme="minorHAnsi"/>
+          <w:bdr w:val="none" w:sz="0" w:space="0" w:color="auto"/>
+        </w:rPr>
+        <w:t>[</w:t>
+      </w:r>
+      <w:r>
+        <w:rPr>
+          <w:rFonts w:eastAsiaTheme="minorHAnsi"/>
+          <w:bdr w:val="none" w:sz="0" w:space="0" w:color="auto"/>
+        </w:rPr>
+        <w:t>number of nodes</w:t>
+      </w:r>
+      <w:r>
+        <w:rPr>
+          <w:rFonts w:eastAsiaTheme="minorHAnsi"/>
+          <w:bdr w:val="none" w:sz="0" w:space="0" w:color="auto"/>
+        </w:rPr>
+        <w:t>]</w:t>
+      </w:r>
+      <w:r>
+        <w:rPr>
+          <w:rFonts w:eastAsiaTheme="minorHAnsi"/>
+          <w:bdr w:val="none" w:sz="0" w:space="0" w:color="auto"/>
+        </w:rPr>
+        <w:t xml:space="preserve"> </w:t>
+      </w:r>
+      <w:r>
+        <w:rPr>
+          <w:rFonts w:eastAsiaTheme="minorHAnsi"/>
+          <w:bdr w:val="none" w:sz="0" w:space="0" w:color="auto"/>
+        </w:rPr>
+        <w:t>[number of requests]</w:t>
+      </w:r>
+      <w:r>
+        <w:rPr>
+          <w:rFonts w:eastAsiaTheme="minorHAnsi"/>
+          <w:bdr w:val="none" w:sz="0" w:space="0" w:color="auto"/>
+        </w:rPr>
+        <w:t xml:space="preserve">’ </w:t>
+      </w:r>
+    </w:p>
+    <w:p>
+      <w:pPr>
+        <w:rPr>
+          <w:rFonts w:cstheme="minorHAnsi"/>
+          <w:szCs w:val="22"/>
+        </w:rPr>
+      </w:pPr>
+    </w:p>
+    <w:p>
+      <w:pPr>
+        <w:pStyle w:val="NoSpacing"/>
+        <w:rPr>
+          <w:rFonts w:cstheme="minorHAnsi"/>
+          <w:szCs w:val="22"/>
+        </w:rPr>
+      </w:pPr>
+      <w:r>
+        <w:t xml:space="preserve">The </w:t>
+      </w:r>
+      <w:proofErr w:type="spellStart"/>
+      <w:r>
+        <w:rPr>
+          <w:u w:val="single"/>
+        </w:rPr>
+        <w:t>project3.exs</w:t>
+      </w:r>
+      <w:proofErr w:type="spellEnd"/>
+      <w:r>
+        <w:t xml:space="preserve"> reads the input arguments and sends them to the </w:t>
+      </w:r>
+      <w:r>
+        <w:rPr>
+          <w:u w:val="single"/>
+        </w:rPr>
+        <w:t>MAINPROJ</w:t>
+      </w:r>
+      <w:r>
+        <w:t xml:space="preserve"> module.</w:t>
+      </w:r>
+      <w:r>
+        <w:t xml:space="preserve"> The </w:t>
+      </w:r>
+      <w:r>
+        <w:rPr>
+          <w:u w:val="single"/>
+        </w:rPr>
+        <w:t>MAINPROJ</w:t>
+      </w:r>
+      <w:r>
+        <w:rPr>
+          <w:u w:val="single"/>
+        </w:rPr>
+        <w:t xml:space="preserve"> </w:t>
+      </w:r>
+      <w:r>
+        <w:t xml:space="preserve">starts the </w:t>
+      </w:r>
+      <w:r>
+        <w:t xml:space="preserve">dynamic </w:t>
+      </w:r>
+      <w:r>
+        <w:t xml:space="preserve">supervisor </w:t>
+      </w:r>
+      <w:r>
+        <w:rPr>
+          <w:u w:val="single"/>
+        </w:rPr>
+        <w:t xml:space="preserve">TAPESTRY </w:t>
+      </w:r>
+      <w:r>
+        <w:t xml:space="preserve">module, starts all the nodes from </w:t>
+      </w:r>
+      <w:proofErr w:type="spellStart"/>
+      <w:r>
+        <w:rPr>
+          <w:u w:val="single"/>
+        </w:rPr>
+        <w:t>TAPNODE</w:t>
+      </w:r>
+      <w:proofErr w:type="spellEnd"/>
+      <w:r>
+        <w:t xml:space="preserve"> module and adds them to the Tapestry mesh. </w:t>
+      </w:r>
+      <w:r>
+        <w:t xml:space="preserve">Once they are all inserted to the mesh the </w:t>
+      </w:r>
+      <w:r>
+        <w:rPr>
+          <w:rFonts w:cstheme="minorHAnsi"/>
+          <w:szCs w:val="22"/>
+          <w:u w:val="single"/>
+        </w:rPr>
+        <w:t>MAINPROJ</w:t>
+      </w:r>
+      <w:r>
+        <w:rPr>
+          <w:rFonts w:cstheme="minorHAnsi"/>
+          <w:szCs w:val="22"/>
+          <w:u w:val="single"/>
+        </w:rPr>
+        <w:t xml:space="preserve"> </w:t>
+      </w:r>
+      <w:r>
+        <w:rPr>
+          <w:rFonts w:cstheme="minorHAnsi"/>
+          <w:szCs w:val="22"/>
+        </w:rPr>
+        <w:t xml:space="preserve">tells each node </w:t>
+      </w:r>
+      <w:r>
+        <w:rPr>
+          <w:rFonts w:eastAsiaTheme="minorHAnsi"/>
+          <w:bdr w:val="none" w:sz="0" w:space="0" w:color="auto"/>
+        </w:rPr>
+        <w:t>[number of requests]</w:t>
+      </w:r>
+      <w:r>
+        <w:rPr>
+          <w:rFonts w:cstheme="minorHAnsi"/>
+          <w:szCs w:val="22"/>
+        </w:rPr>
+        <w:t xml:space="preserve"> random objects from the Tapestry mesh. </w:t>
+      </w:r>
+    </w:p>
+    <w:p>
+      <w:pPr>
+        <w:pStyle w:val="NoSpacing"/>
+        <w:rPr>
+          <w:rFonts w:cstheme="minorHAnsi"/>
+          <w:szCs w:val="22"/>
+        </w:rPr>
+      </w:pPr>
+    </w:p>
+    <w:p>
+      <w:pPr>
+        <w:pStyle w:val="NoSpacing"/>
+      </w:pPr>
+      <w:r>
+        <w:rPr>
+          <w:rFonts w:cstheme="minorHAnsi"/>
+          <w:szCs w:val="22"/>
+        </w:rPr>
+        <w:t xml:space="preserve">The </w:t>
+      </w:r>
+      <w:proofErr w:type="spellStart"/>
+      <w:r>
+        <w:rPr>
+          <w:u w:val="single"/>
+        </w:rPr>
+        <w:t>TAPNODE</w:t>
+      </w:r>
+      <w:proofErr w:type="spellEnd"/>
+      <w:r>
+        <w:t xml:space="preserve"> </w:t>
+      </w:r>
+      <w:r>
+        <w:rPr>
+          <w:rFonts w:cstheme="minorHAnsi"/>
+          <w:szCs w:val="22"/>
+        </w:rPr>
+        <w:t xml:space="preserve">initializes all nodes with a randomly created number which is hashed using the </w:t>
+      </w:r>
+      <w:proofErr w:type="spellStart"/>
+      <w:r>
+        <w:rPr>
+          <w:rFonts w:cstheme="minorHAnsi"/>
+          <w:szCs w:val="22"/>
+        </w:rPr>
+        <w:t>SHA1</w:t>
+      </w:r>
+      <w:proofErr w:type="spellEnd"/>
+      <w:r>
+        <w:rPr>
+          <w:rFonts w:cstheme="minorHAnsi"/>
+          <w:szCs w:val="22"/>
+        </w:rPr>
+        <w:t xml:space="preserve"> algorithm to produce it’s id. </w:t>
+      </w:r>
+      <w:r>
+        <w:rPr>
+          <w:rFonts w:cstheme="minorHAnsi"/>
+          <w:szCs w:val="22"/>
+        </w:rPr>
+        <w:t xml:space="preserve">It is also initialized with an empty </w:t>
+      </w:r>
+      <w:proofErr w:type="spellStart"/>
+      <w:r>
+        <w:rPr>
+          <w:rFonts w:cstheme="minorHAnsi"/>
+          <w:szCs w:val="22"/>
+        </w:rPr>
+        <w:t>neighborMap</w:t>
+      </w:r>
+      <w:proofErr w:type="spellEnd"/>
+      <w:r>
+        <w:rPr>
+          <w:rFonts w:cstheme="minorHAnsi"/>
+          <w:szCs w:val="22"/>
+        </w:rPr>
+        <w:t xml:space="preserve">, empty </w:t>
+      </w:r>
+      <w:proofErr w:type="spellStart"/>
+      <w:r>
+        <w:rPr>
+          <w:rFonts w:cstheme="minorHAnsi"/>
+          <w:szCs w:val="22"/>
+        </w:rPr>
+        <w:t>objectList</w:t>
+      </w:r>
+      <w:proofErr w:type="spellEnd"/>
+      <w:r>
+        <w:rPr>
+          <w:rFonts w:cstheme="minorHAnsi"/>
+          <w:szCs w:val="22"/>
+        </w:rPr>
+        <w:t xml:space="preserve"> and empty </w:t>
+      </w:r>
+      <w:proofErr w:type="spellStart"/>
+      <w:r>
+        <w:rPr>
+          <w:rFonts w:cstheme="minorHAnsi"/>
+          <w:szCs w:val="22"/>
+        </w:rPr>
+        <w:t>objectLinksList</w:t>
+      </w:r>
+      <w:proofErr w:type="spellEnd"/>
+      <w:r>
+        <w:rPr>
+          <w:rFonts w:cstheme="minorHAnsi"/>
+          <w:szCs w:val="22"/>
+        </w:rPr>
+        <w:t xml:space="preserve">. </w:t>
+      </w:r>
+      <w:r>
+        <w:rPr>
+          <w:rFonts w:cstheme="minorHAnsi"/>
+          <w:szCs w:val="22"/>
+        </w:rPr>
+        <w:t xml:space="preserve">The id and three lists will be used later for inserting into the tapestry and routing. </w:t>
+      </w:r>
+      <w:bookmarkStart w:id="0" w:name="_GoBack"/>
+      <w:bookmarkEnd w:id="0"/>
     </w:p>
     <w:p>
       <w:pPr>
@@ -261,6 +599,21 @@
           <w:between w:val="none" w:sz="0" w:space="0" w:color="auto"/>
           <w:bar w:val="none" w:sz="0" w:color="auto"/>
         </w:pBdr>
+      </w:pPr>
+      <w:r>
+        <w:br w:type="page"/>
+      </w:r>
+    </w:p>
+    <w:p>
+      <w:pPr>
+        <w:pBdr>
+          <w:top w:val="none" w:sz="0" w:space="0" w:color="auto"/>
+          <w:left w:val="none" w:sz="0" w:space="0" w:color="auto"/>
+          <w:bottom w:val="none" w:sz="0" w:space="0" w:color="auto"/>
+          <w:right w:val="none" w:sz="0" w:space="0" w:color="auto"/>
+          <w:between w:val="none" w:sz="0" w:space="0" w:color="auto"/>
+          <w:bar w:val="none" w:sz="0" w:color="auto"/>
+        </w:pBdr>
         <w:rPr>
           <w:rFonts w:asciiTheme="majorHAnsi" w:eastAsiaTheme="majorEastAsia" w:hAnsiTheme="majorHAnsi" w:cstheme="majorBidi"/>
           <w:color w:val="2F5496" w:themeColor="accent1" w:themeShade="BF"/>
@@ -268,16 +621,12 @@
           <w:szCs w:val="26"/>
         </w:rPr>
       </w:pPr>
-      <w:r>
-        <w:br w:type="page"/>
-      </w:r>
     </w:p>
     <w:p>
       <w:pPr>
         <w:pStyle w:val="Heading2"/>
       </w:pPr>
       <w:r>
-        <w:lastRenderedPageBreak/>
         <w:t>Program</w:t>
       </w:r>
       <w:r>
@@ -291,12 +640,6 @@
           <w:color w:val="FF0000"/>
         </w:rPr>
         <w:t xml:space="preserve"> </w:t>
-      </w:r>
-      <w:r>
-        <w:rPr>
-          <w:color w:val="FF0000"/>
-        </w:rPr>
-        <w:t xml:space="preserve">(To-Do In Red) </w:t>
       </w:r>
     </w:p>
     <w:p>
@@ -315,31 +658,39 @@
           <w:bCs/>
           <w:szCs w:val="22"/>
         </w:rPr>
-        <w:t xml:space="preserve">Main </w:t>
-      </w:r>
-    </w:p>
-    <w:p>
-      <w:pPr>
-        <w:rPr>
-          <w:rFonts w:cstheme="minorHAnsi"/>
-          <w:szCs w:val="22"/>
-        </w:rPr>
-      </w:pPr>
-      <w:r>
-        <w:rPr>
-          <w:rFonts w:cstheme="minorHAnsi"/>
-          <w:b/>
-          <w:bCs/>
-          <w:szCs w:val="22"/>
-        </w:rPr>
-        <w:tab/>
-      </w:r>
-      <w:r>
-        <w:rPr>
-          <w:rFonts w:cstheme="minorHAnsi"/>
-          <w:szCs w:val="22"/>
-        </w:rPr>
-        <w:t>Read input arguments</w:t>
+        <w:t>Script</w:t>
+      </w:r>
+    </w:p>
+    <w:p>
+      <w:pPr>
+        <w:rPr>
+          <w:rFonts w:cstheme="minorHAnsi"/>
+          <w:szCs w:val="22"/>
+        </w:rPr>
+      </w:pPr>
+      <w:r>
+        <w:rPr>
+          <w:rFonts w:cstheme="minorHAnsi"/>
+          <w:szCs w:val="22"/>
+        </w:rPr>
+        <w:t xml:space="preserve">The </w:t>
+      </w:r>
+      <w:proofErr w:type="spellStart"/>
+      <w:r>
+        <w:rPr>
+          <w:rFonts w:cstheme="minorHAnsi"/>
+          <w:szCs w:val="22"/>
+          <w:u w:val="single"/>
+        </w:rPr>
+        <w:t>project3.exs</w:t>
+      </w:r>
+      <w:proofErr w:type="spellEnd"/>
+      <w:r>
+        <w:rPr>
+          <w:rFonts w:cstheme="minorHAnsi"/>
+          <w:szCs w:val="22"/>
+        </w:rPr>
+        <w:t xml:space="preserve"> reads the input arguments and sends them to the MAINPROJ module.</w:t>
       </w:r>
     </w:p>
     <w:p>
@@ -360,7 +711,6 @@
           <w:szCs w:val="22"/>
         </w:rPr>
       </w:pPr>
-      <w:proofErr w:type="spellStart"/>
       <w:r>
         <w:rPr>
           <w:rFonts w:cstheme="minorHAnsi"/>
@@ -371,7 +721,6 @@
         </w:rPr>
         <w:t>MAINPROJ</w:t>
       </w:r>
-      <w:proofErr w:type="spellEnd"/>
     </w:p>
     <w:p>
       <w:pPr>
@@ -414,7 +763,6 @@
           <w:szCs w:val="22"/>
         </w:rPr>
       </w:pPr>
-      <w:commentRangeStart w:id="0"/>
       <w:r>
         <w:rPr>
           <w:rFonts w:cstheme="minorHAnsi"/>
@@ -422,13 +770,6 @@
           <w:szCs w:val="22"/>
         </w:rPr>
         <w:t>Create overlay network</w:t>
-      </w:r>
-      <w:commentRangeEnd w:id="0"/>
-      <w:r>
-        <w:rPr>
-          <w:rStyle w:val="CommentReference"/>
-        </w:rPr>
-        <w:commentReference w:id="0"/>
       </w:r>
       <w:r>
         <w:rPr>
@@ -521,7 +862,6 @@
           <w:szCs w:val="22"/>
         </w:rPr>
       </w:pPr>
-      <w:commentRangeStart w:id="1"/>
       <w:r>
         <w:rPr>
           <w:rFonts w:cstheme="minorHAnsi"/>
@@ -529,13 +869,6 @@
           <w:szCs w:val="22"/>
         </w:rPr>
         <w:t>Send first request from every node</w:t>
-      </w:r>
-      <w:commentRangeEnd w:id="1"/>
-      <w:r>
-        <w:rPr>
-          <w:rStyle w:val="CommentReference"/>
-        </w:rPr>
-        <w:commentReference w:id="1"/>
       </w:r>
       <w:r>
         <w:rPr>
@@ -1882,17 +2215,8 @@
           <w:rFonts w:cstheme="minorHAnsi"/>
           <w:szCs w:val="22"/>
         </w:rPr>
-        <w:t xml:space="preserve">Pass the integers to </w:t>
-      </w:r>
-      <w:proofErr w:type="spellStart"/>
-      <w:r>
-        <w:rPr>
-          <w:rFonts w:cstheme="minorHAnsi"/>
-          <w:szCs w:val="22"/>
-        </w:rPr>
-        <w:t>MAINPROJ</w:t>
-      </w:r>
-      <w:proofErr w:type="spellEnd"/>
+        <w:t>Pass the integers to MAINPROJ</w:t>
+      </w:r>
     </w:p>
     <w:p>
       <w:pPr>
@@ -1927,7 +2251,6 @@
           <w:szCs w:val="22"/>
         </w:rPr>
       </w:pPr>
-      <w:proofErr w:type="spellStart"/>
       <w:r>
         <w:rPr>
           <w:rFonts w:cstheme="minorHAnsi"/>
@@ -1937,7 +2260,6 @@
         </w:rPr>
         <w:t>MAINPROJ</w:t>
       </w:r>
-      <w:proofErr w:type="spellEnd"/>
     </w:p>
     <w:p>
       <w:pPr>
@@ -3660,7 +3982,7 @@
         </w:rPr>
         <w:t>++) {</w:t>
       </w:r>
-      <w:commentRangeStart w:id="2"/>
+      <w:commentRangeStart w:id="1"/>
       <w:r>
         <w:rPr>
           <w:rFonts w:eastAsiaTheme="minorHAnsi" w:cstheme="minorHAnsi"/>
@@ -3671,12 +3993,12 @@
         </w:rPr>
         <w:t>//terminate when null entry found</w:t>
       </w:r>
-      <w:commentRangeEnd w:id="2"/>
+      <w:commentRangeEnd w:id="1"/>
       <w:r>
         <w:rPr>
           <w:rStyle w:val="CommentReference"/>
         </w:rPr>
-        <w:commentReference w:id="2"/>
+        <w:commentReference w:id="1"/>
       </w:r>
     </w:p>
     <w:p>
@@ -3743,7 +4065,7 @@
           <w:bdr w:val="none" w:sz="0" w:space="0" w:color="auto"/>
         </w:rPr>
       </w:pPr>
-      <w:commentRangeStart w:id="3"/>
+      <w:commentRangeStart w:id="2"/>
       <w:r>
         <w:rPr>
           <w:rFonts w:eastAsiaTheme="minorHAnsi" w:cstheme="minorHAnsi"/>
@@ -3815,13 +4137,13 @@
         </w:rPr>
         <w:t xml:space="preserve"> from H;</w:t>
       </w:r>
-      <w:commentRangeEnd w:id="3"/>
+      <w:commentRangeEnd w:id="2"/>
       <w:r>
         <w:rPr>
           <w:rStyle w:val="CommentReference"/>
           <w:highlight w:val="magenta"/>
         </w:rPr>
-        <w:commentReference w:id="3"/>
+        <w:commentReference w:id="2"/>
       </w:r>
     </w:p>
     <w:p>
@@ -4065,8 +4387,8 @@
           <w:bdr w:val="none" w:sz="0" w:space="0" w:color="auto"/>
         </w:rPr>
       </w:pPr>
+      <w:commentRangeStart w:id="3"/>
       <w:commentRangeStart w:id="4"/>
-      <w:commentRangeStart w:id="5"/>
       <w:r>
         <w:rPr>
           <w:rFonts w:eastAsiaTheme="minorHAnsi" w:cstheme="minorHAnsi"/>
@@ -4124,20 +4446,7 @@
           <w:highlight w:val="magenta"/>
           <w:bdr w:val="none" w:sz="0" w:space="0" w:color="auto"/>
         </w:rPr>
-        <w:t>(j, neigh))</w:t>
-      </w:r>
-      <w:bookmarkStart w:id="6" w:name="_GoBack"/>
-      <w:bookmarkEnd w:id="6"/>
-      <w:r>
-        <w:rPr>
-          <w:rFonts w:eastAsiaTheme="minorHAnsi" w:cstheme="minorHAnsi"/>
-          <w:color w:val="767171" w:themeColor="background2" w:themeShade="80"/>
-          <w:sz w:val="21"/>
-          <w:szCs w:val="21"/>
-          <w:highlight w:val="magenta"/>
-          <w:bdr w:val="none" w:sz="0" w:space="0" w:color="auto"/>
-        </w:rPr>
-        <w:t xml:space="preserve"> &gt;</w:t>
+        <w:t>(j, neigh)) &gt;</w:t>
       </w:r>
       <w:r>
         <w:rPr>
@@ -4457,21 +4766,21 @@
         </w:rPr>
         <w:t>}</w:t>
       </w:r>
-      <w:commentRangeEnd w:id="4"/>
+      <w:commentRangeEnd w:id="3"/>
       <w:r>
         <w:rPr>
           <w:rStyle w:val="CommentReference"/>
           <w:highlight w:val="magenta"/>
         </w:rPr>
-        <w:commentReference w:id="4"/>
-      </w:r>
-      <w:commentRangeEnd w:id="5"/>
+        <w:commentReference w:id="3"/>
+      </w:r>
+      <w:commentRangeEnd w:id="4"/>
       <w:r>
         <w:rPr>
           <w:rStyle w:val="CommentReference"/>
           <w:highlight w:val="magenta"/>
         </w:rPr>
-        <w:commentReference w:id="5"/>
+        <w:commentReference w:id="4"/>
       </w:r>
     </w:p>
     <w:p>
@@ -4688,7 +4997,7 @@
           <w:bdr w:val="none" w:sz="0" w:space="0" w:color="auto"/>
         </w:rPr>
       </w:pPr>
-      <w:commentRangeStart w:id="7"/>
+      <w:commentRangeStart w:id="5"/>
       <w:r>
         <w:rPr>
           <w:rFonts w:eastAsiaTheme="minorHAnsi" w:cstheme="minorHAnsi"/>
@@ -4700,13 +5009,13 @@
         </w:rPr>
         <w:t>Route to current surrogate via new_id;</w:t>
       </w:r>
-      <w:commentRangeEnd w:id="7"/>
+      <w:commentRangeEnd w:id="5"/>
       <w:r>
         <w:rPr>
           <w:rStyle w:val="CommentReference"/>
           <w:highlight w:val="magenta"/>
         </w:rPr>
-        <w:commentReference w:id="7"/>
+        <w:commentReference w:id="5"/>
       </w:r>
     </w:p>
     <w:p>
@@ -5315,8 +5624,8 @@
         </w:rPr>
         <w:tab/>
       </w:r>
-      <w:commentRangeStart w:id="8"/>
-      <w:commentRangeStart w:id="9"/>
+      <w:commentRangeStart w:id="6"/>
+      <w:commentRangeStart w:id="7"/>
       <w:r>
         <w:rPr>
           <w:rFonts w:eastAsiaTheme="minorHAnsi" w:cstheme="minorHAnsi"/>
@@ -5626,19 +5935,19 @@
         </w:rPr>
         <w:t>}</w:t>
       </w:r>
-      <w:commentRangeEnd w:id="8"/>
+      <w:commentRangeEnd w:id="6"/>
       <w:r>
         <w:rPr>
           <w:rStyle w:val="CommentReference"/>
         </w:rPr>
-        <w:commentReference w:id="8"/>
-      </w:r>
-      <w:commentRangeEnd w:id="9"/>
+        <w:commentReference w:id="6"/>
+      </w:r>
+      <w:commentRangeEnd w:id="7"/>
       <w:r>
         <w:rPr>
           <w:rStyle w:val="CommentReference"/>
         </w:rPr>
-        <w:commentReference w:id="9"/>
+        <w:commentReference w:id="7"/>
       </w:r>
     </w:p>
     <w:p>
@@ -9732,39 +10041,7 @@
 
 <file path=word/comments.xml><?xml version="1.0" encoding="utf-8"?>
 <w:comments xmlns:wpc="http://schemas.microsoft.com/office/word/2010/wordprocessingCanvas" xmlns:cx="http://schemas.microsoft.com/office/drawing/2014/chartex" xmlns:cx1="http://schemas.microsoft.com/office/drawing/2015/9/8/chartex" xmlns:cx2="http://schemas.microsoft.com/office/drawing/2015/10/21/chartex" xmlns:cx3="http://schemas.microsoft.com/office/drawing/2016/5/9/chartex" xmlns:cx4="http://schemas.microsoft.com/office/drawing/2016/5/10/chartex" xmlns:cx5="http://schemas.microsoft.com/office/drawing/2016/5/11/chartex" xmlns:cx6="http://schemas.microsoft.com/office/drawing/2016/5/12/chartex" xmlns:cx7="http://schemas.microsoft.com/office/drawing/2016/5/13/chartex" xmlns:cx8="http://schemas.microsoft.com/office/drawing/2016/5/14/chartex" xmlns:mc="http://schemas.openxmlformats.org/markup-compatibility/2006" xmlns:aink="http://schemas.microsoft.com/office/drawing/2016/ink" xmlns:am3d="http://schemas.microsoft.com/office/drawing/2017/model3d" xmlns:o="urn:schemas-microsoft-com:office:office" xmlns:r="http://schemas.openxmlformats.org/officeDocument/2006/relationships" xmlns:m="http://schemas.openxmlformats.org/officeDocument/2006/math" xmlns:v="urn:schemas-microsoft-com:vml" xmlns:wp14="http://schemas.microsoft.com/office/word/2010/wordprocessingDrawing" xmlns:wp="http://schemas.openxmlformats.org/drawingml/2006/wordprocessingDrawing" xmlns:w10="urn:schemas-microsoft-com:office:word" xmlns:w="http://schemas.openxmlformats.org/wordprocessingml/2006/main" xmlns:w14="http://schemas.microsoft.com/office/word/2010/wordml" xmlns:w15="http://schemas.microsoft.com/office/word/2012/wordml" xmlns:w16cid="http://schemas.microsoft.com/office/word/2016/wordml/cid" xmlns:w16se="http://schemas.microsoft.com/office/word/2015/wordml/symex" xmlns:wpg="http://schemas.microsoft.com/office/word/2010/wordprocessingGroup" xmlns:wpi="http://schemas.microsoft.com/office/word/2010/wordprocessingInk" xmlns:wne="http://schemas.microsoft.com/office/word/2006/wordml" xmlns:wps="http://schemas.microsoft.com/office/word/2010/wordprocessingShape" mc:Ignorable="w14 w15 w16se w16cid wp14">
-  <w:comment w:id="0" w:author="Laurenceau,Isabel J" w:date="2019-10-20T20:02:00Z" w:initials="LJ">
-    <w:p>
-      <w:pPr>
-        <w:pStyle w:val="CommentText"/>
-      </w:pPr>
-      <w:r>
-        <w:rPr>
-          <w:rStyle w:val="CommentReference"/>
-        </w:rPr>
-        <w:annotationRef/>
-      </w:r>
-      <w:r>
-        <w:t>Tuesday</w:t>
-      </w:r>
-    </w:p>
-  </w:comment>
-  <w:comment w:id="1" w:author="Laurenceau,Isabel J" w:date="2019-10-20T20:02:00Z" w:initials="LJ">
-    <w:p>
-      <w:pPr>
-        <w:pStyle w:val="CommentText"/>
-      </w:pPr>
-      <w:r>
-        <w:rPr>
-          <w:rStyle w:val="CommentReference"/>
-        </w:rPr>
-        <w:annotationRef/>
-      </w:r>
-      <w:r>
-        <w:t>Wednesday</w:t>
-      </w:r>
-    </w:p>
-  </w:comment>
-  <w:comment w:id="2" w:author="Laurenceau,Isabel J" w:date="2019-10-20T19:25:00Z" w:initials="LJ">
+  <w:comment w:id="1" w:author="Laurenceau,Isabel J" w:date="2019-10-20T19:25:00Z" w:initials="LJ">
     <w:p>
       <w:pPr>
         <w:pBdr>
@@ -9802,7 +10079,7 @@
       </w:r>
     </w:p>
   </w:comment>
-  <w:comment w:id="3" w:author="Laurenceau,Isabel J" w:date="2019-10-20T19:23:00Z" w:initials="LJ">
+  <w:comment w:id="2" w:author="Laurenceau,Isabel J" w:date="2019-10-20T19:23:00Z" w:initials="LJ">
     <w:p>
       <w:pPr>
         <w:pStyle w:val="CommentText"/>
@@ -9978,7 +10255,7 @@
       </w:r>
     </w:p>
   </w:comment>
-  <w:comment w:id="4" w:author="Laurenceau,Isabel J" w:date="2019-10-20T19:24:00Z" w:initials="LJ">
+  <w:comment w:id="3" w:author="Laurenceau,Isabel J" w:date="2019-10-20T19:24:00Z" w:initials="LJ">
     <w:p>
       <w:pPr>
         <w:pBdr>
@@ -10140,7 +10417,7 @@
       </w:pPr>
     </w:p>
   </w:comment>
-  <w:comment w:id="5" w:author="Laurenceau,Isabel J" w:date="2019-10-20T19:35:00Z" w:initials="LJ">
+  <w:comment w:id="4" w:author="Laurenceau,Isabel J" w:date="2019-10-20T19:35:00Z" w:initials="LJ">
     <w:p>
       <w:pPr>
         <w:pStyle w:val="CommentText"/>
@@ -10189,7 +10466,7 @@
       <w:proofErr w:type="spellEnd"/>
     </w:p>
   </w:comment>
-  <w:comment w:id="7" w:author="Laurenceau,Isabel J" w:date="2019-10-20T19:26:00Z" w:initials="LJ">
+  <w:comment w:id="5" w:author="Laurenceau,Isabel J" w:date="2019-10-20T19:26:00Z" w:initials="LJ">
     <w:p>
       <w:pPr>
         <w:pBdr>
@@ -10301,7 +10578,7 @@
       </w:pPr>
     </w:p>
   </w:comment>
-  <w:comment w:id="8" w:author="Laurenceau,Isabel J" w:date="2019-10-20T19:24:00Z" w:initials="LJ">
+  <w:comment w:id="6" w:author="Laurenceau,Isabel J" w:date="2019-10-20T19:24:00Z" w:initials="LJ">
     <w:p>
       <w:pPr>
         <w:pBdr>
@@ -10455,7 +10732,7 @@
       </w:pPr>
     </w:p>
   </w:comment>
-  <w:comment w:id="9" w:author="Laurenceau,Isabel J" w:date="2019-10-20T19:35:00Z" w:initials="LJ">
+  <w:comment w:id="7" w:author="Laurenceau,Isabel J" w:date="2019-10-20T19:35:00Z" w:initials="LJ">
     <w:p>
       <w:pPr>
         <w:pStyle w:val="CommentText"/>
@@ -10509,8 +10786,6 @@
 
 <file path=word/commentsExtended.xml><?xml version="1.0" encoding="utf-8"?>
 <w15:commentsEx xmlns:wpc="http://schemas.microsoft.com/office/word/2010/wordprocessingCanvas" xmlns:cx="http://schemas.microsoft.com/office/drawing/2014/chartex" xmlns:cx1="http://schemas.microsoft.com/office/drawing/2015/9/8/chartex" xmlns:cx2="http://schemas.microsoft.com/office/drawing/2015/10/21/chartex" xmlns:cx3="http://schemas.microsoft.com/office/drawing/2016/5/9/chartex" xmlns:cx4="http://schemas.microsoft.com/office/drawing/2016/5/10/chartex" xmlns:cx5="http://schemas.microsoft.com/office/drawing/2016/5/11/chartex" xmlns:cx6="http://schemas.microsoft.com/office/drawing/2016/5/12/chartex" xmlns:cx7="http://schemas.microsoft.com/office/drawing/2016/5/13/chartex" xmlns:cx8="http://schemas.microsoft.com/office/drawing/2016/5/14/chartex" xmlns:mc="http://schemas.openxmlformats.org/markup-compatibility/2006" xmlns:aink="http://schemas.microsoft.com/office/drawing/2016/ink" xmlns:am3d="http://schemas.microsoft.com/office/drawing/2017/model3d" xmlns:o="urn:schemas-microsoft-com:office:office" xmlns:r="http://schemas.openxmlformats.org/officeDocument/2006/relationships" xmlns:m="http://schemas.openxmlformats.org/officeDocument/2006/math" xmlns:v="urn:schemas-microsoft-com:vml" xmlns:wp14="http://schemas.microsoft.com/office/word/2010/wordprocessingDrawing" xmlns:wp="http://schemas.openxmlformats.org/drawingml/2006/wordprocessingDrawing" xmlns:w10="urn:schemas-microsoft-com:office:word" xmlns:w="http://schemas.openxmlformats.org/wordprocessingml/2006/main" xmlns:w14="http://schemas.microsoft.com/office/word/2010/wordml" xmlns:w15="http://schemas.microsoft.com/office/word/2012/wordml" xmlns:w16cid="http://schemas.microsoft.com/office/word/2016/wordml/cid" xmlns:w16se="http://schemas.microsoft.com/office/word/2015/wordml/symex" xmlns:wpg="http://schemas.microsoft.com/office/word/2010/wordprocessingGroup" xmlns:wpi="http://schemas.microsoft.com/office/word/2010/wordprocessingInk" xmlns:wne="http://schemas.microsoft.com/office/word/2006/wordml" xmlns:wps="http://schemas.microsoft.com/office/word/2010/wordprocessingShape" mc:Ignorable="w14 w15 w16se w16cid wp14">
-  <w15:commentEx w15:paraId="5DB0C231" w15:done="0"/>
-  <w15:commentEx w15:paraId="6C6DBFB7" w15:done="0"/>
   <w15:commentEx w15:paraId="4FB33443" w15:done="0"/>
   <w15:commentEx w15:paraId="0657DABB" w15:done="0"/>
   <w15:commentEx w15:paraId="0B34978C" w15:done="0"/>
@@ -10523,8 +10798,6 @@
 
 <file path=word/commentsIds.xml><?xml version="1.0" encoding="utf-8"?>
 <w16cid:commentsIds xmlns:wpc="http://schemas.microsoft.com/office/word/2010/wordprocessingCanvas" xmlns:cx="http://schemas.microsoft.com/office/drawing/2014/chartex" xmlns:cx1="http://schemas.microsoft.com/office/drawing/2015/9/8/chartex" xmlns:cx2="http://schemas.microsoft.com/office/drawing/2015/10/21/chartex" xmlns:cx3="http://schemas.microsoft.com/office/drawing/2016/5/9/chartex" xmlns:cx4="http://schemas.microsoft.com/office/drawing/2016/5/10/chartex" xmlns:cx5="http://schemas.microsoft.com/office/drawing/2016/5/11/chartex" xmlns:cx6="http://schemas.microsoft.com/office/drawing/2016/5/12/chartex" xmlns:cx7="http://schemas.microsoft.com/office/drawing/2016/5/13/chartex" xmlns:cx8="http://schemas.microsoft.com/office/drawing/2016/5/14/chartex" xmlns:mc="http://schemas.openxmlformats.org/markup-compatibility/2006" xmlns:aink="http://schemas.microsoft.com/office/drawing/2016/ink" xmlns:am3d="http://schemas.microsoft.com/office/drawing/2017/model3d" xmlns:o="urn:schemas-microsoft-com:office:office" xmlns:r="http://schemas.openxmlformats.org/officeDocument/2006/relationships" xmlns:m="http://schemas.openxmlformats.org/officeDocument/2006/math" xmlns:v="urn:schemas-microsoft-com:vml" xmlns:wp14="http://schemas.microsoft.com/office/word/2010/wordprocessingDrawing" xmlns:wp="http://schemas.openxmlformats.org/drawingml/2006/wordprocessingDrawing" xmlns:w10="urn:schemas-microsoft-com:office:word" xmlns:w="http://schemas.openxmlformats.org/wordprocessingml/2006/main" xmlns:w14="http://schemas.microsoft.com/office/word/2010/wordml" xmlns:w15="http://schemas.microsoft.com/office/word/2012/wordml" xmlns:w16cid="http://schemas.microsoft.com/office/word/2016/wordml/cid" xmlns:w16se="http://schemas.microsoft.com/office/word/2015/wordml/symex" xmlns:wpg="http://schemas.microsoft.com/office/word/2010/wordprocessingGroup" xmlns:wpi="http://schemas.microsoft.com/office/word/2010/wordprocessingInk" xmlns:wne="http://schemas.microsoft.com/office/word/2006/wordml" xmlns:wps="http://schemas.microsoft.com/office/word/2010/wordprocessingShape" mc:Ignorable="w14 w15 w16se w16cid wp14">
-  <w16cid:commentId w16cid:paraId="5DB0C231" w16cid:durableId="21573BEA"/>
-  <w16cid:commentId w16cid:paraId="6C6DBFB7" w16cid:durableId="21573BE5"/>
   <w16cid:commentId w16cid:paraId="4FB33443" w16cid:durableId="21573342"/>
   <w16cid:commentId w16cid:paraId="0657DABB" w16cid:durableId="215732CB"/>
   <w16cid:commentId w16cid:paraId="0B34978C" w16cid:durableId="215732FA"/>
@@ -12879,7 +13152,7 @@
 </file>
 
 <file path=customXml/itemProps1.xml><?xml version="1.0" encoding="utf-8"?>
-<ds:datastoreItem xmlns:ds="http://schemas.openxmlformats.org/officeDocument/2006/customXml" ds:itemID="{E1B7F92E-C20B-F24F-8D59-6EE7104BA3F5}">
+<ds:datastoreItem xmlns:ds="http://schemas.openxmlformats.org/officeDocument/2006/customXml" ds:itemID="{8AC41B37-596E-D84F-8923-57862FAE8548}">
   <ds:schemaRefs>
     <ds:schemaRef ds:uri="http://schemas.openxmlformats.org/officeDocument/2006/bibliography"/>
   </ds:schemaRefs>

</xml_diff>

<commit_message>
created supervisor and genserver so i can return the number of hops
</commit_message>
<xml_diff>
--- a/Project 3 ReadMe.docx
+++ b/Project 3 ReadMe.docx
@@ -117,37 +117,199 @@
           <w:rFonts w:eastAsiaTheme="minorHAnsi"/>
           <w:bdr w:val="none" w:sz="0" w:space="0" w:color="auto"/>
         </w:rPr>
-        <w:t xml:space="preserve">mix run </w:t>
-      </w:r>
-      <w:proofErr w:type="spellStart"/>
+        <w:t>mix run project3.exs [</w:t>
+      </w:r>
       <w:r>
         <w:rPr>
           <w:rFonts w:eastAsiaTheme="minorHAnsi"/>
           <w:bdr w:val="none" w:sz="0" w:space="0" w:color="auto"/>
         </w:rPr>
-        <w:t>project3.exs</w:t>
-      </w:r>
-      <w:proofErr w:type="spellEnd"/>
+        <w:t>number of nodes</w:t>
+      </w:r>
       <w:r>
         <w:rPr>
           <w:rFonts w:eastAsiaTheme="minorHAnsi"/>
           <w:bdr w:val="none" w:sz="0" w:space="0" w:color="auto"/>
         </w:rPr>
-        <w:t xml:space="preserve"> [</w:t>
+        <w:t xml:space="preserve">] </w:t>
       </w:r>
       <w:r>
         <w:rPr>
           <w:rFonts w:eastAsiaTheme="minorHAnsi"/>
           <w:bdr w:val="none" w:sz="0" w:space="0" w:color="auto"/>
         </w:rPr>
-        <w:t>number of nodes</w:t>
+        <w:t>[number of requests]</w:t>
       </w:r>
       <w:r>
         <w:rPr>
           <w:rFonts w:eastAsiaTheme="minorHAnsi"/>
           <w:bdr w:val="none" w:sz="0" w:space="0" w:color="auto"/>
         </w:rPr>
-        <w:t xml:space="preserve">] </w:t>
+        <w:t xml:space="preserve">’ </w:t>
+      </w:r>
+    </w:p>
+    <w:p>
+      <w:pPr>
+        <w:rPr>
+          <w:rStyle w:val="Heading2Char"/>
+        </w:rPr>
+      </w:pPr>
+    </w:p>
+    <w:p>
+      <w:pPr>
+        <w:rPr>
+          <w:rFonts w:cstheme="minorHAnsi"/>
+          <w:szCs w:val="22"/>
+        </w:rPr>
+      </w:pPr>
+      <w:r>
+        <w:rPr>
+          <w:rStyle w:val="Heading2Char"/>
+        </w:rPr>
+        <w:t>Output</w:t>
+      </w:r>
+      <w:r>
+        <w:rPr>
+          <w:rFonts w:cstheme="minorHAnsi"/>
+          <w:szCs w:val="22"/>
+        </w:rPr>
+        <w:t xml:space="preserve">: </w:t>
+      </w:r>
+      <w:r>
+        <w:rPr>
+          <w:rFonts w:cstheme="minorHAnsi"/>
+          <w:szCs w:val="22"/>
+        </w:rPr>
+        <w:t>Maximum</w:t>
+      </w:r>
+      <w:r>
+        <w:rPr>
+          <w:rFonts w:cstheme="minorHAnsi"/>
+          <w:szCs w:val="22"/>
+        </w:rPr>
+        <w:t xml:space="preserve"> number of hops traversed for all requests for all nodes.</w:t>
+      </w:r>
+    </w:p>
+    <w:p>
+      <w:pPr>
+        <w:rPr>
+          <w:rFonts w:cstheme="minorHAnsi"/>
+          <w:szCs w:val="22"/>
+        </w:rPr>
+      </w:pPr>
+    </w:p>
+    <w:p>
+      <w:pPr>
+        <w:pStyle w:val="Heading2"/>
+      </w:pPr>
+      <w:r>
+        <w:t>What is working:</w:t>
+      </w:r>
+    </w:p>
+    <w:p>
+      <w:pPr>
+        <w:rPr>
+          <w:rFonts w:cstheme="minorHAnsi"/>
+          <w:szCs w:val="22"/>
+        </w:rPr>
+      </w:pPr>
+    </w:p>
+    <w:p>
+      <w:pPr>
+        <w:pStyle w:val="NoSpacing"/>
+        <w:rPr>
+          <w:rFonts w:cstheme="minorHAnsi"/>
+          <w:szCs w:val="22"/>
+        </w:rPr>
+      </w:pPr>
+      <w:r>
+        <w:t xml:space="preserve">The </w:t>
+      </w:r>
+      <w:r>
+        <w:rPr>
+          <w:u w:val="single"/>
+        </w:rPr>
+        <w:t>project3.exs</w:t>
+      </w:r>
+      <w:r>
+        <w:t xml:space="preserve"> reads the input arguments and sends them to the </w:t>
+      </w:r>
+      <w:r>
+        <w:rPr>
+          <w:u w:val="single"/>
+        </w:rPr>
+        <w:t>MAINPROJ</w:t>
+      </w:r>
+      <w:r>
+        <w:t xml:space="preserve"> module.</w:t>
+      </w:r>
+      <w:r>
+        <w:t xml:space="preserve"> The </w:t>
+      </w:r>
+      <w:r>
+        <w:rPr>
+          <w:u w:val="single"/>
+        </w:rPr>
+        <w:t>MAINPROJ</w:t>
+      </w:r>
+      <w:r>
+        <w:rPr>
+          <w:u w:val="single"/>
+        </w:rPr>
+        <w:t xml:space="preserve"> </w:t>
+      </w:r>
+      <w:r>
+        <w:t xml:space="preserve">starts the </w:t>
+      </w:r>
+      <w:r>
+        <w:t xml:space="preserve">dynamic </w:t>
+      </w:r>
+      <w:r>
+        <w:t xml:space="preserve">supervisor </w:t>
+      </w:r>
+      <w:r>
+        <w:rPr>
+          <w:u w:val="single"/>
+        </w:rPr>
+        <w:t xml:space="preserve">TAPESTRY </w:t>
+      </w:r>
+      <w:r>
+        <w:t xml:space="preserve">module, starts all the nodes from </w:t>
+      </w:r>
+      <w:r>
+        <w:rPr>
+          <w:u w:val="single"/>
+        </w:rPr>
+        <w:t>TAPNODE</w:t>
+      </w:r>
+      <w:r>
+        <w:t xml:space="preserve"> module and adds them to the Tapestry mesh. </w:t>
+      </w:r>
+      <w:r>
+        <w:t xml:space="preserve">Once they are all inserted to the mesh the </w:t>
+      </w:r>
+      <w:r>
+        <w:rPr>
+          <w:rFonts w:cstheme="minorHAnsi"/>
+          <w:szCs w:val="22"/>
+          <w:u w:val="single"/>
+        </w:rPr>
+        <w:t>MAINPROJ</w:t>
+      </w:r>
+      <w:r>
+        <w:rPr>
+          <w:rFonts w:cstheme="minorHAnsi"/>
+          <w:szCs w:val="22"/>
+          <w:u w:val="single"/>
+        </w:rPr>
+        <w:t xml:space="preserve"> </w:t>
+      </w:r>
+      <w:r>
+        <w:rPr>
+          <w:rFonts w:cstheme="minorHAnsi"/>
+          <w:szCs w:val="22"/>
+        </w:rPr>
+        <w:t xml:space="preserve">tells each node </w:t>
       </w:r>
       <w:r>
         <w:rPr>
@@ -158,56 +320,32 @@
       </w:r>
       <w:r>
         <w:rPr>
-          <w:rFonts w:eastAsiaTheme="minorHAnsi"/>
-          <w:bdr w:val="none" w:sz="0" w:space="0" w:color="auto"/>
-        </w:rPr>
-        <w:t xml:space="preserve">’ </w:t>
+          <w:rFonts w:cstheme="minorHAnsi"/>
+          <w:szCs w:val="22"/>
+        </w:rPr>
+        <w:t xml:space="preserve"> random objects from the Tapestry mesh. </w:t>
       </w:r>
     </w:p>
     <w:p>
       <w:pPr>
-        <w:rPr>
-          <w:rStyle w:val="Heading2Char"/>
+        <w:pStyle w:val="NoSpacing"/>
+        <w:rPr>
+          <w:rFonts w:cstheme="minorHAnsi"/>
+          <w:szCs w:val="22"/>
         </w:rPr>
       </w:pPr>
     </w:p>
     <w:p>
       <w:pPr>
-        <w:rPr>
-          <w:rFonts w:cstheme="minorHAnsi"/>
-          <w:szCs w:val="22"/>
-        </w:rPr>
-      </w:pPr>
-      <w:r>
-        <w:rPr>
-          <w:rStyle w:val="Heading2Char"/>
-        </w:rPr>
-        <w:t>Output</w:t>
-      </w:r>
-      <w:r>
-        <w:rPr>
-          <w:rFonts w:cstheme="minorHAnsi"/>
-          <w:szCs w:val="22"/>
-        </w:rPr>
-        <w:t xml:space="preserve">: </w:t>
-      </w:r>
-      <w:r>
-        <w:rPr>
-          <w:rFonts w:cstheme="minorHAnsi"/>
-          <w:szCs w:val="22"/>
-        </w:rPr>
-        <w:t>Maximum</w:t>
-      </w:r>
-      <w:r>
-        <w:rPr>
-          <w:rFonts w:cstheme="minorHAnsi"/>
-          <w:szCs w:val="22"/>
-        </w:rPr>
-        <w:t xml:space="preserve"> number of hops traversed for all requests for all nodes.</w:t>
+        <w:pStyle w:val="Heading4"/>
+      </w:pPr>
+      <w:r>
+        <w:t>JOIN</w:t>
       </w:r>
     </w:p>
     <w:p>
       <w:pPr>
+        <w:pStyle w:val="NoSpacing"/>
         <w:rPr>
           <w:rFonts w:cstheme="minorHAnsi"/>
           <w:szCs w:val="22"/>
@@ -216,14 +354,117 @@
     </w:p>
     <w:p>
       <w:pPr>
-        <w:pStyle w:val="Heading2"/>
-      </w:pPr>
-      <w:r>
-        <w:t>What is working:</w:t>
+        <w:pStyle w:val="NoSpacing"/>
+        <w:rPr>
+          <w:rFonts w:cstheme="minorHAnsi"/>
+          <w:szCs w:val="22"/>
+        </w:rPr>
+      </w:pPr>
+      <w:r>
+        <w:rPr>
+          <w:rFonts w:cstheme="minorHAnsi"/>
+          <w:szCs w:val="22"/>
+        </w:rPr>
+        <w:t xml:space="preserve">The </w:t>
+      </w:r>
+      <w:r>
+        <w:rPr>
+          <w:u w:val="single"/>
+        </w:rPr>
+        <w:t>TAPNODE</w:t>
+      </w:r>
+      <w:r>
+        <w:t xml:space="preserve"> </w:t>
+      </w:r>
+      <w:r>
+        <w:rPr>
+          <w:rFonts w:cstheme="minorHAnsi"/>
+          <w:szCs w:val="22"/>
+        </w:rPr>
+        <w:t xml:space="preserve">initializes all nodes with a randomly created number which is hashed using the SHA1 algorithm to produce </w:t>
+      </w:r>
+      <w:proofErr w:type="gramStart"/>
+      <w:r>
+        <w:rPr>
+          <w:rFonts w:cstheme="minorHAnsi"/>
+          <w:szCs w:val="22"/>
+        </w:rPr>
+        <w:t>it’s</w:t>
+      </w:r>
+      <w:proofErr w:type="gramEnd"/>
+      <w:r>
+        <w:rPr>
+          <w:rFonts w:cstheme="minorHAnsi"/>
+          <w:szCs w:val="22"/>
+        </w:rPr>
+        <w:t xml:space="preserve"> id. </w:t>
+      </w:r>
+      <w:r>
+        <w:rPr>
+          <w:rFonts w:cstheme="minorHAnsi"/>
+          <w:szCs w:val="22"/>
+        </w:rPr>
+        <w:t xml:space="preserve">It is also initialized with an empty </w:t>
+      </w:r>
+      <w:proofErr w:type="spellStart"/>
+      <w:r>
+        <w:rPr>
+          <w:rFonts w:cstheme="minorHAnsi"/>
+          <w:szCs w:val="22"/>
+        </w:rPr>
+        <w:t>neighborMap</w:t>
+      </w:r>
+      <w:proofErr w:type="spellEnd"/>
+      <w:r>
+        <w:rPr>
+          <w:rFonts w:cstheme="minorHAnsi"/>
+          <w:szCs w:val="22"/>
+        </w:rPr>
+        <w:t xml:space="preserve">, empty </w:t>
+      </w:r>
+      <w:proofErr w:type="spellStart"/>
+      <w:r>
+        <w:rPr>
+          <w:rFonts w:cstheme="minorHAnsi"/>
+          <w:szCs w:val="22"/>
+        </w:rPr>
+        <w:t>objectList</w:t>
+      </w:r>
+      <w:proofErr w:type="spellEnd"/>
+      <w:r>
+        <w:rPr>
+          <w:rFonts w:cstheme="minorHAnsi"/>
+          <w:szCs w:val="22"/>
+        </w:rPr>
+        <w:t xml:space="preserve"> and empty </w:t>
+      </w:r>
+      <w:proofErr w:type="spellStart"/>
+      <w:r>
+        <w:rPr>
+          <w:rFonts w:cstheme="minorHAnsi"/>
+          <w:szCs w:val="22"/>
+        </w:rPr>
+        <w:t>objectLinksList</w:t>
+      </w:r>
+      <w:proofErr w:type="spellEnd"/>
+      <w:r>
+        <w:rPr>
+          <w:rFonts w:cstheme="minorHAnsi"/>
+          <w:szCs w:val="22"/>
+        </w:rPr>
+        <w:t xml:space="preserve">. </w:t>
+      </w:r>
+      <w:r>
+        <w:rPr>
+          <w:rFonts w:cstheme="minorHAnsi"/>
+          <w:szCs w:val="22"/>
+        </w:rPr>
+        <w:t xml:space="preserve">The id and three lists will be used later for inserting into the tapestry and routing. </w:t>
       </w:r>
     </w:p>
     <w:p>
       <w:pPr>
+        <w:pStyle w:val="NoSpacing"/>
         <w:rPr>
           <w:rFonts w:cstheme="minorHAnsi"/>
           <w:szCs w:val="22"/>
@@ -239,88 +480,112 @@
         </w:rPr>
       </w:pPr>
       <w:r>
-        <w:t xml:space="preserve">The </w:t>
+        <w:rPr>
+          <w:rFonts w:cstheme="minorHAnsi"/>
+          <w:szCs w:val="22"/>
+        </w:rPr>
+        <w:t xml:space="preserve">To add each node to the tapestry </w:t>
       </w:r>
       <w:proofErr w:type="spellStart"/>
       <w:r>
         <w:rPr>
-          <w:u w:val="single"/>
-        </w:rPr>
-        <w:t>project3.exs</w:t>
+          <w:rFonts w:cstheme="minorHAnsi"/>
+          <w:i/>
+          <w:iCs/>
+          <w:szCs w:val="22"/>
+        </w:rPr>
+        <w:t>addToTapestry</w:t>
+      </w:r>
+      <w:r>
+        <w:rPr>
+          <w:rFonts w:cstheme="minorHAnsi"/>
+          <w:szCs w:val="22"/>
+        </w:rPr>
+        <w:t>is</w:t>
       </w:r>
       <w:proofErr w:type="spellEnd"/>
       <w:r>
-        <w:t xml:space="preserve"> reads the input arguments and sends them to the </w:t>
-      </w:r>
-      <w:r>
-        <w:rPr>
-          <w:u w:val="single"/>
-        </w:rPr>
-        <w:t>MAINPROJ</w:t>
-      </w:r>
-      <w:r>
-        <w:t xml:space="preserve"> module.</w:t>
-      </w:r>
-      <w:r>
-        <w:t xml:space="preserve"> The </w:t>
-      </w:r>
-      <w:r>
-        <w:rPr>
-          <w:u w:val="single"/>
-        </w:rPr>
-        <w:t>MAINPROJ</w:t>
-      </w:r>
-      <w:r>
-        <w:rPr>
-          <w:u w:val="single"/>
+        <w:rPr>
+          <w:rFonts w:cstheme="minorHAnsi"/>
+          <w:szCs w:val="22"/>
+        </w:rPr>
+        <w:t xml:space="preserve"> called. </w:t>
+      </w:r>
+      <w:r>
+        <w:rPr>
+          <w:rFonts w:cstheme="minorHAnsi"/>
+          <w:szCs w:val="22"/>
+        </w:rPr>
+        <w:t xml:space="preserve">Here we contact a </w:t>
+      </w:r>
+      <w:r>
+        <w:rPr>
+          <w:rFonts w:cstheme="minorHAnsi"/>
+          <w:szCs w:val="22"/>
+        </w:rPr>
+        <w:t>contact</w:t>
+      </w:r>
+      <w:r>
+        <w:rPr>
+          <w:rFonts w:cstheme="minorHAnsi"/>
+          <w:szCs w:val="22"/>
         </w:rPr>
         <w:t xml:space="preserve"> </w:t>
       </w:r>
       <w:r>
-        <w:t xml:space="preserve">starts the </w:t>
-      </w:r>
-      <w:r>
-        <w:t xml:space="preserve">dynamic </w:t>
-      </w:r>
-      <w:r>
-        <w:t xml:space="preserve">supervisor </w:t>
-      </w:r>
-      <w:r>
-        <w:rPr>
-          <w:u w:val="single"/>
-        </w:rPr>
-        <w:t xml:space="preserve">TAPESTRY </w:t>
-      </w:r>
-      <w:r>
-        <w:t xml:space="preserve">module, starts all the nodes from </w:t>
+        <w:rPr>
+          <w:rFonts w:cstheme="minorHAnsi"/>
+          <w:szCs w:val="22"/>
+        </w:rPr>
+        <w:t>Gateway</w:t>
+      </w:r>
+      <w:r>
+        <w:rPr>
+          <w:rFonts w:cstheme="minorHAnsi"/>
+          <w:szCs w:val="22"/>
+        </w:rPr>
+        <w:t xml:space="preserve"> </w:t>
+      </w:r>
+      <w:proofErr w:type="gramStart"/>
+      <w:r>
+        <w:rPr>
+          <w:rFonts w:cstheme="minorHAnsi"/>
+          <w:szCs w:val="22"/>
+        </w:rPr>
+        <w:t xml:space="preserve">Node </w:t>
+      </w:r>
+      <w:r>
+        <w:rPr>
+          <w:rFonts w:cstheme="minorHAnsi"/>
+          <w:szCs w:val="22"/>
+        </w:rPr>
+        <w:t xml:space="preserve"> using</w:t>
+      </w:r>
+      <w:proofErr w:type="gramEnd"/>
+      <w:r>
+        <w:rPr>
+          <w:rFonts w:cstheme="minorHAnsi"/>
+          <w:szCs w:val="22"/>
+        </w:rPr>
+        <w:t xml:space="preserve"> </w:t>
       </w:r>
       <w:proofErr w:type="spellStart"/>
       <w:r>
         <w:rPr>
-          <w:u w:val="single"/>
-        </w:rPr>
-        <w:t>TAPNODE</w:t>
+          <w:rFonts w:cstheme="minorHAnsi"/>
+          <w:i/>
+          <w:iCs/>
+          <w:szCs w:val="22"/>
+        </w:rPr>
+        <w:t>contactGatewayNode</w:t>
       </w:r>
       <w:proofErr w:type="spellEnd"/>
       <w:r>
-        <w:t xml:space="preserve"> module and adds them to the Tapestry mesh. </w:t>
-      </w:r>
-      <w:r>
-        <w:t xml:space="preserve">Once they are all inserted to the mesh the </w:t>
-      </w:r>
-      <w:r>
-        <w:rPr>
-          <w:rFonts w:cstheme="minorHAnsi"/>
-          <w:szCs w:val="22"/>
-          <w:u w:val="single"/>
-        </w:rPr>
-        <w:t>MAINPROJ</w:t>
-      </w:r>
-      <w:r>
-        <w:rPr>
-          <w:rFonts w:cstheme="minorHAnsi"/>
-          <w:szCs w:val="22"/>
-          <w:u w:val="single"/>
+        <w:rPr>
+          <w:rFonts w:cstheme="minorHAnsi"/>
+          <w:i/>
+          <w:iCs/>
+          <w:szCs w:val="22"/>
         </w:rPr>
         <w:t xml:space="preserve"> </w:t>
       </w:r>
@@ -329,21 +594,92 @@
           <w:rFonts w:cstheme="minorHAnsi"/>
           <w:szCs w:val="22"/>
         </w:rPr>
-        <w:t xml:space="preserve">tells each node </w:t>
-      </w:r>
-      <w:r>
-        <w:rPr>
-          <w:rFonts w:eastAsiaTheme="minorHAnsi"/>
-          <w:bdr w:val="none" w:sz="0" w:space="0" w:color="auto"/>
-        </w:rPr>
-        <w:t>[number of requests]</w:t>
-      </w:r>
-      <w:r>
-        <w:rPr>
-          <w:rFonts w:cstheme="minorHAnsi"/>
-          <w:szCs w:val="22"/>
-        </w:rPr>
-        <w:t xml:space="preserve"> random objects from the Tapestry mesh. </w:t>
+        <w:t xml:space="preserve">which returns the id of a node already in the Tapestry mesh. </w:t>
+      </w:r>
+      <w:r>
+        <w:rPr>
+          <w:rFonts w:cstheme="minorHAnsi"/>
+          <w:szCs w:val="22"/>
+        </w:rPr>
+        <w:t>We</w:t>
+      </w:r>
+      <w:r>
+        <w:rPr>
+          <w:rFonts w:cstheme="minorHAnsi"/>
+          <w:szCs w:val="22"/>
+        </w:rPr>
+        <w:t xml:space="preserve"> (node N)</w:t>
+      </w:r>
+      <w:r>
+        <w:rPr>
+          <w:rFonts w:cstheme="minorHAnsi"/>
+          <w:szCs w:val="22"/>
+        </w:rPr>
+        <w:t xml:space="preserve"> than use this gateway node to route to where we should be in the mesh and fill in our </w:t>
+      </w:r>
+      <w:proofErr w:type="spellStart"/>
+      <w:r>
+        <w:rPr>
+          <w:rFonts w:cstheme="minorHAnsi"/>
+          <w:szCs w:val="22"/>
+        </w:rPr>
+        <w:t>neighborMap</w:t>
+      </w:r>
+      <w:proofErr w:type="spellEnd"/>
+      <w:r>
+        <w:rPr>
+          <w:rFonts w:cstheme="minorHAnsi"/>
+          <w:szCs w:val="22"/>
+        </w:rPr>
+        <w:t xml:space="preserve">. </w:t>
+      </w:r>
+      <w:proofErr w:type="spellStart"/>
+      <w:r>
+        <w:rPr>
+          <w:rFonts w:cstheme="minorHAnsi"/>
+          <w:i/>
+          <w:iCs/>
+          <w:szCs w:val="22"/>
+        </w:rPr>
+        <w:t>hNodeToRoute</w:t>
+      </w:r>
+      <w:proofErr w:type="spellEnd"/>
+      <w:r>
+        <w:rPr>
+          <w:rFonts w:cstheme="minorHAnsi"/>
+          <w:szCs w:val="22"/>
+        </w:rPr>
+        <w:t xml:space="preserve"> first sends a hello message to </w:t>
+      </w:r>
+      <w:r>
+        <w:rPr>
+          <w:rFonts w:cstheme="minorHAnsi"/>
+          <w:szCs w:val="22"/>
+        </w:rPr>
+        <w:t xml:space="preserve">nodes it encounters so that they made </w:t>
+      </w:r>
+      <w:r>
+        <w:rPr>
+          <w:rFonts w:cstheme="minorHAnsi"/>
+          <w:szCs w:val="22"/>
+        </w:rPr>
+        <w:t xml:space="preserve">add us (node N) to their </w:t>
+      </w:r>
+      <w:proofErr w:type="spellStart"/>
+      <w:r>
+        <w:rPr>
+          <w:rFonts w:cstheme="minorHAnsi"/>
+          <w:szCs w:val="22"/>
+        </w:rPr>
+        <w:t>neighborMap</w:t>
+      </w:r>
+      <w:proofErr w:type="spellEnd"/>
+      <w:r>
+        <w:rPr>
+          <w:rFonts w:cstheme="minorHAnsi"/>
+          <w:szCs w:val="22"/>
+        </w:rPr>
+        <w:t xml:space="preserve">. </w:t>
       </w:r>
     </w:p>
     <w:p>
@@ -357,158 +693,35 @@
     </w:p>
     <w:p>
       <w:pPr>
-        <w:pStyle w:val="Heading4"/>
-      </w:pPr>
-      <w:r>
-        <w:t>JOIN</w:t>
-      </w:r>
-    </w:p>
-    <w:p>
-      <w:pPr>
         <w:pStyle w:val="NoSpacing"/>
         <w:rPr>
           <w:rFonts w:cstheme="minorHAnsi"/>
           <w:szCs w:val="22"/>
         </w:rPr>
       </w:pPr>
-    </w:p>
-    <w:p>
-      <w:pPr>
-        <w:pStyle w:val="NoSpacing"/>
-        <w:rPr>
-          <w:rFonts w:cstheme="minorHAnsi"/>
-          <w:szCs w:val="22"/>
-        </w:rPr>
-      </w:pPr>
-      <w:r>
-        <w:rPr>
-          <w:rFonts w:cstheme="minorHAnsi"/>
-          <w:szCs w:val="22"/>
-        </w:rPr>
-        <w:t xml:space="preserve">The </w:t>
+      <w:r>
+        <w:rPr>
+          <w:rFonts w:cstheme="minorHAnsi"/>
+          <w:szCs w:val="22"/>
+        </w:rPr>
+        <w:t>When a node (</w:t>
+      </w:r>
+      <w:r>
+        <w:rPr>
+          <w:rFonts w:cstheme="minorHAnsi"/>
+          <w:szCs w:val="22"/>
+        </w:rPr>
+        <w:t>H</w:t>
+      </w:r>
+      <w:r>
+        <w:rPr>
+          <w:rFonts w:cstheme="minorHAnsi"/>
+          <w:szCs w:val="22"/>
+        </w:rPr>
+        <w:t xml:space="preserve">) receives a ‘Hello’ message from node N it uses </w:t>
       </w:r>
       <w:proofErr w:type="spellStart"/>
-      <w:r>
-        <w:rPr>
-          <w:u w:val="single"/>
-        </w:rPr>
-        <w:t>TAPNODE</w:t>
-      </w:r>
-      <w:proofErr w:type="spellEnd"/>
-      <w:r>
-        <w:t xml:space="preserve"> </w:t>
-      </w:r>
-      <w:r>
-        <w:rPr>
-          <w:rFonts w:cstheme="minorHAnsi"/>
-          <w:szCs w:val="22"/>
-        </w:rPr>
-        <w:t xml:space="preserve">initializes all nodes with a randomly created number which is hashed using the </w:t>
-      </w:r>
-      <w:proofErr w:type="spellStart"/>
-      <w:r>
-        <w:rPr>
-          <w:rFonts w:cstheme="minorHAnsi"/>
-          <w:szCs w:val="22"/>
-        </w:rPr>
-        <w:t>SHA1</w:t>
-      </w:r>
-      <w:proofErr w:type="spellEnd"/>
-      <w:r>
-        <w:rPr>
-          <w:rFonts w:cstheme="minorHAnsi"/>
-          <w:szCs w:val="22"/>
-        </w:rPr>
-        <w:t xml:space="preserve"> algorithm to produce it’s id. </w:t>
-      </w:r>
-      <w:r>
-        <w:rPr>
-          <w:rFonts w:cstheme="minorHAnsi"/>
-          <w:szCs w:val="22"/>
-        </w:rPr>
-        <w:t xml:space="preserve">It is also initialized with an empty </w:t>
-      </w:r>
-      <w:proofErr w:type="spellStart"/>
-      <w:r>
-        <w:rPr>
-          <w:rFonts w:cstheme="minorHAnsi"/>
-          <w:szCs w:val="22"/>
-        </w:rPr>
-        <w:t>neighborMap</w:t>
-      </w:r>
-      <w:proofErr w:type="spellEnd"/>
-      <w:r>
-        <w:rPr>
-          <w:rFonts w:cstheme="minorHAnsi"/>
-          <w:szCs w:val="22"/>
-        </w:rPr>
-        <w:t xml:space="preserve">, empty </w:t>
-      </w:r>
-      <w:proofErr w:type="spellStart"/>
-      <w:r>
-        <w:rPr>
-          <w:rFonts w:cstheme="minorHAnsi"/>
-          <w:szCs w:val="22"/>
-        </w:rPr>
-        <w:t>objectList</w:t>
-      </w:r>
-      <w:proofErr w:type="spellEnd"/>
-      <w:r>
-        <w:rPr>
-          <w:rFonts w:cstheme="minorHAnsi"/>
-          <w:szCs w:val="22"/>
-        </w:rPr>
-        <w:t xml:space="preserve"> and empty </w:t>
-      </w:r>
-      <w:proofErr w:type="spellStart"/>
-      <w:r>
-        <w:rPr>
-          <w:rFonts w:cstheme="minorHAnsi"/>
-          <w:szCs w:val="22"/>
-        </w:rPr>
-        <w:t>objectLinksList</w:t>
-      </w:r>
-      <w:proofErr w:type="spellEnd"/>
-      <w:r>
-        <w:rPr>
-          <w:rFonts w:cstheme="minorHAnsi"/>
-          <w:szCs w:val="22"/>
-        </w:rPr>
-        <w:t xml:space="preserve">. </w:t>
-      </w:r>
-      <w:r>
-        <w:rPr>
-          <w:rFonts w:cstheme="minorHAnsi"/>
-          <w:szCs w:val="22"/>
-        </w:rPr>
-        <w:t xml:space="preserve">The id and three lists will be used later for inserting into the tapestry and routing. </w:t>
-      </w:r>
-    </w:p>
-    <w:p>
-      <w:pPr>
-        <w:pStyle w:val="NoSpacing"/>
-        <w:rPr>
-          <w:rFonts w:cstheme="minorHAnsi"/>
-          <w:szCs w:val="22"/>
-        </w:rPr>
-      </w:pPr>
-    </w:p>
-    <w:p>
-      <w:pPr>
-        <w:pStyle w:val="NoSpacing"/>
-        <w:rPr>
-          <w:rFonts w:cstheme="minorHAnsi"/>
-          <w:szCs w:val="22"/>
-        </w:rPr>
-      </w:pPr>
-      <w:r>
-        <w:rPr>
-          <w:rFonts w:cstheme="minorHAnsi"/>
-          <w:szCs w:val="22"/>
-        </w:rPr>
-        <w:t xml:space="preserve">To add each node to the tapestry </w:t>
-      </w:r>
-      <w:proofErr w:type="spellStart"/>
+      <w:proofErr w:type="gramStart"/>
       <w:r>
         <w:rPr>
           <w:rFonts w:cstheme="minorHAnsi"/>
@@ -516,80 +729,9 @@
           <w:iCs/>
           <w:szCs w:val="22"/>
         </w:rPr>
-        <w:t>addToTapestry</w:t>
-      </w:r>
-      <w:r>
-        <w:rPr>
-          <w:rFonts w:cstheme="minorHAnsi"/>
-          <w:szCs w:val="22"/>
-        </w:rPr>
-        <w:t>is</w:t>
+        <w:t>placeInNeighborMap</w:t>
       </w:r>
       <w:proofErr w:type="spellEnd"/>
-      <w:r>
-        <w:rPr>
-          <w:rFonts w:cstheme="minorHAnsi"/>
-          <w:szCs w:val="22"/>
-        </w:rPr>
-        <w:t xml:space="preserve"> called. </w:t>
-      </w:r>
-      <w:r>
-        <w:rPr>
-          <w:rFonts w:cstheme="minorHAnsi"/>
-          <w:szCs w:val="22"/>
-        </w:rPr>
-        <w:t xml:space="preserve">Here we contact a </w:t>
-      </w:r>
-      <w:r>
-        <w:rPr>
-          <w:rFonts w:cstheme="minorHAnsi"/>
-          <w:szCs w:val="22"/>
-        </w:rPr>
-        <w:t>contact</w:t>
-      </w:r>
-      <w:r>
-        <w:rPr>
-          <w:rFonts w:cstheme="minorHAnsi"/>
-          <w:szCs w:val="22"/>
-        </w:rPr>
-        <w:t xml:space="preserve"> </w:t>
-      </w:r>
-      <w:r>
-        <w:rPr>
-          <w:rFonts w:cstheme="minorHAnsi"/>
-          <w:szCs w:val="22"/>
-        </w:rPr>
-        <w:t>Gateway</w:t>
-      </w:r>
-      <w:r>
-        <w:rPr>
-          <w:rFonts w:cstheme="minorHAnsi"/>
-          <w:szCs w:val="22"/>
-        </w:rPr>
-        <w:t xml:space="preserve"> </w:t>
-      </w:r>
-      <w:r>
-        <w:rPr>
-          <w:rFonts w:cstheme="minorHAnsi"/>
-          <w:szCs w:val="22"/>
-        </w:rPr>
-        <w:t>Node</w:t>
-      </w:r>
-      <w:r>
-        <w:rPr>
-          <w:rFonts w:cstheme="minorHAnsi"/>
-          <w:szCs w:val="22"/>
-        </w:rPr>
-        <w:t xml:space="preserve"> </w:t>
-      </w:r>
-      <w:r>
-        <w:rPr>
-          <w:rFonts w:cstheme="minorHAnsi"/>
-          <w:szCs w:val="22"/>
-        </w:rPr>
-        <w:t xml:space="preserve"> using </w:t>
-      </w:r>
-      <w:proofErr w:type="spellStart"/>
       <w:r>
         <w:rPr>
           <w:rFonts w:cstheme="minorHAnsi"/>
@@ -597,9 +739,9 @@
           <w:iCs/>
           <w:szCs w:val="22"/>
         </w:rPr>
-        <w:t>contactGatewayNode</w:t>
-      </w:r>
-      <w:proofErr w:type="spellEnd"/>
+        <w:t>(</w:t>
+      </w:r>
+      <w:proofErr w:type="gramEnd"/>
       <w:r>
         <w:rPr>
           <w:rFonts w:cstheme="minorHAnsi"/>
@@ -607,51 +749,7 @@
           <w:iCs/>
           <w:szCs w:val="22"/>
         </w:rPr>
-        <w:t xml:space="preserve"> </w:t>
-      </w:r>
-      <w:r>
-        <w:rPr>
-          <w:rFonts w:cstheme="minorHAnsi"/>
-          <w:szCs w:val="22"/>
-        </w:rPr>
-        <w:t xml:space="preserve">which returns the id of a node already in the Tapestry mesh. </w:t>
-      </w:r>
-      <w:r>
-        <w:rPr>
-          <w:rFonts w:cstheme="minorHAnsi"/>
-          <w:szCs w:val="22"/>
-        </w:rPr>
-        <w:t>We</w:t>
-      </w:r>
-      <w:r>
-        <w:rPr>
-          <w:rFonts w:cstheme="minorHAnsi"/>
-          <w:szCs w:val="22"/>
-        </w:rPr>
-        <w:t xml:space="preserve"> (node N)</w:t>
-      </w:r>
-      <w:r>
-        <w:rPr>
-          <w:rFonts w:cstheme="minorHAnsi"/>
-          <w:szCs w:val="22"/>
-        </w:rPr>
-        <w:t xml:space="preserve"> than use this gateway node to route to where we should be in the mesh and fill in our </w:t>
-      </w:r>
-      <w:proofErr w:type="spellStart"/>
-      <w:r>
-        <w:rPr>
-          <w:rFonts w:cstheme="minorHAnsi"/>
-          <w:szCs w:val="22"/>
-        </w:rPr>
-        <w:t>neighborMap</w:t>
-      </w:r>
-      <w:proofErr w:type="spellEnd"/>
-      <w:r>
-        <w:rPr>
-          <w:rFonts w:cstheme="minorHAnsi"/>
-          <w:szCs w:val="22"/>
-        </w:rPr>
-        <w:t xml:space="preserve">. </w:t>
+        <w:t xml:space="preserve">state, </w:t>
       </w:r>
       <w:proofErr w:type="spellStart"/>
       <w:r>
@@ -661,86 +759,9 @@
           <w:iCs/>
           <w:szCs w:val="22"/>
         </w:rPr>
-        <w:t>hNodeToRoute</w:t>
+        <w:t>neighbor_id</w:t>
       </w:r>
       <w:proofErr w:type="spellEnd"/>
-      <w:r>
-        <w:rPr>
-          <w:rFonts w:cstheme="minorHAnsi"/>
-          <w:szCs w:val="22"/>
-        </w:rPr>
-        <w:t xml:space="preserve"> first sends a hello message to </w:t>
-      </w:r>
-      <w:r>
-        <w:rPr>
-          <w:rFonts w:cstheme="minorHAnsi"/>
-          <w:szCs w:val="22"/>
-        </w:rPr>
-        <w:t xml:space="preserve">nodes it encounters so that they made </w:t>
-      </w:r>
-      <w:r>
-        <w:rPr>
-          <w:rFonts w:cstheme="minorHAnsi"/>
-          <w:szCs w:val="22"/>
-        </w:rPr>
-        <w:t xml:space="preserve">add us (node N) to their </w:t>
-      </w:r>
-      <w:proofErr w:type="spellStart"/>
-      <w:r>
-        <w:rPr>
-          <w:rFonts w:cstheme="minorHAnsi"/>
-          <w:szCs w:val="22"/>
-        </w:rPr>
-        <w:t>neighborMap</w:t>
-      </w:r>
-      <w:proofErr w:type="spellEnd"/>
-      <w:r>
-        <w:rPr>
-          <w:rFonts w:cstheme="minorHAnsi"/>
-          <w:szCs w:val="22"/>
-        </w:rPr>
-        <w:t xml:space="preserve">. </w:t>
-      </w:r>
-    </w:p>
-    <w:p>
-      <w:pPr>
-        <w:pStyle w:val="NoSpacing"/>
-        <w:rPr>
-          <w:rFonts w:cstheme="minorHAnsi"/>
-          <w:szCs w:val="22"/>
-        </w:rPr>
-      </w:pPr>
-    </w:p>
-    <w:p>
-      <w:pPr>
-        <w:pStyle w:val="NoSpacing"/>
-        <w:rPr>
-          <w:rFonts w:cstheme="minorHAnsi"/>
-          <w:szCs w:val="22"/>
-        </w:rPr>
-      </w:pPr>
-      <w:r>
-        <w:rPr>
-          <w:rFonts w:cstheme="minorHAnsi"/>
-          <w:szCs w:val="22"/>
-        </w:rPr>
-        <w:t>When a node (</w:t>
-      </w:r>
-      <w:r>
-        <w:rPr>
-          <w:rFonts w:cstheme="minorHAnsi"/>
-          <w:szCs w:val="22"/>
-        </w:rPr>
-        <w:t>H</w:t>
-      </w:r>
-      <w:r>
-        <w:rPr>
-          <w:rFonts w:cstheme="minorHAnsi"/>
-          <w:szCs w:val="22"/>
-        </w:rPr>
-        <w:t xml:space="preserve">) receives a ‘Hello’ message from node N it uses </w:t>
-      </w:r>
-      <w:proofErr w:type="spellStart"/>
       <w:r>
         <w:rPr>
           <w:rFonts w:cstheme="minorHAnsi"/>
@@ -748,9 +769,8 @@
           <w:iCs/>
           <w:szCs w:val="22"/>
         </w:rPr>
-        <w:t>placeInNeighborMap</w:t>
-      </w:r>
-      <w:proofErr w:type="spellEnd"/>
+        <w:t>)</w:t>
+      </w:r>
       <w:r>
         <w:rPr>
           <w:rFonts w:cstheme="minorHAnsi"/>
@@ -758,7 +778,46 @@
           <w:iCs/>
           <w:szCs w:val="22"/>
         </w:rPr>
-        <w:t xml:space="preserve">(state, </w:t>
+        <w:t xml:space="preserve"> </w:t>
+      </w:r>
+      <w:r>
+        <w:rPr>
+          <w:rFonts w:cstheme="minorHAnsi"/>
+          <w:szCs w:val="22"/>
+        </w:rPr>
+        <w:t xml:space="preserve">to add it to </w:t>
+      </w:r>
+      <w:proofErr w:type="spellStart"/>
+      <w:r>
+        <w:rPr>
+          <w:rFonts w:cstheme="minorHAnsi"/>
+          <w:szCs w:val="22"/>
+        </w:rPr>
+        <w:t>it’s</w:t>
+      </w:r>
+      <w:proofErr w:type="spellEnd"/>
+      <w:r>
+        <w:rPr>
+          <w:rFonts w:cstheme="minorHAnsi"/>
+          <w:szCs w:val="22"/>
+        </w:rPr>
+        <w:t xml:space="preserve"> </w:t>
+      </w:r>
+      <w:proofErr w:type="spellStart"/>
+      <w:r>
+        <w:rPr>
+          <w:rFonts w:cstheme="minorHAnsi"/>
+          <w:szCs w:val="22"/>
+        </w:rPr>
+        <w:t>neighborMap</w:t>
+      </w:r>
+      <w:proofErr w:type="spellEnd"/>
+      <w:r>
+        <w:rPr>
+          <w:rFonts w:cstheme="minorHAnsi"/>
+          <w:szCs w:val="22"/>
+        </w:rPr>
+        <w:t xml:space="preserve">. </w:t>
       </w:r>
       <w:proofErr w:type="spellStart"/>
       <w:r>
@@ -768,9 +827,99 @@
           <w:iCs/>
           <w:szCs w:val="22"/>
         </w:rPr>
-        <w:t>neighbor_id</w:t>
+        <w:t>placeInNeighborMap</w:t>
       </w:r>
       <w:proofErr w:type="spellEnd"/>
+      <w:r>
+        <w:rPr>
+          <w:rFonts w:cstheme="minorHAnsi"/>
+          <w:szCs w:val="22"/>
+        </w:rPr>
+        <w:t xml:space="preserve"> first finds the longest matching prefix between node </w:t>
+      </w:r>
+      <w:r>
+        <w:rPr>
+          <w:rFonts w:cstheme="minorHAnsi"/>
+          <w:szCs w:val="22"/>
+        </w:rPr>
+        <w:t>H</w:t>
+      </w:r>
+      <w:r>
+        <w:rPr>
+          <w:rFonts w:cstheme="minorHAnsi"/>
+          <w:szCs w:val="22"/>
+        </w:rPr>
+        <w:t xml:space="preserve"> and node N’s ids. </w:t>
+      </w:r>
+      <w:r>
+        <w:rPr>
+          <w:rFonts w:cstheme="minorHAnsi"/>
+          <w:szCs w:val="22"/>
+        </w:rPr>
+        <w:t xml:space="preserve">It than finds </w:t>
+      </w:r>
+      <w:proofErr w:type="spellStart"/>
+      <w:r>
+        <w:rPr>
+          <w:rFonts w:cstheme="minorHAnsi"/>
+          <w:szCs w:val="22"/>
+        </w:rPr>
+        <w:t>i</w:t>
+      </w:r>
+      <w:proofErr w:type="spellEnd"/>
+      <w:r>
+        <w:rPr>
+          <w:rFonts w:cstheme="minorHAnsi"/>
+          <w:szCs w:val="22"/>
+        </w:rPr>
+        <w:t xml:space="preserve">, which is the element in the index of the next id digit after the prefix of N. </w:t>
+      </w:r>
+      <w:r>
+        <w:rPr>
+          <w:rFonts w:cstheme="minorHAnsi"/>
+          <w:szCs w:val="22"/>
+        </w:rPr>
+        <w:t xml:space="preserve">It uses j and </w:t>
+      </w:r>
+      <w:proofErr w:type="spellStart"/>
+      <w:r>
+        <w:rPr>
+          <w:rFonts w:cstheme="minorHAnsi"/>
+          <w:szCs w:val="22"/>
+        </w:rPr>
+        <w:t>i</w:t>
+      </w:r>
+      <w:proofErr w:type="spellEnd"/>
+      <w:r>
+        <w:rPr>
+          <w:rFonts w:cstheme="minorHAnsi"/>
+          <w:szCs w:val="22"/>
+        </w:rPr>
+        <w:t xml:space="preserve"> to place N in </w:t>
+      </w:r>
+      <w:r>
+        <w:rPr>
+          <w:rFonts w:cstheme="minorHAnsi"/>
+          <w:szCs w:val="22"/>
+        </w:rPr>
+        <w:t>its</w:t>
+      </w:r>
+      <w:r>
+        <w:rPr>
+          <w:rFonts w:cstheme="minorHAnsi"/>
+          <w:szCs w:val="22"/>
+        </w:rPr>
+        <w:t xml:space="preserve"> neighbor map. </w:t>
+      </w:r>
+      <w:r>
+        <w:rPr>
+          <w:rFonts w:cstheme="minorHAnsi"/>
+          <w:szCs w:val="22"/>
+        </w:rPr>
+        <w:t xml:space="preserve">If there is already an element in that location it uses </w:t>
+      </w:r>
+      <w:proofErr w:type="spellStart"/>
+      <w:proofErr w:type="gramStart"/>
       <w:r>
         <w:rPr>
           <w:rFonts w:cstheme="minorHAnsi"/>
@@ -778,8 +927,9 @@
           <w:iCs/>
           <w:szCs w:val="22"/>
         </w:rPr>
-        <w:t>)</w:t>
-      </w:r>
+        <w:t>updateYourNeighborMap</w:t>
+      </w:r>
+      <w:proofErr w:type="spellEnd"/>
       <w:r>
         <w:rPr>
           <w:rFonts w:cstheme="minorHAnsi"/>
@@ -787,32 +937,9 @@
           <w:iCs/>
           <w:szCs w:val="22"/>
         </w:rPr>
-        <w:t xml:space="preserve"> </w:t>
-      </w:r>
-      <w:r>
-        <w:rPr>
-          <w:rFonts w:cstheme="minorHAnsi"/>
-          <w:szCs w:val="22"/>
-        </w:rPr>
-        <w:t xml:space="preserve">to add it to it’s </w:t>
-      </w:r>
-      <w:proofErr w:type="spellStart"/>
-      <w:r>
-        <w:rPr>
-          <w:rFonts w:cstheme="minorHAnsi"/>
-          <w:szCs w:val="22"/>
-        </w:rPr>
-        <w:t>neighborMap</w:t>
-      </w:r>
-      <w:proofErr w:type="spellEnd"/>
-      <w:r>
-        <w:rPr>
-          <w:rFonts w:cstheme="minorHAnsi"/>
-          <w:szCs w:val="22"/>
-        </w:rPr>
-        <w:t xml:space="preserve">. </w:t>
-      </w:r>
-      <w:proofErr w:type="spellStart"/>
+        <w:t>(</w:t>
+      </w:r>
+      <w:proofErr w:type="gramEnd"/>
       <w:r>
         <w:rPr>
           <w:rFonts w:cstheme="minorHAnsi"/>
@@ -820,96 +947,7 @@
           <w:iCs/>
           <w:szCs w:val="22"/>
         </w:rPr>
-        <w:t>placeInNeighborMap</w:t>
-      </w:r>
-      <w:proofErr w:type="spellEnd"/>
-      <w:r>
-        <w:rPr>
-          <w:rFonts w:cstheme="minorHAnsi"/>
-          <w:szCs w:val="22"/>
-        </w:rPr>
-        <w:t xml:space="preserve"> first finds the longest matching prefix between node </w:t>
-      </w:r>
-      <w:r>
-        <w:rPr>
-          <w:rFonts w:cstheme="minorHAnsi"/>
-          <w:szCs w:val="22"/>
-        </w:rPr>
-        <w:t>H</w:t>
-      </w:r>
-      <w:r>
-        <w:rPr>
-          <w:rFonts w:cstheme="minorHAnsi"/>
-          <w:szCs w:val="22"/>
-        </w:rPr>
-        <w:t xml:space="preserve"> and node N’s ids. </w:t>
-      </w:r>
-      <w:r>
-        <w:rPr>
-          <w:rFonts w:cstheme="minorHAnsi"/>
-          <w:szCs w:val="22"/>
-        </w:rPr>
-        <w:t xml:space="preserve">It than finds </w:t>
-      </w:r>
-      <w:proofErr w:type="spellStart"/>
-      <w:r>
-        <w:rPr>
-          <w:rFonts w:cstheme="minorHAnsi"/>
-          <w:szCs w:val="22"/>
-        </w:rPr>
-        <w:t>i</w:t>
-      </w:r>
-      <w:proofErr w:type="spellEnd"/>
-      <w:r>
-        <w:rPr>
-          <w:rFonts w:cstheme="minorHAnsi"/>
-          <w:szCs w:val="22"/>
-        </w:rPr>
-        <w:t xml:space="preserve">, which is the element in the index of the next id digit after the prefix of N. </w:t>
-      </w:r>
-      <w:r>
-        <w:rPr>
-          <w:rFonts w:cstheme="minorHAnsi"/>
-          <w:szCs w:val="22"/>
-        </w:rPr>
-        <w:t xml:space="preserve">It uses j and </w:t>
-      </w:r>
-      <w:proofErr w:type="spellStart"/>
-      <w:r>
-        <w:rPr>
-          <w:rFonts w:cstheme="minorHAnsi"/>
-          <w:szCs w:val="22"/>
-        </w:rPr>
-        <w:t>i</w:t>
-      </w:r>
-      <w:proofErr w:type="spellEnd"/>
-      <w:r>
-        <w:rPr>
-          <w:rFonts w:cstheme="minorHAnsi"/>
-          <w:szCs w:val="22"/>
-        </w:rPr>
-        <w:t xml:space="preserve"> to place N in </w:t>
-      </w:r>
-      <w:r>
-        <w:rPr>
-          <w:rFonts w:cstheme="minorHAnsi"/>
-          <w:szCs w:val="22"/>
-        </w:rPr>
-        <w:t>its</w:t>
-      </w:r>
-      <w:r>
-        <w:rPr>
-          <w:rFonts w:cstheme="minorHAnsi"/>
-          <w:szCs w:val="22"/>
-        </w:rPr>
-        <w:t xml:space="preserve"> neighbor map. </w:t>
-      </w:r>
-      <w:r>
-        <w:rPr>
-          <w:rFonts w:cstheme="minorHAnsi"/>
-          <w:szCs w:val="22"/>
-        </w:rPr>
-        <w:t xml:space="preserve">If there is already an element in that location it uses </w:t>
+        <w:t xml:space="preserve">j, </w:t>
       </w:r>
       <w:proofErr w:type="spellStart"/>
       <w:r>
@@ -919,7 +957,7 @@
           <w:iCs/>
           <w:szCs w:val="22"/>
         </w:rPr>
-        <w:t>updateYourNeighborMap</w:t>
+        <w:t>my_neighborMap</w:t>
       </w:r>
       <w:proofErr w:type="spellEnd"/>
       <w:r>
@@ -929,7 +967,7 @@
           <w:iCs/>
           <w:szCs w:val="22"/>
         </w:rPr>
-        <w:t xml:space="preserve">(j, </w:t>
+        <w:t xml:space="preserve">, </w:t>
       </w:r>
       <w:proofErr w:type="spellStart"/>
       <w:r>
@@ -939,7 +977,7 @@
           <w:iCs/>
           <w:szCs w:val="22"/>
         </w:rPr>
-        <w:t>my_neighborMap</w:t>
+        <w:t>new_neighbor</w:t>
       </w:r>
       <w:proofErr w:type="spellEnd"/>
       <w:r>
@@ -949,26 +987,6 @@
           <w:iCs/>
           <w:szCs w:val="22"/>
         </w:rPr>
-        <w:t xml:space="preserve">, </w:t>
-      </w:r>
-      <w:proofErr w:type="spellStart"/>
-      <w:r>
-        <w:rPr>
-          <w:rFonts w:cstheme="minorHAnsi"/>
-          <w:i/>
-          <w:iCs/>
-          <w:szCs w:val="22"/>
-        </w:rPr>
-        <w:t>new_neighbor</w:t>
-      </w:r>
-      <w:proofErr w:type="spellEnd"/>
-      <w:r>
-        <w:rPr>
-          <w:rFonts w:cstheme="minorHAnsi"/>
-          <w:i/>
-          <w:iCs/>
-          <w:szCs w:val="22"/>
-        </w:rPr>
         <w:t>)</w:t>
       </w:r>
       <w:r>
@@ -990,7 +1008,23 @@
           <w:rFonts w:cstheme="minorHAnsi"/>
           <w:szCs w:val="22"/>
         </w:rPr>
-        <w:t xml:space="preserve">If not it adds N to </w:t>
+        <w:t xml:space="preserve">If </w:t>
+      </w:r>
+      <w:proofErr w:type="gramStart"/>
+      <w:r>
+        <w:rPr>
+          <w:rFonts w:cstheme="minorHAnsi"/>
+          <w:szCs w:val="22"/>
+        </w:rPr>
+        <w:t>not</w:t>
+      </w:r>
+      <w:proofErr w:type="gramEnd"/>
+      <w:r>
+        <w:rPr>
+          <w:rFonts w:cstheme="minorHAnsi"/>
+          <w:szCs w:val="22"/>
+        </w:rPr>
+        <w:t xml:space="preserve"> it adds N to </w:t>
       </w:r>
       <w:r>
         <w:rPr>
@@ -1127,10 +1161,16 @@
         <w:t>MAINPROJ</w:t>
       </w:r>
       <w:r>
-        <w:t xml:space="preserve"> tells a node which id to route towards</w:t>
-      </w:r>
-      <w:r>
-        <w:t xml:space="preserve"> using </w:t>
+        <w:t xml:space="preserve"> tells a node which </w:t>
+      </w:r>
+      <w:r>
+        <w:t xml:space="preserve">target </w:t>
+      </w:r>
+      <w:r>
+        <w:t>id to route towards</w:t>
+      </w:r>
+      <w:r>
+        <w:t xml:space="preserve">. </w:t>
       </w:r>
       <w:proofErr w:type="spellStart"/>
       <w:r>
@@ -1138,12 +1178,100 @@
           <w:i/>
           <w:iCs/>
         </w:rPr>
-        <w:t>sendRequest</w:t>
+        <w:t>R</w:t>
+      </w:r>
+      <w:r>
+        <w:rPr>
+          <w:i/>
+          <w:iCs/>
+        </w:rPr>
+        <w:t>outeToObject</w:t>
       </w:r>
       <w:proofErr w:type="spellEnd"/>
       <w:r>
-        <w:t xml:space="preserve">. </w:t>
-      </w:r>
+        <w:t xml:space="preserve"> </w:t>
+      </w:r>
+      <w:r>
+        <w:t xml:space="preserve">finds the </w:t>
+      </w:r>
+      <w:proofErr w:type="spellStart"/>
+      <w:r>
+        <w:t>repfix</w:t>
+      </w:r>
+      <w:proofErr w:type="spellEnd"/>
+      <w:r>
+        <w:t xml:space="preserve"> match length to check the neighbor map to see if </w:t>
+      </w:r>
+      <w:r>
+        <w:t>that level</w:t>
+      </w:r>
+      <w:r>
+        <w:t xml:space="preserve"> exists. </w:t>
+      </w:r>
+      <w:r>
+        <w:t xml:space="preserve">If </w:t>
+      </w:r>
+      <w:proofErr w:type="gramStart"/>
+      <w:r>
+        <w:t>so</w:t>
+      </w:r>
+      <w:proofErr w:type="gramEnd"/>
+      <w:r>
+        <w:t xml:space="preserve"> </w:t>
+      </w:r>
+      <w:r>
+        <w:t xml:space="preserve">it gets that level </w:t>
+      </w:r>
+      <w:r>
+        <w:t xml:space="preserve">and checks if there is a matching node. </w:t>
+      </w:r>
+      <w:r>
+        <w:t xml:space="preserve">If so that node is a neighbor and you can send a direct message. </w:t>
+      </w:r>
+      <w:r>
+        <w:t xml:space="preserve">If not the </w:t>
+      </w:r>
+      <w:proofErr w:type="spellStart"/>
+      <w:r>
+        <w:rPr>
+          <w:i/>
+          <w:iCs/>
+        </w:rPr>
+        <w:t>findNetHop</w:t>
+      </w:r>
+      <w:proofErr w:type="spellEnd"/>
+      <w:r>
+        <w:t xml:space="preserve"> is used to find the next neighbor closest to the target id. </w:t>
+      </w:r>
+      <w:r>
+        <w:t xml:space="preserve">Once </w:t>
+      </w:r>
+      <w:proofErr w:type="spellStart"/>
+      <w:r>
+        <w:rPr>
+          <w:i/>
+          <w:iCs/>
+        </w:rPr>
+        <w:t>findNextHop</w:t>
+      </w:r>
+      <w:proofErr w:type="spellEnd"/>
+      <w:r>
+        <w:t xml:space="preserve"> finds that neighbor it contacts </w:t>
+      </w:r>
+      <w:proofErr w:type="spellStart"/>
+      <w:r>
+        <w:rPr>
+          <w:i/>
+          <w:iCs/>
+        </w:rPr>
+        <w:t>nextHop</w:t>
+      </w:r>
+      <w:proofErr w:type="spellEnd"/>
+      <w:r>
+        <w:t xml:space="preserve"> to move to that neighbor and repeat the process checking there. </w:t>
+      </w:r>
+      <w:bookmarkStart w:id="0" w:name="_GoBack"/>
+      <w:bookmarkEnd w:id="0"/>
     </w:p>
     <w:p>
       <w:pPr>
@@ -1155,7 +1283,15 @@
         <w:pStyle w:val="Heading2"/>
       </w:pPr>
       <w:r>
-        <w:t xml:space="preserve">What is the largest network you managed to deal with: </w:t>
+        <w:t xml:space="preserve">What is the largest network you managed to deal </w:t>
+      </w:r>
+      <w:proofErr w:type="gramStart"/>
+      <w:r>
+        <w:t>with:</w:t>
+      </w:r>
+      <w:proofErr w:type="gramEnd"/>
+      <w:r>
+        <w:t xml:space="preserve"> </w:t>
       </w:r>
     </w:p>
     <w:p/>
@@ -1220,8 +1356,6 @@
           <w:szCs w:val="22"/>
         </w:rPr>
       </w:pPr>
-      <w:bookmarkStart w:id="0" w:name="_GoBack"/>
-      <w:bookmarkEnd w:id="0"/>
     </w:p>
     <w:sectPr>
       <w:pgSz w:w="12240" w:h="15840"/>
@@ -3709,7 +3843,7 @@
 </file>
 
 <file path=customXml/itemProps1.xml><?xml version="1.0" encoding="utf-8"?>
-<ds:datastoreItem xmlns:ds="http://schemas.openxmlformats.org/officeDocument/2006/customXml" ds:itemID="{22A42A3F-04ED-0241-A29D-9059A9C9DFA1}">
+<ds:datastoreItem xmlns:ds="http://schemas.openxmlformats.org/officeDocument/2006/customXml" ds:itemID="{88F4A183-C71E-9947-8099-8D12EDEDA560}">
   <ds:schemaRefs>
     <ds:schemaRef ds:uri="http://schemas.openxmlformats.org/officeDocument/2006/bibliography"/>
   </ds:schemaRefs>

</xml_diff>

<commit_message>
Updated what is working on readme
</commit_message>
<xml_diff>
--- a/Project 3 ReadMe.docx
+++ b/Project 3 ReadMe.docx
@@ -232,16 +232,74 @@
         <w:t>project3.exs</w:t>
       </w:r>
       <w:r>
-        <w:t xml:space="preserve"> reads the input arguments and sends them to the </w:t>
+        <w:t xml:space="preserve"> reads the input argument</w:t>
+      </w:r>
+      <w:r>
+        <w:t xml:space="preserve">s and starts the </w:t>
       </w:r>
       <w:r>
         <w:rPr>
           <w:u w:val="single"/>
         </w:rPr>
+        <w:t>GLOBALSUP</w:t>
+      </w:r>
+      <w:r>
+        <w:rPr>
+          <w:u w:val="single"/>
+        </w:rPr>
+        <w:t xml:space="preserve">. </w:t>
+      </w:r>
+      <w:r>
+        <w:t xml:space="preserve">We use a </w:t>
+      </w:r>
+      <w:proofErr w:type="gramStart"/>
+      <w:r>
+        <w:t>high level</w:t>
+      </w:r>
+      <w:proofErr w:type="gramEnd"/>
+      <w:r>
+        <w:t xml:space="preserve"> supervisor so that we can terminate once we hear back how many hops all requests took to resolve. </w:t>
+      </w:r>
+      <w:r>
+        <w:rPr>
+          <w:u w:val="single"/>
+        </w:rPr>
+        <w:t>GLOBALSUP</w:t>
+      </w:r>
+      <w:r>
+        <w:rPr>
+          <w:u w:val="single"/>
+        </w:rPr>
+        <w:t xml:space="preserve"> </w:t>
+      </w:r>
+      <w:r>
+        <w:t>initializes the</w:t>
+      </w:r>
+      <w:r>
+        <w:t xml:space="preserve"> </w:t>
+      </w:r>
+      <w:proofErr w:type="spellStart"/>
+      <w:r>
+        <w:t>the</w:t>
+      </w:r>
+      <w:proofErr w:type="spellEnd"/>
+      <w:r>
+        <w:t xml:space="preserve"> </w:t>
+      </w:r>
+      <w:r>
+        <w:rPr>
+          <w:u w:val="single"/>
+        </w:rPr>
         <w:t>MAINPROJ</w:t>
       </w:r>
       <w:r>
-        <w:t xml:space="preserve"> module.</w:t>
+        <w:t xml:space="preserve"> module</w:t>
+      </w:r>
+      <w:r>
+        <w:t xml:space="preserve"> with the input arguments</w:t>
+      </w:r>
+      <w:r>
+        <w:t>.</w:t>
       </w:r>
       <w:r>
         <w:t xml:space="preserve"> The </w:t>
@@ -325,6 +383,102 @@
         </w:rPr>
         <w:t xml:space="preserve"> random objects from the Tapestry mesh. </w:t>
       </w:r>
+      <w:r>
+        <w:rPr>
+          <w:rFonts w:cstheme="minorHAnsi"/>
+          <w:szCs w:val="22"/>
+        </w:rPr>
+        <w:t xml:space="preserve">As requests are </w:t>
+      </w:r>
+      <w:proofErr w:type="gramStart"/>
+      <w:r>
+        <w:rPr>
+          <w:rFonts w:cstheme="minorHAnsi"/>
+          <w:szCs w:val="22"/>
+        </w:rPr>
+        <w:t>fulfilled</w:t>
+      </w:r>
+      <w:proofErr w:type="gramEnd"/>
+      <w:r>
+        <w:rPr>
+          <w:rFonts w:cstheme="minorHAnsi"/>
+          <w:szCs w:val="22"/>
+        </w:rPr>
+        <w:t xml:space="preserve"> they send the number of hops it took back to </w:t>
+      </w:r>
+      <w:r>
+        <w:rPr>
+          <w:rFonts w:cstheme="minorHAnsi"/>
+          <w:szCs w:val="22"/>
+          <w:u w:val="single"/>
+        </w:rPr>
+        <w:t>MAINPROJ</w:t>
+      </w:r>
+      <w:r>
+        <w:rPr>
+          <w:rFonts w:cstheme="minorHAnsi"/>
+          <w:szCs w:val="22"/>
+        </w:rPr>
+        <w:t xml:space="preserve"> </w:t>
+      </w:r>
+      <w:r>
+        <w:rPr>
+          <w:rFonts w:cstheme="minorHAnsi"/>
+          <w:szCs w:val="22"/>
+        </w:rPr>
+        <w:t xml:space="preserve">which adds it to its known number of hops. </w:t>
+      </w:r>
+      <w:r>
+        <w:rPr>
+          <w:rFonts w:cstheme="minorHAnsi"/>
+          <w:szCs w:val="22"/>
+        </w:rPr>
+        <w:t>Once it receives the number of hops it is expecting (</w:t>
+      </w:r>
+      <w:r>
+        <w:rPr>
+          <w:rFonts w:eastAsiaTheme="minorHAnsi"/>
+          <w:bdr w:val="none" w:sz="0" w:space="0" w:color="auto"/>
+        </w:rPr>
+        <w:t>number of nodes</w:t>
+      </w:r>
+      <w:r>
+        <w:rPr>
+          <w:rFonts w:eastAsiaTheme="minorHAnsi"/>
+          <w:bdr w:val="none" w:sz="0" w:space="0" w:color="auto"/>
+        </w:rPr>
+        <w:t xml:space="preserve"> * </w:t>
+      </w:r>
+      <w:r>
+        <w:rPr>
+          <w:rFonts w:eastAsiaTheme="minorHAnsi"/>
+          <w:bdr w:val="none" w:sz="0" w:space="0" w:color="auto"/>
+        </w:rPr>
+        <w:t>number of requests</w:t>
+      </w:r>
+      <w:r>
+        <w:rPr>
+          <w:rFonts w:cstheme="minorHAnsi"/>
+          <w:szCs w:val="22"/>
+        </w:rPr>
+        <w:t>) it gets the max</w:t>
+      </w:r>
+      <w:r>
+        <w:rPr>
+          <w:rFonts w:cstheme="minorHAnsi"/>
+          <w:szCs w:val="22"/>
+        </w:rPr>
+        <w:t xml:space="preserve">, </w:t>
+      </w:r>
+      <w:bookmarkStart w:id="0" w:name="_GoBack"/>
+      <w:bookmarkEnd w:id="0"/>
+      <w:r>
+        <w:rPr>
+          <w:rFonts w:cstheme="minorHAnsi"/>
+          <w:szCs w:val="22"/>
+        </w:rPr>
+        <w:t xml:space="preserve">outputs it to the terminal and terminates the program. </w:t>
+      </w:r>
     </w:p>
     <w:p>
       <w:pPr>
@@ -1112,7 +1266,15 @@
           <w:rFonts w:cstheme="minorHAnsi"/>
           <w:szCs w:val="22"/>
         </w:rPr>
-        <w:t xml:space="preserve">An interesting observation made was that as the network is small it’s more likely you will not have anything in common with the gateway node and that the gateway node will not have anything in common with its neighbors. This leads to very large first levels and an almost fully connected network. </w:t>
+        <w:t xml:space="preserve">An interesting observation made was </w:t>
+      </w:r>
+      <w:r>
+        <w:rPr>
+          <w:rFonts w:cstheme="minorHAnsi"/>
+          <w:szCs w:val="22"/>
+        </w:rPr>
+        <w:lastRenderedPageBreak/>
+        <w:t xml:space="preserve">that as the network is small it’s more likely you will not have anything in common with the gateway node and that the gateway node will not have anything in common with its neighbors. This leads to very large first levels and an almost fully connected network. </w:t>
       </w:r>
       <w:r>
         <w:rPr>
@@ -1146,7 +1308,6 @@
         <w:pStyle w:val="Heading4"/>
       </w:pPr>
       <w:r>
-        <w:lastRenderedPageBreak/>
         <w:t>ROUTING</w:t>
       </w:r>
     </w:p>
@@ -1270,8 +1431,6 @@
       <w:r>
         <w:t xml:space="preserve"> to move to that neighbor and repeat the process checking there. </w:t>
       </w:r>
-      <w:bookmarkStart w:id="0" w:name="_GoBack"/>
-      <w:bookmarkEnd w:id="0"/>
     </w:p>
     <w:p>
       <w:pPr>
@@ -3843,7 +4002,7 @@
 </file>
 
 <file path=customXml/itemProps1.xml><?xml version="1.0" encoding="utf-8"?>
-<ds:datastoreItem xmlns:ds="http://schemas.openxmlformats.org/officeDocument/2006/customXml" ds:itemID="{88F4A183-C71E-9947-8099-8D12EDEDA560}">
+<ds:datastoreItem xmlns:ds="http://schemas.openxmlformats.org/officeDocument/2006/customXml" ds:itemID="{110EAF60-5D07-B94F-8D56-0BDA91D7B29D}">
   <ds:schemaRefs>
     <ds:schemaRef ds:uri="http://schemas.openxmlformats.org/officeDocument/2006/bibliography"/>
   </ds:schemaRefs>

</xml_diff>